<commit_message>
Signed-off-by: Jan Kowalski <jan.kowalski@example.com> Część TEORETYCZNA
</commit_message>
<xml_diff>
--- a/0.2 Wyższa Szkoła Zarządzaniai i Bankowości.docx
+++ b/0.2 Wyższa Szkoła Zarządzaniai i Bankowości.docx
@@ -512,6 +512,7 @@
         <w:pStyle w:val="TableContents"/>
       </w:pPr>
       <w:proofErr w:type="spellStart"/>
+      <w:proofErr w:type="gramStart"/>
       <w:r>
         <w:t>θ</w:t>
       </w:r>
@@ -519,6 +520,7 @@
         <w:t>,w</w:t>
       </w:r>
       <w:proofErr w:type="spellEnd"/>
+      <w:proofErr w:type="gramEnd"/>
       <w:r>
         <w:t xml:space="preserve"> – </w:t>
       </w:r>
@@ -810,31 +812,13 @@
         <w:pStyle w:val="Textbody"/>
       </w:pPr>
       <w:r>
-        <w:rPr>
-          <w:color w:val="000000"/>
-        </w:rPr>
         <w:tab/>
       </w:r>
       <w:r>
         <w:rPr>
           <w:rFonts w:eastAsia="Times New Roman" w:cs="Times New Roman"/>
-          <w:color w:val="265898" w:themeColor="text2" w:themeTint="E6"/>
-        </w:rPr>
-        <w:t>Nowoczesne systemy transportowe (ITS), oferują szereg usprawnień podnoszących płynność ruchu drogowego w porównaniu do systemów statycznych, nie uwzględniających dynamicznie zmieniających się warunków środowiska. Systemy takie jak SCATS, SCOOT czy RHODES, pozwalają na adaptacyjne dostosowywanie cykli sygnałów do bieżących warunków drogowych. Mimo ich skuteczności, wciąż istnieje przestrzeń do ich udoskonaleń.</w:t>
-      </w:r>
-      <w:r>
-        <w:rPr>
-          <w:rFonts w:eastAsia="Times New Roman" w:cs="Times New Roman"/>
-          <w:color w:val="265898" w:themeColor="text2" w:themeTint="E6"/>
-        </w:rPr>
-        <w:t xml:space="preserve"> </w:t>
-      </w:r>
-      <w:r>
-        <w:rPr>
-          <w:rFonts w:eastAsia="Times New Roman" w:cs="Times New Roman"/>
-          <w:color w:val="265898" w:themeColor="text2" w:themeTint="E6"/>
-        </w:rPr>
-        <w:t>W tym kontekście, modele uczenia maszynowego mogą odegrać kluczową rolę w dalszym rozwoju tych systemów.</w:t>
+        </w:rPr>
+        <w:t>Nowoczesne systemy transportowe (ITS), oferują szereg usprawnień podnoszących płynność ruchu drogowego w porównaniu do systemów statycznych, nie uwzględniających dynamicznie zmieniających się warunków środowiska. Systemy takie jak SCATS, SCOOT czy RHODES, pozwalają na adaptacyjne dostosowywanie cykli sygnałów do bieżących warunków drogowych. Mimo ich skuteczności, wciąż istnieje przestrzeń do ich udoskonaleń. W tym kontekście, modele uczenia maszynowego mogą odegrać kluczową rolę w dalszym rozwoju tych systemów.</w:t>
       </w:r>
     </w:p>
     <w:p>
@@ -1101,11 +1085,6 @@
           <w:rFonts w:eastAsia="Times New Roman" w:cs="Times New Roman"/>
         </w:rPr>
         <w:br/>
-      </w:r>
-      <w:r>
-        <w:rPr>
-          <w:rFonts w:eastAsia="Times New Roman" w:cs="Times New Roman"/>
-        </w:rPr>
         <w:t>i bezpieczeństwo na drogach.</w:t>
       </w:r>
     </w:p>
@@ -1118,22 +1097,7 @@
         <w:rPr>
           <w:rFonts w:eastAsia="Times New Roman" w:cs="Times New Roman"/>
         </w:rPr>
-        <w:t>Wybór tematu pracy jest uzasadniony aktualnymi kierunkami badań w dziedzinie sztucznej inteligencji, potencjałem technologii sieci neuronowych oraz próbą wykorzystania wiedzy</w:t>
-      </w:r>
-      <w:r>
-        <w:rPr>
-          <w:rFonts w:eastAsia="Times New Roman" w:cs="Times New Roman"/>
-        </w:rPr>
-        <w:t xml:space="preserve"> teoretycznej</w:t>
-      </w:r>
-      <w:r>
-        <w:rPr>
-          <w:rFonts w:eastAsia="Times New Roman" w:cs="Times New Roman"/>
-        </w:rPr>
-        <w:t xml:space="preserve"> z zakresu algorytmów uczenia maszynowego w praktycznym zastosowaniu</w:t>
-      </w:r>
-      <w:r>
-        <w:t>.</w:t>
+        <w:t>Wybór tematu pracy jest uzasadniony aktualnymi kierunkami badań w dziedzinie sztucznej inteligencji, potencjałem technologii sieci neuronowych oraz próbą wykorzystania wiedzy teoretycznej z zakresu algorytmów uczenia maszynowego w praktycznym zastosowaniu. Jako osoba zafascynowana możliwościami AI i jej potencjałem w rozwiązywaniu realnych problemów, postanowiłem skupić się na tej tematyce, aby nie tylko pogłębić swoją wiedzę teoretyczną, ale także sprawdzić się w praktycznym zastosowaniu tych technologii. Badania w dziedzinie AI cechują się dużą dynamiką, co sprawia, że jest to niezwykle ekscytujące i wymagające pole do eksploracji</w:t>
       </w:r>
       <w:r>
         <w:br/>
@@ -1630,6 +1594,11 @@
       </w:r>
     </w:p>
     <w:p>
+      <w:pPr>
+        <w:rPr>
+          <w:color w:val="002060"/>
+        </w:rPr>
+      </w:pPr>
       <w:r>
         <w:rPr>
           <w:rStyle w:val="StrongEmphasis"/>
@@ -1646,16 +1615,47 @@
         <w:t xml:space="preserve">: </w:t>
       </w:r>
       <w:r>
-        <w:t>Aplikacja algorytmu AC</w:t>
-      </w:r>
-      <w:r>
-        <w:t xml:space="preserve"> w systemie zarządzania ruchem</w:t>
-      </w:r>
-      <w:r>
+        <w:rPr>
+          <w:color w:val="002060"/>
+        </w:rPr>
+        <w:t>Przygotowanie środowiska testowego.</w:t>
+      </w:r>
+    </w:p>
+    <w:p>
+      <w:r>
+        <w:rPr>
+          <w:rStyle w:val="StrongEmphasis"/>
+        </w:rPr>
+        <w:t xml:space="preserve">Rozdział </w:t>
+      </w:r>
+      <w:r>
+        <w:rPr>
+          <w:rStyle w:val="StrongEmphasis"/>
+        </w:rPr>
+        <w:t>8</w:t>
+      </w:r>
+      <w:r>
+        <w:t xml:space="preserve">: </w:t>
+      </w:r>
+      <w:r>
+        <w:rPr>
+          <w:color w:val="002060"/>
+        </w:rPr>
+        <w:t>Zastosowanie algorytmu AC w środowisku testowym</w:t>
+      </w:r>
+      <w:r>
+        <w:rPr>
+          <w:color w:val="002060"/>
+        </w:rPr>
         <w:t>.</w:t>
       </w:r>
     </w:p>
     <w:p>
+      <w:pPr>
+        <w:rPr>
+          <w:color w:val="002060"/>
+        </w:rPr>
+      </w:pPr>
       <w:r>
         <w:rPr>
           <w:rStyle w:val="StrongEmphasis"/>
@@ -1666,22 +1666,28 @@
         <w:rPr>
           <w:rStyle w:val="StrongEmphasis"/>
         </w:rPr>
-        <w:t>8</w:t>
+        <w:t>9</w:t>
       </w:r>
       <w:r>
         <w:t xml:space="preserve">: </w:t>
       </w:r>
       <w:r>
+        <w:rPr>
+          <w:color w:val="002060"/>
+        </w:rPr>
         <w:t xml:space="preserve">Analiza </w:t>
       </w:r>
       <w:r>
+        <w:rPr>
+          <w:color w:val="002060"/>
+        </w:rPr>
         <w:t xml:space="preserve">zgromadzonych </w:t>
       </w:r>
       <w:r>
-        <w:t>danych</w:t>
-      </w:r>
-      <w:r>
-        <w:t>.</w:t>
+        <w:rPr>
+          <w:color w:val="002060"/>
+        </w:rPr>
+        <w:t>danych.</w:t>
       </w:r>
     </w:p>
     <w:p>
@@ -1714,98 +1720,80 @@
     </w:p>
     <w:p>
       <w:pPr>
-        <w:pStyle w:val="Textbody"/>
-      </w:pPr>
-      <w:r>
-        <w:rPr>
-          <w:color w:val="000000"/>
-        </w:rPr>
-        <w:t xml:space="preserve">Praca stanowi połączenie teorii algorytmów sztucznej inteligencji z praktycznym ich zastosowaniem. Celem jest </w:t>
-      </w:r>
-      <w:r>
-        <w:rPr>
-          <w:color w:val="000000"/>
-        </w:rPr>
-        <w:t>implementacja</w:t>
-      </w:r>
-      <w:r>
-        <w:rPr>
-          <w:color w:val="000000"/>
-        </w:rPr>
-        <w:t xml:space="preserve"> algorytmu </w:t>
-      </w:r>
-      <w:r>
-        <w:rPr>
-          <w:b/>
-          <w:bCs/>
-          <w:color w:val="000000"/>
-        </w:rPr>
-        <w:t>AC</w:t>
-      </w:r>
-      <w:r>
-        <w:rPr>
-          <w:color w:val="000000"/>
-        </w:rPr>
-        <w:t xml:space="preserve"> do sterowania sygnalizacją świetlną, w </w:t>
-      </w:r>
-      <w:r>
-        <w:rPr>
-          <w:color w:val="000000"/>
-        </w:rPr>
-        <w:t>modelo</w:t>
-      </w:r>
-      <w:r>
-        <w:rPr>
-          <w:color w:val="000000"/>
-        </w:rPr>
-        <w:t>w</w:t>
-      </w:r>
-      <w:r>
-        <w:rPr>
-          <w:color w:val="000000"/>
-        </w:rPr>
-        <w:t>anym</w:t>
-      </w:r>
-      <w:r>
-        <w:rPr>
-          <w:color w:val="000000"/>
-        </w:rPr>
-        <w:t xml:space="preserve"> </w:t>
-      </w:r>
-      <w:r>
-        <w:rPr>
-          <w:color w:val="000000"/>
-        </w:rPr>
-        <w:t>środowisku SUMO.</w:t>
-      </w:r>
-    </w:p>
-    <w:p>
-      <w:pPr>
-        <w:pStyle w:val="Textbody"/>
-      </w:pPr>
-      <w:r>
-        <w:rPr>
-          <w:color w:val="000000"/>
-        </w:rPr>
+        <w:ind w:firstLine="709"/>
+      </w:pPr>
+      <w:r>
+        <w:t>Praca stanowi połączenie teorii algorytmów sztucznej inteligencji z praktycznym ich zastosowaniem. Celem jest implementacja algorytmu AC (</w:t>
+      </w:r>
+      <w:r>
+        <w:t>aktor-krytyk</w:t>
+      </w:r>
+      <w:r>
+        <w:t>) do sterowania sygnalizacją świetlną w modelowanym środowisku SUMO (</w:t>
+      </w:r>
+      <w:proofErr w:type="spellStart"/>
+      <w:r>
+        <w:t>Simulation</w:t>
+      </w:r>
+      <w:proofErr w:type="spellEnd"/>
+      <w:r>
+        <w:t xml:space="preserve"> of Urban </w:t>
+      </w:r>
+      <w:proofErr w:type="spellStart"/>
+      <w:r>
+        <w:t>MObility</w:t>
+      </w:r>
+      <w:proofErr w:type="spellEnd"/>
+      <w:r>
+        <w:t>).</w:t>
+      </w:r>
+      <w:r>
         <w:tab/>
       </w:r>
       <w:r>
-        <w:t xml:space="preserve">Przeprowadzone prace i symulacje stanowią doświadczenie edukacyjne, wprowadzające w tematykę algorytmów uczenia ze wzmacnianiem, modelowania systemów transportowych oraz wykorzystania intermodalnego symulatora </w:t>
-      </w:r>
-      <w:r>
-        <w:t xml:space="preserve">ruchu drogowego </w:t>
-      </w:r>
-      <w:r>
-        <w:t>SUMO.</w:t>
-      </w:r>
-    </w:p>
-    <w:p>
-      <w:pPr>
-        <w:pStyle w:val="Textbody"/>
-      </w:pPr>
-      <w:r>
-        <w:tab/>
-        <w:t>Uzyskane wnioski mogą stać się podstawą dla dalszego pogłębiania wiedzy w zakresie ITS.</w:t>
+        <w:t xml:space="preserve">Przeprowadzone symulacje </w:t>
+      </w:r>
+      <w:r>
+        <w:t xml:space="preserve">będą </w:t>
+      </w:r>
+      <w:r>
+        <w:t>stanowi</w:t>
+      </w:r>
+      <w:r>
+        <w:t>ć</w:t>
+      </w:r>
+      <w:r>
+        <w:t xml:space="preserve"> cenne doświadczenie edukacyjne, umożliwiające zgłębienie złożonej tematyki algorytmów uczenia ze wzmacnianiem, sieci neuronowych oraz modelowania systemów transportowych. Projekt pozwoli na praktyczne zastosowanie wiedzy teoretycznej oraz rozwinięcie umiejętności w zakresie implementacji i optymalizacji systemów opartych na sztucznej inteligencji.</w:t>
+      </w:r>
+    </w:p>
+    <w:p>
+      <w:pPr>
+        <w:ind w:firstLine="709"/>
+      </w:pPr>
+      <w:r>
+        <w:t xml:space="preserve">Do komunikacyjnych między </w:t>
+      </w:r>
+      <w:r>
+        <w:t xml:space="preserve">algorytmem </w:t>
+      </w:r>
+      <w:r>
+        <w:t xml:space="preserve">a symulatorem SUMO wykorzystane zostaną skrypty w języku </w:t>
+      </w:r>
+      <w:proofErr w:type="spellStart"/>
+      <w:r>
+        <w:t>Python</w:t>
+      </w:r>
+      <w:proofErr w:type="spellEnd"/>
+      <w:r>
+        <w:t xml:space="preserve">, co zwiększy funkcjonalność i elastyczność całego rozwiązania. </w:t>
+      </w:r>
+    </w:p>
+    <w:p>
+      <w:pPr>
+        <w:ind w:firstLine="357"/>
+      </w:pPr>
+      <w:r>
+        <w:t>Uzyskane wnioski z przeprowadzonych symulacji mogą stać się podstawą dla dalszego pogłębiania wiedzy w poruszanych obszarach.</w:t>
       </w:r>
     </w:p>
     <w:p>
@@ -3440,13 +3428,13 @@
           <w:numId w:val="16"/>
         </w:numPr>
         <w:rPr>
-          <w:color w:val="FABF8F" w:themeColor="accent6" w:themeTint="99"/>
-        </w:rPr>
-      </w:pPr>
-      <w:r>
-        <w:rPr>
-          <w:rStyle w:val="StrongEmphasis"/>
-          <w:color w:val="FABF8F" w:themeColor="accent6" w:themeTint="99"/>
+          <w:strike/>
+        </w:rPr>
+      </w:pPr>
+      <w:r>
+        <w:rPr>
+          <w:rStyle w:val="StrongEmphasis"/>
+          <w:strike/>
         </w:rPr>
         <w:lastRenderedPageBreak/>
         <w:t>Systemy oparte na AI:</w:t>
@@ -3460,13 +3448,13 @@
           <w:numId w:val="16"/>
         </w:numPr>
         <w:rPr>
-          <w:color w:val="FABF8F" w:themeColor="accent6" w:themeTint="99"/>
-        </w:rPr>
-      </w:pPr>
-      <w:r>
-        <w:rPr>
-          <w:rStyle w:val="StrongEmphasis"/>
-          <w:color w:val="FABF8F" w:themeColor="accent6" w:themeTint="99"/>
+          <w:strike/>
+        </w:rPr>
+      </w:pPr>
+      <w:r>
+        <w:rPr>
+          <w:rStyle w:val="StrongEmphasis"/>
+          <w:strike/>
         </w:rPr>
         <w:t>DRL (</w:t>
       </w:r>
@@ -3474,7 +3462,7 @@
       <w:r>
         <w:rPr>
           <w:rStyle w:val="StrongEmphasis"/>
-          <w:color w:val="FABF8F" w:themeColor="accent6" w:themeTint="99"/>
+          <w:strike/>
         </w:rPr>
         <w:t>Deep</w:t>
       </w:r>
@@ -3482,7 +3470,7 @@
       <w:r>
         <w:rPr>
           <w:rStyle w:val="StrongEmphasis"/>
-          <w:color w:val="FABF8F" w:themeColor="accent6" w:themeTint="99"/>
+          <w:strike/>
         </w:rPr>
         <w:t xml:space="preserve"> </w:t>
       </w:r>
@@ -3490,7 +3478,7 @@
       <w:r>
         <w:rPr>
           <w:rStyle w:val="StrongEmphasis"/>
-          <w:color w:val="FABF8F" w:themeColor="accent6" w:themeTint="99"/>
+          <w:strike/>
         </w:rPr>
         <w:t>Reinforcement</w:t>
       </w:r>
@@ -3498,13 +3486,13 @@
       <w:r>
         <w:rPr>
           <w:rStyle w:val="StrongEmphasis"/>
-          <w:color w:val="FABF8F" w:themeColor="accent6" w:themeTint="99"/>
+          <w:strike/>
         </w:rPr>
         <w:t xml:space="preserve"> Learning):</w:t>
       </w:r>
       <w:r>
         <w:rPr>
-          <w:color w:val="FABF8F" w:themeColor="accent6" w:themeTint="99"/>
+          <w:strike/>
         </w:rPr>
         <w:t xml:space="preserve"> Wykorzystywane do sterowania sygnalizacją świetlną w oparciu o rzeczywiste dane ruchowe.</w:t>
       </w:r>
@@ -3517,13 +3505,13 @@
           <w:numId w:val="16"/>
         </w:numPr>
         <w:rPr>
-          <w:color w:val="FABF8F" w:themeColor="accent6" w:themeTint="99"/>
-        </w:rPr>
-      </w:pPr>
-      <w:r>
-        <w:rPr>
-          <w:rStyle w:val="StrongEmphasis"/>
-          <w:color w:val="FABF8F" w:themeColor="accent6" w:themeTint="99"/>
+          <w:strike/>
+        </w:rPr>
+      </w:pPr>
+      <w:r>
+        <w:rPr>
+          <w:rStyle w:val="StrongEmphasis"/>
+          <w:strike/>
         </w:rPr>
         <w:t xml:space="preserve">Metody </w:t>
       </w:r>
@@ -3531,7 +3519,7 @@
       <w:r>
         <w:rPr>
           <w:rStyle w:val="StrongEmphasis"/>
-          <w:color w:val="FABF8F" w:themeColor="accent6" w:themeTint="99"/>
+          <w:strike/>
         </w:rPr>
         <w:t>multi</w:t>
       </w:r>
@@ -3539,13 +3527,13 @@
       <w:r>
         <w:rPr>
           <w:rStyle w:val="StrongEmphasis"/>
-          <w:color w:val="FABF8F" w:themeColor="accent6" w:themeTint="99"/>
+          <w:strike/>
         </w:rPr>
         <w:t>-agentowe:</w:t>
       </w:r>
       <w:r>
         <w:rPr>
-          <w:color w:val="FABF8F" w:themeColor="accent6" w:themeTint="99"/>
+          <w:strike/>
         </w:rPr>
         <w:t xml:space="preserve"> Agenci zarządzający poszczególnymi skrzyżowaniami uczą się współpracy w celu optymalizacji globalnego ruchu.</w:t>
       </w:r>
@@ -3635,7 +3623,25 @@
           <w:sz w:val="24"/>
           <w:szCs w:val="24"/>
         </w:rPr>
-        <w:t xml:space="preserve">Skrócenie czasu przejazdu </w:t>
+        <w:t>krócenie czasu przejazdu</w:t>
+      </w:r>
+      <w:r>
+        <w:rPr>
+          <w:b w:val="0"/>
+          <w:bCs w:val="0"/>
+          <w:sz w:val="24"/>
+          <w:szCs w:val="24"/>
+        </w:rPr>
+        <w:t>,</w:t>
+      </w:r>
+      <w:r>
+        <w:rPr>
+          <w:b w:val="0"/>
+          <w:bCs w:val="0"/>
+          <w:sz w:val="24"/>
+          <w:szCs w:val="24"/>
+        </w:rPr>
+        <w:t xml:space="preserve"> </w:t>
       </w:r>
     </w:p>
     <w:p>
@@ -3659,7 +3665,25 @@
           <w:sz w:val="24"/>
           <w:szCs w:val="24"/>
         </w:rPr>
-        <w:t xml:space="preserve">Większa płynność ruchu </w:t>
+        <w:t>w</w:t>
+      </w:r>
+      <w:r>
+        <w:rPr>
+          <w:b w:val="0"/>
+          <w:bCs w:val="0"/>
+          <w:sz w:val="24"/>
+          <w:szCs w:val="24"/>
+        </w:rPr>
+        <w:t>iększa płynność ruchu</w:t>
+      </w:r>
+      <w:r>
+        <w:rPr>
+          <w:b w:val="0"/>
+          <w:bCs w:val="0"/>
+          <w:sz w:val="24"/>
+          <w:szCs w:val="24"/>
+        </w:rPr>
+        <w:t>,</w:t>
       </w:r>
     </w:p>
     <w:p>
@@ -3683,7 +3707,25 @@
           <w:sz w:val="24"/>
           <w:szCs w:val="24"/>
         </w:rPr>
-        <w:t>Zwiększenie bezpieczeństwa</w:t>
+        <w:t>z</w:t>
+      </w:r>
+      <w:r>
+        <w:rPr>
+          <w:b w:val="0"/>
+          <w:bCs w:val="0"/>
+          <w:sz w:val="24"/>
+          <w:szCs w:val="24"/>
+        </w:rPr>
+        <w:t>większenie bezpieczeństwa</w:t>
+      </w:r>
+      <w:r>
+        <w:rPr>
+          <w:b w:val="0"/>
+          <w:bCs w:val="0"/>
+          <w:sz w:val="24"/>
+          <w:szCs w:val="24"/>
+        </w:rPr>
+        <w:t>,</w:t>
       </w:r>
     </w:p>
     <w:p>
@@ -3707,7 +3749,7 @@
           <w:sz w:val="24"/>
           <w:szCs w:val="24"/>
         </w:rPr>
-        <w:t xml:space="preserve">Monitorowanie </w:t>
+        <w:t>m</w:t>
       </w:r>
       <w:r>
         <w:rPr>
@@ -3716,7 +3758,25 @@
           <w:sz w:val="24"/>
           <w:szCs w:val="24"/>
         </w:rPr>
+        <w:t xml:space="preserve">onitorowanie </w:t>
+      </w:r>
+      <w:r>
+        <w:rPr>
+          <w:b w:val="0"/>
+          <w:bCs w:val="0"/>
+          <w:sz w:val="24"/>
+          <w:szCs w:val="24"/>
+        </w:rPr>
         <w:t>rejestracja i analiza ruchu</w:t>
+      </w:r>
+      <w:r>
+        <w:rPr>
+          <w:b w:val="0"/>
+          <w:bCs w:val="0"/>
+          <w:sz w:val="24"/>
+          <w:szCs w:val="24"/>
+        </w:rPr>
+        <w:t>,</w:t>
       </w:r>
     </w:p>
     <w:p>
@@ -3741,9 +3801,8 @@
           <w:sz w:val="24"/>
           <w:szCs w:val="24"/>
         </w:rPr>
-        <w:t>Priorytetowanie</w:t>
-      </w:r>
-      <w:proofErr w:type="spellEnd"/>
+        <w:t>p</w:t>
+      </w:r>
       <w:r>
         <w:rPr>
           <w:b w:val="0"/>
@@ -3751,8 +3810,9 @@
           <w:sz w:val="24"/>
           <w:szCs w:val="24"/>
         </w:rPr>
-        <w:t xml:space="preserve"> </w:t>
-      </w:r>
+        <w:t>riorytetowanie</w:t>
+      </w:r>
+      <w:proofErr w:type="spellEnd"/>
       <w:r>
         <w:rPr>
           <w:b w:val="0"/>
@@ -3760,7 +3820,34 @@
           <w:sz w:val="24"/>
           <w:szCs w:val="24"/>
         </w:rPr>
-        <w:t xml:space="preserve">pojazdów uprzywilejowanych i komunikacji zbiorowej </w:t>
+        <w:t xml:space="preserve"> </w:t>
+      </w:r>
+      <w:r>
+        <w:rPr>
+          <w:b w:val="0"/>
+          <w:bCs w:val="0"/>
+          <w:sz w:val="24"/>
+          <w:szCs w:val="24"/>
+        </w:rPr>
+        <w:t>pojazdów uprzywilejowanych i komunikacji zbiorowej</w:t>
+      </w:r>
+      <w:r>
+        <w:rPr>
+          <w:b w:val="0"/>
+          <w:bCs w:val="0"/>
+          <w:sz w:val="24"/>
+          <w:szCs w:val="24"/>
+        </w:rPr>
+        <w:t>,</w:t>
+      </w:r>
+      <w:r>
+        <w:rPr>
+          <w:b w:val="0"/>
+          <w:bCs w:val="0"/>
+          <w:sz w:val="24"/>
+          <w:szCs w:val="24"/>
+        </w:rPr>
+        <w:t xml:space="preserve"> </w:t>
       </w:r>
     </w:p>
     <w:p>
@@ -3784,7 +3871,25 @@
           <w:sz w:val="24"/>
           <w:szCs w:val="24"/>
         </w:rPr>
-        <w:t>Ograniczenie zużycia paliwa i emisji spalin.</w:t>
+        <w:t>o</w:t>
+      </w:r>
+      <w:r>
+        <w:rPr>
+          <w:b w:val="0"/>
+          <w:bCs w:val="0"/>
+          <w:sz w:val="24"/>
+          <w:szCs w:val="24"/>
+        </w:rPr>
+        <w:t>graniczenie zużycia paliwa i emisji spalin</w:t>
+      </w:r>
+      <w:r>
+        <w:rPr>
+          <w:b w:val="0"/>
+          <w:bCs w:val="0"/>
+          <w:sz w:val="24"/>
+          <w:szCs w:val="24"/>
+        </w:rPr>
+        <w:t>,</w:t>
       </w:r>
     </w:p>
     <w:p>
@@ -3808,7 +3913,7 @@
           <w:sz w:val="24"/>
           <w:szCs w:val="24"/>
         </w:rPr>
-        <w:t>Personalizowane</w:t>
+        <w:t>p</w:t>
       </w:r>
       <w:r>
         <w:rPr>
@@ -3817,7 +3922,7 @@
           <w:sz w:val="24"/>
           <w:szCs w:val="24"/>
         </w:rPr>
-        <w:t xml:space="preserve">, </w:t>
+        <w:t>ersonalizowane</w:t>
       </w:r>
       <w:r>
         <w:rPr>
@@ -3826,7 +3931,25 @@
           <w:sz w:val="24"/>
           <w:szCs w:val="24"/>
         </w:rPr>
+        <w:t xml:space="preserve">, </w:t>
+      </w:r>
+      <w:r>
+        <w:rPr>
+          <w:b w:val="0"/>
+          <w:bCs w:val="0"/>
+          <w:sz w:val="24"/>
+          <w:szCs w:val="24"/>
+        </w:rPr>
         <w:t>planowanie tras</w:t>
+      </w:r>
+      <w:r>
+        <w:rPr>
+          <w:b w:val="0"/>
+          <w:bCs w:val="0"/>
+          <w:sz w:val="24"/>
+          <w:szCs w:val="24"/>
+        </w:rPr>
+        <w:t>,</w:t>
       </w:r>
     </w:p>
     <w:p>
@@ -3853,7 +3976,25 @@
           <w:sz w:val="24"/>
           <w:szCs w:val="24"/>
         </w:rPr>
-        <w:t>Dostęp do danych statystycznych</w:t>
+        <w:t>d</w:t>
+      </w:r>
+      <w:r>
+        <w:rPr>
+          <w:b w:val="0"/>
+          <w:bCs w:val="0"/>
+          <w:sz w:val="24"/>
+          <w:szCs w:val="24"/>
+        </w:rPr>
+        <w:t>ostęp do danych statystycznych</w:t>
+      </w:r>
+      <w:r>
+        <w:rPr>
+          <w:b w:val="0"/>
+          <w:bCs w:val="0"/>
+          <w:sz w:val="24"/>
+          <w:szCs w:val="24"/>
+        </w:rPr>
+        <w:t>.</w:t>
       </w:r>
     </w:p>
     <w:p>
@@ -4331,7 +4472,7 @@
         </w:rPr>
         <w:lastRenderedPageBreak/>
         <w:drawing>
-          <wp:anchor distT="0" distB="0" distL="114300" distR="114300" simplePos="0" relativeHeight="251652608" behindDoc="0" locked="0" layoutInCell="1" allowOverlap="1" wp14:anchorId="38AD26A9" wp14:editId="353AFEAF">
+          <wp:anchor distT="0" distB="0" distL="114300" distR="114300" simplePos="0" relativeHeight="251656192" behindDoc="0" locked="0" layoutInCell="1" allowOverlap="1" wp14:anchorId="38AD26A9" wp14:editId="3E4FF11D">
             <wp:simplePos x="0" y="0"/>
             <wp:positionH relativeFrom="column">
               <wp:posOffset>840105</wp:posOffset>
@@ -4563,13 +4704,14 @@
         <w:t xml:space="preserve"> policy gradient (DDPG). Oba są łatwe do wdrożenia, a jednocześnie oferują bardzo duże możliwości</w:t>
       </w:r>
       <w:r>
-        <w:t xml:space="preserve"> adaptacji do </w:t>
-      </w:r>
-      <w:proofErr w:type="spellStart"/>
-      <w:r>
-        <w:t>śroowiska</w:t>
-      </w:r>
-      <w:proofErr w:type="spellEnd"/>
+        <w:t xml:space="preserve"> adaptacji do śro</w:t>
+      </w:r>
+      <w:r>
+        <w:t>do</w:t>
+      </w:r>
+      <w:r>
+        <w:t>wiska</w:t>
+      </w:r>
       <w:r>
         <w:t>.</w:t>
       </w:r>
@@ -4598,7 +4740,7 @@
         <mc:AlternateContent>
           <mc:Choice Requires="wps">
             <w:drawing>
-              <wp:anchor distT="0" distB="0" distL="114300" distR="114300" simplePos="0" relativeHeight="251656704" behindDoc="0" locked="0" layoutInCell="1" allowOverlap="1" wp14:anchorId="4DB4221C" wp14:editId="3AA984D2">
+              <wp:anchor distT="0" distB="0" distL="114300" distR="114300" simplePos="0" relativeHeight="251657216" behindDoc="0" locked="0" layoutInCell="1" allowOverlap="1" wp14:anchorId="4DB4221C" wp14:editId="1BE1C705">
                 <wp:simplePos x="0" y="0"/>
                 <wp:positionH relativeFrom="column">
                   <wp:posOffset>41275</wp:posOffset>
@@ -4653,10 +4795,12 @@
                               <w:t xml:space="preserve">Josha </w:t>
                             </w:r>
                             <w:proofErr w:type="spellStart"/>
+                            <w:proofErr w:type="gramStart"/>
                             <w:r>
                               <w:t>Achiama,OpenAI</w:t>
                             </w:r>
                             <w:proofErr w:type="spellEnd"/>
+                            <w:proofErr w:type="gramEnd"/>
                             <w:r>
                               <w:t xml:space="preserve">; </w:t>
                             </w:r>
@@ -4693,7 +4837,7 @@
                 <v:stroke joinstyle="miter"/>
                 <v:path gradientshapeok="t" o:connecttype="rect"/>
               </v:shapetype>
-              <v:shape id="Pole tekstowe 1" o:spid="_x0000_s1026" type="#_x0000_t202" style="position:absolute;margin-left:3.25pt;margin-top:281.45pt;width:477.1pt;height:.05pt;z-index:251656704;visibility:visible;mso-wrap-style:square;mso-width-percent:0;mso-wrap-distance-left:9pt;mso-wrap-distance-top:0;mso-wrap-distance-right:9pt;mso-wrap-distance-bottom:0;mso-position-horizontal:absolute;mso-position-horizontal-relative:text;mso-position-vertical:absolute;mso-position-vertical-relative:text;mso-width-percent:0;mso-width-relative:margin;v-text-anchor:top" o:gfxdata="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" stroked="f">
+              <v:shape id="Pole tekstowe 1" o:spid="_x0000_s1026" type="#_x0000_t202" style="position:absolute;margin-left:3.25pt;margin-top:281.45pt;width:477.1pt;height:.05pt;z-index:251657216;visibility:visible;mso-wrap-style:square;mso-width-percent:0;mso-wrap-distance-left:9pt;mso-wrap-distance-top:0;mso-wrap-distance-right:9pt;mso-wrap-distance-bottom:0;mso-position-horizontal:absolute;mso-position-horizontal-relative:text;mso-position-vertical:absolute;mso-position-vertical-relative:text;mso-width-percent:0;mso-width-relative:margin;v-text-anchor:top" o:gfxdata="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" stroked="f">
                 <v:textbox style="mso-fit-shape-to-text:t" inset="0,0,0,0">
                   <w:txbxContent>
                     <w:p>
@@ -4717,10 +4861,12 @@
                         <w:t xml:space="preserve">Josha </w:t>
                       </w:r>
                       <w:proofErr w:type="spellStart"/>
+                      <w:proofErr w:type="gramStart"/>
                       <w:r>
                         <w:t>Achiama,OpenAI</w:t>
                       </w:r>
                       <w:proofErr w:type="spellEnd"/>
+                      <w:proofErr w:type="gramEnd"/>
                       <w:r>
                         <w:t xml:space="preserve">; </w:t>
                       </w:r>
@@ -4748,7 +4894,7 @@
           <w:lang w:eastAsia="pl-PL" w:bidi="ar-SA"/>
         </w:rPr>
         <w:drawing>
-          <wp:anchor distT="0" distB="0" distL="114300" distR="114300" simplePos="0" relativeHeight="251648512" behindDoc="0" locked="0" layoutInCell="1" allowOverlap="1" wp14:anchorId="527D74A4" wp14:editId="46505206">
+          <wp:anchor distT="0" distB="0" distL="114300" distR="114300" simplePos="0" relativeHeight="251654144" behindDoc="0" locked="0" layoutInCell="1" allowOverlap="1" wp14:anchorId="527D74A4" wp14:editId="37DDA088">
             <wp:simplePos x="0" y="0"/>
             <wp:positionH relativeFrom="column">
               <wp:posOffset>635</wp:posOffset>
@@ -5000,7 +5146,7 @@
           <w:lang w:eastAsia="pl-PL" w:bidi="ar-SA"/>
         </w:rPr>
         <w:drawing>
-          <wp:anchor distT="0" distB="0" distL="114300" distR="114300" simplePos="0" relativeHeight="10" behindDoc="0" locked="0" layoutInCell="1" allowOverlap="1" wp14:anchorId="7404D32E" wp14:editId="78267EB9">
+          <wp:anchor distT="0" distB="0" distL="114300" distR="114300" simplePos="0" relativeHeight="251652096" behindDoc="0" locked="0" layoutInCell="1" allowOverlap="1" wp14:anchorId="7404D32E" wp14:editId="50DCFC4D">
             <wp:simplePos x="0" y="0"/>
             <wp:positionH relativeFrom="column">
               <wp:align>center</wp:align>
@@ -5262,6 +5408,7 @@
         </w:rPr>
         <w:t>∈</w:t>
       </w:r>
+      <w:proofErr w:type="gramStart"/>
       <w:r>
         <w:rPr>
           <w:rStyle w:val="StrongEmphasis"/>
@@ -5299,7 +5446,20 @@
           <w:iCs/>
           <w:color w:val="000000"/>
         </w:rPr>
-        <w:t xml:space="preserve">, </w:t>
+        <w:t>,</w:t>
+      </w:r>
+      <w:proofErr w:type="gramEnd"/>
+      <w:r>
+        <w:rPr>
+          <w:rStyle w:val="StrongEmphasis"/>
+          <w:rFonts w:cs="Times New Roman"/>
+          <w:b w:val="0"/>
+          <w:bCs w:val="0"/>
+          <w:i/>
+          <w:iCs/>
+          <w:color w:val="000000"/>
+        </w:rPr>
+        <w:t xml:space="preserve"> </w:t>
       </w:r>
       <w:r>
         <w:rPr>
@@ -6204,13 +6364,23 @@
         <w:t>MDP = (</w:t>
       </w:r>
       <w:proofErr w:type="spellStart"/>
+      <w:proofErr w:type="gramStart"/>
       <w:r>
         <w:rPr>
           <w:rFonts w:asciiTheme="majorHAnsi" w:hAnsiTheme="majorHAnsi" w:cs="Times New Roman"/>
           <w:i/>
           <w:iCs/>
         </w:rPr>
-        <w:t>S,A,P,R,γ</w:t>
+        <w:t>S,A</w:t>
+      </w:r>
+      <w:proofErr w:type="gramEnd"/>
+      <w:r>
+        <w:rPr>
+          <w:rFonts w:asciiTheme="majorHAnsi" w:hAnsiTheme="majorHAnsi" w:cs="Times New Roman"/>
+          <w:i/>
+          <w:iCs/>
+        </w:rPr>
+        <w:t>,P,R,γ</w:t>
       </w:r>
       <w:proofErr w:type="spellEnd"/>
       <w:r>
@@ -6334,10 +6504,12 @@
         <w:t>∣</w:t>
       </w:r>
       <w:proofErr w:type="spellStart"/>
+      <w:proofErr w:type="gramStart"/>
       <w:r>
         <w:t>s,a</w:t>
       </w:r>
       <w:proofErr w:type="spellEnd"/>
+      <w:proofErr w:type="gramEnd"/>
       <w:r>
         <w:t>) : prawdopodobieństwo przejścia z s do s' po wykona</w:t>
       </w:r>
@@ -6448,6 +6620,7 @@
         </w:rPr>
         <w:t xml:space="preserve">. Funkcja przejścia </w:t>
       </w:r>
+      <w:proofErr w:type="gramStart"/>
       <w:r>
         <w:rPr>
           <w:rStyle w:val="StrongEmphasis"/>
@@ -6458,6 +6631,7 @@
         <w:t>P(</w:t>
       </w:r>
       <w:proofErr w:type="spellStart"/>
+      <w:proofErr w:type="gramEnd"/>
       <w:r>
         <w:rPr>
           <w:rStyle w:val="StrongEmphasis"/>
@@ -6926,6 +7100,7 @@
         <w:t>R(</w:t>
       </w:r>
       <w:proofErr w:type="spellStart"/>
+      <w:proofErr w:type="gramStart"/>
       <w:r>
         <w:rPr>
           <w:rStyle w:val="StrongEmphasis"/>
@@ -6936,6 +7111,7 @@
         <w:t>s,a</w:t>
       </w:r>
       <w:proofErr w:type="spellEnd"/>
+      <w:proofErr w:type="gramEnd"/>
       <w:r>
         <w:rPr>
           <w:rStyle w:val="StrongEmphasis"/>
@@ -6976,6 +7152,7 @@
         <w:t>R(</w:t>
       </w:r>
       <w:proofErr w:type="spellStart"/>
+      <w:proofErr w:type="gramStart"/>
       <w:r>
         <w:rPr>
           <w:rFonts w:cs="Times New Roman"/>
@@ -6985,6 +7162,7 @@
         <w:t>s,a</w:t>
       </w:r>
       <w:proofErr w:type="spellEnd"/>
+      <w:proofErr w:type="gramEnd"/>
       <w:r>
         <w:rPr>
           <w:rFonts w:cs="Times New Roman"/>
@@ -8233,6 +8411,7 @@
         </w:rPr>
         <w:t>∣</w:t>
       </w:r>
+      <w:proofErr w:type="gramStart"/>
       <w:r>
         <w:rPr>
           <w:rFonts w:cs="Times New Roman"/>
@@ -8244,7 +8423,14 @@
         <w:rPr>
           <w:rFonts w:cs="Times New Roman"/>
         </w:rPr>
-        <w:t>)=1).</w:t>
+        <w:t>)=</w:t>
+      </w:r>
+      <w:proofErr w:type="gramEnd"/>
+      <w:r>
+        <w:rPr>
+          <w:rFonts w:cs="Times New Roman"/>
+        </w:rPr>
+        <w:t>1).</w:t>
       </w:r>
     </w:p>
     <w:p>
@@ -9293,11 +9479,6 @@
       <w:r>
         <w:t>)</w:t>
       </w:r>
-    </w:p>
-    <w:p>
-      <w:pPr>
-        <w:pStyle w:val="NN2"/>
-      </w:pPr>
       <w:r>
         <w:rPr>
           <w:noProof/>
@@ -9346,11 +9527,16 @@
       <w:r>
         <w:t xml:space="preserve">Rysunek </w:t>
       </w:r>
+      <w:proofErr w:type="gramStart"/>
       <w:r>
         <w:t>4</w:t>
       </w:r>
       <w:r>
-        <w:t xml:space="preserve">  A </w:t>
+        <w:t xml:space="preserve">  A</w:t>
+      </w:r>
+      <w:proofErr w:type="gramEnd"/>
+      <w:r>
+        <w:t xml:space="preserve"> </w:t>
       </w:r>
       <w:proofErr w:type="spellStart"/>
       <w:r>
@@ -9761,7 +9947,7 @@
         <mc:AlternateContent>
           <mc:Choice Requires="wps">
             <w:drawing>
-              <wp:anchor distT="0" distB="0" distL="114300" distR="114300" simplePos="0" relativeHeight="251668992" behindDoc="0" locked="0" layoutInCell="1" allowOverlap="1" wp14:anchorId="2AD42945" wp14:editId="24CEFDE0">
+              <wp:anchor distT="0" distB="0" distL="114300" distR="114300" simplePos="0" relativeHeight="251659264" behindDoc="0" locked="0" layoutInCell="1" allowOverlap="1" wp14:anchorId="2AD42945" wp14:editId="7D0BE018">
                 <wp:simplePos x="0" y="0"/>
                 <wp:positionH relativeFrom="column">
                   <wp:posOffset>246229</wp:posOffset>
@@ -9866,7 +10052,7 @@
           </mc:Choice>
           <mc:Fallback>
             <w:pict>
-              <v:shape w14:anchorId="2AD42945" id="_x0000_s1027" type="#_x0000_t202" style="position:absolute;margin-left:19.4pt;margin-top:262.7pt;width:485.15pt;height:.05pt;z-index:251668992;visibility:visible;mso-wrap-style:square;mso-width-percent:0;mso-wrap-distance-left:9pt;mso-wrap-distance-top:0;mso-wrap-distance-right:9pt;mso-wrap-distance-bottom:0;mso-position-horizontal:absolute;mso-position-horizontal-relative:text;mso-position-vertical:absolute;mso-position-vertical-relative:text;mso-width-percent:0;mso-width-relative:margin;v-text-anchor:top" o:gfxdata="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" stroked="f">
+              <v:shape w14:anchorId="2AD42945" id="_x0000_s1027" type="#_x0000_t202" style="position:absolute;margin-left:19.4pt;margin-top:262.7pt;width:485.15pt;height:.05pt;z-index:251659264;visibility:visible;mso-wrap-style:square;mso-width-percent:0;mso-wrap-distance-left:9pt;mso-wrap-distance-top:0;mso-wrap-distance-right:9pt;mso-wrap-distance-bottom:0;mso-position-horizontal:absolute;mso-position-horizontal-relative:text;mso-position-vertical:absolute;mso-position-vertical-relative:text;mso-width-percent:0;mso-width-relative:margin;v-text-anchor:top" o:gfxdata="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" stroked="f">
                 <v:textbox style="mso-fit-shape-to-text:t" inset="0,0,0,0">
                   <w:txbxContent>
                     <w:p>
@@ -10442,7 +10628,7 @@
           <w:noProof/>
         </w:rPr>
         <w:drawing>
-          <wp:anchor distT="0" distB="0" distL="114300" distR="114300" simplePos="0" relativeHeight="251658752" behindDoc="0" locked="0" layoutInCell="1" allowOverlap="1" wp14:anchorId="3A8EEF7E" wp14:editId="5FDE9ABF">
+          <wp:anchor distT="0" distB="0" distL="114300" distR="114300" simplePos="0" relativeHeight="251658240" behindDoc="0" locked="0" layoutInCell="1" allowOverlap="1" wp14:anchorId="3A8EEF7E" wp14:editId="3F9CCA5B">
             <wp:simplePos x="0" y="0"/>
             <wp:positionH relativeFrom="column">
               <wp:posOffset>288</wp:posOffset>
@@ -10528,13 +10714,21 @@
         <w:t>Rysunek</w:t>
       </w:r>
       <w:r>
-        <w:t xml:space="preserve"> 6</w:t>
+        <w:t xml:space="preserve"> </w:t>
+      </w:r>
+      <w:proofErr w:type="gramStart"/>
+      <w:r>
+        <w:t>6</w:t>
       </w:r>
       <w:r>
         <w:t xml:space="preserve">:  </w:t>
       </w:r>
       <w:r>
-        <w:t xml:space="preserve">Ha </w:t>
+        <w:t>Ha</w:t>
+      </w:r>
+      <w:proofErr w:type="gramEnd"/>
+      <w:r>
+        <w:t xml:space="preserve"> </w:t>
       </w:r>
       <w:proofErr w:type="spellStart"/>
       <w:r>
@@ -10782,6 +10976,8 @@
           <w:rFonts w:cs="Times New Roman"/>
           <w:b/>
           <w:bCs/>
+          <w:i/>
+          <w:iCs/>
           <w:sz w:val="22"/>
           <w:szCs w:val="22"/>
         </w:rPr>
@@ -10789,6 +10985,8 @@
       <w:r>
         <w:rPr>
           <w:rFonts w:cs="Times New Roman"/>
+          <w:i/>
+          <w:iCs/>
           <w:sz w:val="22"/>
           <w:szCs w:val="22"/>
         </w:rPr>
@@ -10798,6 +10996,8 @@
       <w:r>
         <w:rPr>
           <w:rFonts w:cs="Times New Roman"/>
+          <w:i/>
+          <w:iCs/>
           <w:sz w:val="22"/>
           <w:szCs w:val="22"/>
         </w:rPr>
@@ -10806,23 +11006,31 @@
       <w:r>
         <w:rPr>
           <w:rFonts w:ascii="Cambria Math" w:hAnsi="Cambria Math" w:cs="Cambria Math"/>
+          <w:i/>
+          <w:iCs/>
           <w:sz w:val="22"/>
           <w:szCs w:val="22"/>
         </w:rPr>
         <w:t>∣</w:t>
       </w:r>
-      <w:r>
-        <w:rPr>
-          <w:rFonts w:cs="Times New Roman"/>
+      <w:proofErr w:type="gramStart"/>
+      <w:r>
+        <w:rPr>
+          <w:rFonts w:cs="Times New Roman"/>
+          <w:i/>
+          <w:iCs/>
           <w:sz w:val="22"/>
           <w:szCs w:val="22"/>
         </w:rPr>
         <w:t>s,θ</w:t>
       </w:r>
       <w:proofErr w:type="spellEnd"/>
-      <w:r>
-        <w:rPr>
-          <w:rFonts w:cs="Times New Roman"/>
+      <w:proofErr w:type="gramEnd"/>
+      <w:r>
+        <w:rPr>
+          <w:rFonts w:cs="Times New Roman"/>
+          <w:i/>
+          <w:iCs/>
           <w:sz w:val="22"/>
           <w:szCs w:val="22"/>
         </w:rPr>
@@ -10833,6 +11041,8 @@
       <w:pPr>
         <w:rPr>
           <w:rFonts w:cs="Times New Roman"/>
+          <w:i/>
+          <w:iCs/>
           <w:sz w:val="22"/>
           <w:szCs w:val="22"/>
         </w:rPr>
@@ -10840,24 +11050,32 @@
       <w:r>
         <w:rPr>
           <w:rFonts w:cs="Times New Roman"/>
+          <w:i/>
+          <w:iCs/>
           <w:sz w:val="22"/>
           <w:szCs w:val="22"/>
         </w:rPr>
         <w:t>V(</w:t>
       </w:r>
       <w:proofErr w:type="spellStart"/>
-      <w:r>
-        <w:rPr>
-          <w:rFonts w:cs="Times New Roman"/>
+      <w:proofErr w:type="gramStart"/>
+      <w:r>
+        <w:rPr>
+          <w:rFonts w:cs="Times New Roman"/>
+          <w:i/>
+          <w:iCs/>
           <w:sz w:val="22"/>
           <w:szCs w:val="22"/>
         </w:rPr>
         <w:t>s,w</w:t>
       </w:r>
       <w:proofErr w:type="spellEnd"/>
-      <w:r>
-        <w:rPr>
-          <w:rFonts w:cs="Times New Roman"/>
+      <w:proofErr w:type="gramEnd"/>
+      <w:r>
+        <w:rPr>
+          <w:rFonts w:cs="Times New Roman"/>
+          <w:i/>
+          <w:iCs/>
           <w:sz w:val="22"/>
           <w:szCs w:val="22"/>
         </w:rPr>
@@ -10868,6 +11086,8 @@
       <w:pPr>
         <w:rPr>
           <w:rFonts w:cs="Times New Roman"/>
+          <w:i/>
+          <w:iCs/>
           <w:sz w:val="22"/>
           <w:szCs w:val="22"/>
         </w:rPr>
@@ -10875,6 +11095,8 @@
       <w:r>
         <w:rPr>
           <w:rFonts w:cs="Times New Roman"/>
+          <w:i/>
+          <w:iCs/>
           <w:sz w:val="22"/>
           <w:szCs w:val="22"/>
         </w:rPr>
@@ -10883,6 +11105,8 @@
       <w:r>
         <w:rPr>
           <w:rFonts w:cs="Times New Roman"/>
+          <w:i/>
+          <w:iCs/>
           <w:sz w:val="22"/>
           <w:szCs w:val="22"/>
           <w:vertAlign w:val="subscript"/>
@@ -10892,6 +11116,8 @@
       <w:r>
         <w:rPr>
           <w:rFonts w:cs="Times New Roman"/>
+          <w:i/>
+          <w:iCs/>
           <w:sz w:val="22"/>
           <w:szCs w:val="22"/>
         </w:rPr>
@@ -10900,6 +11126,8 @@
       <w:r>
         <w:rPr>
           <w:rFonts w:cs="Times New Roman"/>
+          <w:i/>
+          <w:iCs/>
           <w:sz w:val="22"/>
           <w:szCs w:val="22"/>
           <w:vertAlign w:val="subscript"/>
@@ -10909,6 +11137,8 @@
       <w:r>
         <w:rPr>
           <w:rFonts w:cs="Times New Roman"/>
+          <w:i/>
+          <w:iCs/>
           <w:sz w:val="22"/>
           <w:szCs w:val="22"/>
         </w:rPr>
@@ -10943,6 +11173,8 @@
           <w:rFonts w:cs="Times New Roman"/>
           <w:b/>
           <w:bCs/>
+          <w:i/>
+          <w:iCs/>
           <w:sz w:val="22"/>
           <w:szCs w:val="22"/>
         </w:rPr>
@@ -10950,6 +11182,8 @@
       <w:r>
         <w:rPr>
           <w:rFonts w:cs="Times New Roman"/>
+          <w:i/>
+          <w:iCs/>
           <w:sz w:val="22"/>
           <w:szCs w:val="22"/>
         </w:rPr>
@@ -10959,6 +11193,8 @@
       <w:r>
         <w:rPr>
           <w:rFonts w:cs="Times New Roman"/>
+          <w:i/>
+          <w:iCs/>
           <w:sz w:val="22"/>
           <w:szCs w:val="22"/>
         </w:rPr>
@@ -10967,6 +11203,8 @@
       <w:r>
         <w:rPr>
           <w:rFonts w:ascii="Cambria Math" w:hAnsi="Cambria Math" w:cs="Cambria Math"/>
+          <w:i/>
+          <w:iCs/>
           <w:sz w:val="22"/>
           <w:szCs w:val="22"/>
         </w:rPr>
@@ -10975,6 +11213,8 @@
       <w:r>
         <w:rPr>
           <w:rFonts w:cs="Times New Roman"/>
+          <w:i/>
+          <w:iCs/>
           <w:sz w:val="22"/>
           <w:szCs w:val="22"/>
         </w:rPr>
@@ -10984,6 +11224,8 @@
       <w:r>
         <w:rPr>
           <w:rFonts w:cs="Times New Roman"/>
+          <w:i/>
+          <w:iCs/>
           <w:sz w:val="22"/>
           <w:szCs w:val="22"/>
         </w:rPr>
@@ -10994,6 +11236,8 @@
       <w:pPr>
         <w:rPr>
           <w:rFonts w:cs="Times New Roman"/>
+          <w:i/>
+          <w:iCs/>
           <w:sz w:val="22"/>
           <w:szCs w:val="22"/>
         </w:rPr>
@@ -11001,6 +11245,8 @@
       <w:r>
         <w:rPr>
           <w:rFonts w:cs="Times New Roman"/>
+          <w:i/>
+          <w:iCs/>
           <w:sz w:val="22"/>
           <w:szCs w:val="22"/>
         </w:rPr>
@@ -11010,6 +11256,8 @@
       <w:r>
         <w:rPr>
           <w:rFonts w:cs="Times New Roman"/>
+          <w:i/>
+          <w:iCs/>
           <w:sz w:val="22"/>
           <w:szCs w:val="22"/>
         </w:rPr>
@@ -11018,6 +11266,8 @@
       <w:r>
         <w:rPr>
           <w:rFonts w:ascii="Cambria Math" w:hAnsi="Cambria Math" w:cs="Cambria Math"/>
+          <w:i/>
+          <w:iCs/>
           <w:sz w:val="22"/>
           <w:szCs w:val="22"/>
         </w:rPr>
@@ -11026,6 +11276,8 @@
       <w:r>
         <w:rPr>
           <w:rFonts w:cs="Times New Roman"/>
+          <w:i/>
+          <w:iCs/>
           <w:sz w:val="22"/>
           <w:szCs w:val="22"/>
         </w:rPr>
@@ -11035,6 +11287,8 @@
       <w:r>
         <w:rPr>
           <w:rFonts w:cs="Times New Roman"/>
+          <w:i/>
+          <w:iCs/>
           <w:sz w:val="22"/>
           <w:szCs w:val="22"/>
         </w:rPr>
@@ -11115,6 +11369,8 @@
       <w:pPr>
         <w:rPr>
           <w:rFonts w:cs="Times New Roman"/>
+          <w:i/>
+          <w:iCs/>
           <w:sz w:val="22"/>
           <w:szCs w:val="22"/>
         </w:rPr>
@@ -11122,6 +11378,8 @@
       <w:r>
         <w:rPr>
           <w:rFonts w:cs="Times New Roman"/>
+          <w:i/>
+          <w:iCs/>
           <w:sz w:val="22"/>
           <w:szCs w:val="22"/>
         </w:rPr>
@@ -11130,12 +11388,70 @@
       <w:r>
         <w:rPr>
           <w:rFonts w:cs="Times New Roman"/>
+          <w:i/>
+          <w:iCs/>
           <w:sz w:val="22"/>
           <w:szCs w:val="22"/>
         </w:rPr>
         <w:t>Inicjalizuj</w:t>
       </w:r>
       <w:r>
+        <w:rPr>
+          <w:rFonts w:cs="Times New Roman"/>
+          <w:b/>
+          <w:bCs/>
+          <w:i/>
+          <w:iCs/>
+          <w:sz w:val="22"/>
+          <w:szCs w:val="22"/>
+        </w:rPr>
+        <w:t xml:space="preserve"> s</w:t>
+      </w:r>
+      <w:r>
+        <w:rPr>
+          <w:rFonts w:cs="Times New Roman"/>
+          <w:i/>
+          <w:iCs/>
+          <w:sz w:val="22"/>
+          <w:szCs w:val="22"/>
+        </w:rPr>
+        <w:t xml:space="preserve"> pierwszy stan epizodu.</w:t>
+      </w:r>
+    </w:p>
+    <w:p>
+      <w:pPr>
+        <w:rPr>
+          <w:rFonts w:cs="Times New Roman"/>
+          <w:i/>
+          <w:iCs/>
+          <w:sz w:val="22"/>
+          <w:szCs w:val="22"/>
+        </w:rPr>
+      </w:pPr>
+      <w:r>
+        <w:rPr>
+          <w:rFonts w:cs="Times New Roman"/>
+          <w:i/>
+          <w:iCs/>
+          <w:sz w:val="22"/>
+          <w:szCs w:val="22"/>
+        </w:rPr>
+        <w:t xml:space="preserve">2. </w:t>
+      </w:r>
+      <w:r>
+        <w:rPr>
+          <w:rFonts w:cs="Times New Roman"/>
+          <w:i/>
+          <w:iCs/>
+          <w:sz w:val="22"/>
+          <w:szCs w:val="22"/>
+        </w:rPr>
+        <w:t>I←1</w:t>
+      </w:r>
+    </w:p>
+    <w:p>
+      <w:pPr>
+        <w:jc w:val="right"/>
         <w:rPr>
           <w:rFonts w:cs="Times New Roman"/>
           <w:b/>
@@ -11143,45 +11459,8 @@
           <w:sz w:val="22"/>
           <w:szCs w:val="22"/>
         </w:rPr>
-        <w:t xml:space="preserve"> s</w:t>
-      </w:r>
-      <w:r>
-        <w:rPr>
-          <w:rFonts w:cs="Times New Roman"/>
-          <w:sz w:val="22"/>
-          <w:szCs w:val="22"/>
-        </w:rPr>
-        <w:t xml:space="preserve"> pierwszy stan epizodu.</w:t>
-      </w:r>
-    </w:p>
-    <w:p>
-      <w:pPr>
-        <w:rPr>
-          <w:rFonts w:cs="Times New Roman"/>
-          <w:sz w:val="22"/>
-          <w:szCs w:val="22"/>
-        </w:rPr>
-      </w:pPr>
-      <w:r>
-        <w:rPr>
-          <w:rFonts w:cs="Times New Roman"/>
-          <w:sz w:val="22"/>
-          <w:szCs w:val="22"/>
-        </w:rPr>
-        <w:t xml:space="preserve">2. </w:t>
-      </w:r>
-      <w:r>
-        <w:rPr>
-          <w:rFonts w:cs="Times New Roman"/>
-          <w:sz w:val="22"/>
-          <w:szCs w:val="22"/>
-        </w:rPr>
-        <w:t>I←1</w:t>
-      </w:r>
-    </w:p>
-    <w:p>
-      <w:pPr>
-        <w:jc w:val="right"/>
+      </w:pPr>
+      <w:r>
         <w:rPr>
           <w:rFonts w:cs="Times New Roman"/>
           <w:b/>
@@ -11189,7 +11468,9 @@
           <w:sz w:val="22"/>
           <w:szCs w:val="22"/>
         </w:rPr>
-      </w:pPr>
+        <w:t xml:space="preserve">Pętla czasowa (dopóki </w:t>
+      </w:r>
+      <w:proofErr w:type="spellStart"/>
       <w:r>
         <w:rPr>
           <w:rFonts w:cs="Times New Roman"/>
@@ -11198,9 +11479,9 @@
           <w:sz w:val="22"/>
           <w:szCs w:val="22"/>
         </w:rPr>
-        <w:t xml:space="preserve">Pętla czasowa (dopóki </w:t>
-      </w:r>
-      <w:proofErr w:type="spellStart"/>
+        <w:t>sss</w:t>
+      </w:r>
+      <w:proofErr w:type="spellEnd"/>
       <w:r>
         <w:rPr>
           <w:rFonts w:cs="Times New Roman"/>
@@ -11209,96 +11490,105 @@
           <w:sz w:val="22"/>
           <w:szCs w:val="22"/>
         </w:rPr>
-        <w:t>sss</w:t>
-      </w:r>
-      <w:proofErr w:type="spellEnd"/>
-      <w:r>
+        <w:t xml:space="preserve"> nie jest terminalny):</w:t>
+      </w:r>
+    </w:p>
+    <w:p>
+      <w:pPr>
         <w:rPr>
           <w:rFonts w:cs="Times New Roman"/>
           <w:b/>
           <w:bCs/>
+          <w:i/>
+          <w:iCs/>
           <w:sz w:val="22"/>
           <w:szCs w:val="22"/>
         </w:rPr>
-        <w:t xml:space="preserve"> nie jest terminalny):</w:t>
-      </w:r>
-    </w:p>
-    <w:p>
-      <w:pPr>
-        <w:rPr>
-          <w:rFonts w:cs="Times New Roman"/>
-          <w:b/>
-          <w:bCs/>
+      </w:pPr>
+      <w:r>
+        <w:rPr>
+          <w:rFonts w:cs="Times New Roman"/>
+          <w:i/>
+          <w:iCs/>
           <w:sz w:val="22"/>
           <w:szCs w:val="22"/>
         </w:rPr>
-      </w:pPr>
-      <w:r>
-        <w:rPr>
-          <w:rFonts w:cs="Times New Roman"/>
+        <w:t>3. Wybierz akcję a</w:t>
+      </w:r>
+      <w:r>
+        <w:rPr>
+          <w:rFonts w:ascii="Cambria Math" w:hAnsi="Cambria Math" w:cs="Cambria Math"/>
+          <w:i/>
+          <w:iCs/>
           <w:sz w:val="22"/>
           <w:szCs w:val="22"/>
         </w:rPr>
-        <w:t>3. Wybierz akcję a</w:t>
-      </w:r>
-      <w:r>
-        <w:rPr>
-          <w:rFonts w:ascii="Cambria Math" w:hAnsi="Cambria Math" w:cs="Cambria Math"/>
+        <w:t>∼</w:t>
+      </w:r>
+      <w:r>
+        <w:rPr>
+          <w:rFonts w:cs="Times New Roman"/>
+          <w:i/>
+          <w:iCs/>
           <w:sz w:val="22"/>
           <w:szCs w:val="22"/>
         </w:rPr>
-        <w:t>∼</w:t>
-      </w:r>
-      <w:r>
-        <w:rPr>
-          <w:rFonts w:cs="Times New Roman"/>
+        <w:t>π(</w:t>
+      </w:r>
+      <w:r>
+        <w:rPr>
+          <w:rFonts w:ascii="Cambria Math" w:hAnsi="Cambria Math" w:cs="Cambria Math"/>
+          <w:i/>
+          <w:iCs/>
           <w:sz w:val="22"/>
           <w:szCs w:val="22"/>
         </w:rPr>
-        <w:t>π(</w:t>
-      </w:r>
-      <w:r>
-        <w:rPr>
-          <w:rFonts w:ascii="Cambria Math" w:hAnsi="Cambria Math" w:cs="Cambria Math"/>
+        <w:t>⋅∣</w:t>
+      </w:r>
+      <w:proofErr w:type="spellStart"/>
+      <w:proofErr w:type="gramStart"/>
+      <w:r>
+        <w:rPr>
+          <w:rFonts w:cs="Times New Roman"/>
+          <w:i/>
+          <w:iCs/>
           <w:sz w:val="22"/>
           <w:szCs w:val="22"/>
         </w:rPr>
-        <w:t>⋅∣</w:t>
-      </w:r>
-      <w:proofErr w:type="spellStart"/>
-      <w:r>
-        <w:rPr>
-          <w:rFonts w:cs="Times New Roman"/>
+        <w:t>s,θ</w:t>
+      </w:r>
+      <w:proofErr w:type="spellEnd"/>
+      <w:proofErr w:type="gramEnd"/>
+      <w:r>
+        <w:rPr>
+          <w:rFonts w:cs="Times New Roman"/>
+          <w:i/>
+          <w:iCs/>
           <w:sz w:val="22"/>
           <w:szCs w:val="22"/>
         </w:rPr>
-        <w:t>s,θ</w:t>
-      </w:r>
-      <w:proofErr w:type="spellEnd"/>
-      <w:r>
-        <w:rPr>
-          <w:rFonts w:cs="Times New Roman"/>
+        <w:t>).</w:t>
+      </w:r>
+      <w:r>
+        <w:rPr>
+          <w:rFonts w:cs="Times New Roman"/>
+          <w:i/>
+          <w:iCs/>
           <w:sz w:val="22"/>
           <w:szCs w:val="22"/>
         </w:rPr>
-        <w:t>).</w:t>
-      </w:r>
-      <w:r>
-        <w:rPr>
-          <w:rFonts w:cs="Times New Roman"/>
+        <w:br/>
+        <w:t>4. Wykonaj akcję a, zaobserwuj nowy stan s′ i nagrodę r.</w:t>
+      </w:r>
+      <w:r>
+        <w:rPr>
+          <w:rFonts w:cs="Times New Roman"/>
+          <w:i/>
+          <w:iCs/>
           <w:sz w:val="22"/>
           <w:szCs w:val="22"/>
         </w:rPr>
         <w:br/>
-        <w:t>4. Wykonaj akcję a, zaobserwuj nowy stan s′ i nagrodę r.</w:t>
-      </w:r>
-      <w:r>
-        <w:rPr>
-          <w:rFonts w:cs="Times New Roman"/>
-          <w:sz w:val="22"/>
-          <w:szCs w:val="22"/>
-        </w:rPr>
-        <w:br/>
         <w:t>5. Oblicz błąd TD (δ):</w:t>
       </w:r>
     </w:p>
@@ -11307,6 +11597,8 @@
         <w:ind w:firstLine="709"/>
         <w:rPr>
           <w:rFonts w:cs="Times New Roman"/>
+          <w:i/>
+          <w:iCs/>
           <w:sz w:val="22"/>
           <w:szCs w:val="22"/>
         </w:rPr>
@@ -11325,6 +11617,8 @@
             <m:ctrlPr>
               <w:rPr>
                 <w:rFonts w:ascii="Cambria Math" w:hAnsi="Cambria Math" w:cs="Times New Roman"/>
+                <w:i/>
+                <w:iCs/>
                 <w:sz w:val="22"/>
                 <w:szCs w:val="22"/>
               </w:rPr>
@@ -11364,6 +11658,8 @@
             <m:ctrlPr>
               <w:rPr>
                 <w:rFonts w:ascii="Cambria Math" w:hAnsi="Cambria Math" w:cs="Times New Roman"/>
+                <w:i/>
+                <w:iCs/>
                 <w:sz w:val="22"/>
                 <w:szCs w:val="22"/>
               </w:rPr>
@@ -11402,6 +11698,8 @@
       <w:r>
         <w:rPr>
           <w:rFonts w:cs="Times New Roman"/>
+          <w:i/>
+          <w:iCs/>
           <w:sz w:val="22"/>
           <w:szCs w:val="22"/>
         </w:rPr>
@@ -11409,6 +11707,8 @@
       </w:r>
       <w:r>
         <w:rPr>
+          <w:i/>
+          <w:iCs/>
           <w:sz w:val="22"/>
           <w:szCs w:val="22"/>
           <w:vertAlign w:val="superscript"/>
@@ -11456,9 +11756,19 @@
           <w:sz w:val="22"/>
           <w:szCs w:val="22"/>
         </w:rPr>
-        <w:t>s′,w</w:t>
+        <w:t>s</w:t>
+      </w:r>
+      <w:proofErr w:type="gramStart"/>
+      <w:r>
+        <w:rPr>
+          <w:rFonts w:cs="Times New Roman"/>
+          <w:sz w:val="22"/>
+          <w:szCs w:val="22"/>
+        </w:rPr>
+        <w:t>′,w</w:t>
       </w:r>
       <w:proofErr w:type="spellEnd"/>
+      <w:proofErr w:type="gramEnd"/>
       <w:r>
         <w:rPr>
           <w:rFonts w:cs="Times New Roman"/>
@@ -11638,6 +11948,8 @@
         <w:ind w:firstLine="709"/>
         <w:rPr>
           <w:rFonts w:cs="Times New Roman"/>
+          <w:i/>
+          <w:iCs/>
           <w:sz w:val="22"/>
           <w:szCs w:val="22"/>
         </w:rPr>
@@ -11646,6 +11958,8 @@
       <w:r>
         <w:rPr>
           <w:rFonts w:cs="Times New Roman"/>
+          <w:i/>
+          <w:iCs/>
           <w:sz w:val="22"/>
           <w:szCs w:val="22"/>
         </w:rPr>
@@ -11789,7 +12103,13 @@
         <w:t>sieci neuronowych</w:t>
       </w:r>
       <w:r>
-        <w:t xml:space="preserve"> (rysunek 3)</w:t>
+        <w:t xml:space="preserve"> (rysunek </w:t>
+      </w:r>
+      <w:r>
+        <w:t>8</w:t>
+      </w:r>
+      <w:r>
+        <w:t>)</w:t>
       </w:r>
       <w:r>
         <w:t xml:space="preserve">, pozwalających na efektywne przetwarzanie i </w:t>
@@ -12087,10 +12407,12 @@
         <w:t>Q(</w:t>
       </w:r>
       <w:proofErr w:type="spellStart"/>
+      <w:proofErr w:type="gramStart"/>
       <w:r>
         <w:t>s,a</w:t>
       </w:r>
       <w:proofErr w:type="spellEnd"/>
+      <w:proofErr w:type="gramEnd"/>
       <w:r>
         <w:t>)</w:t>
       </w:r>
@@ -12247,6 +12569,7 @@
       <w:r>
         <w:t xml:space="preserve">Rysunek </w:t>
       </w:r>
+      <w:proofErr w:type="gramStart"/>
       <w:r>
         <w:t>9</w:t>
       </w:r>
@@ -12258,6 +12581,7 @@
         <w:t>Reinforcement</w:t>
       </w:r>
       <w:proofErr w:type="spellEnd"/>
+      <w:proofErr w:type="gramEnd"/>
       <w:r>
         <w:t xml:space="preserve"> Learning with policy </w:t>
       </w:r>
@@ -12340,20 +12664,27 @@
     </w:p>
     <w:p>
       <w:pPr>
-        <w:rPr>
-          <w:rFonts w:cs="Times New Roman"/>
+        <w:pStyle w:val="NN1"/>
+        <w:rPr>
+          <w:rFonts w:cs="Times New Roman"/>
+          <w:b w:val="0"/>
+          <w:bCs w:val="0"/>
           <w:color w:val="000000"/>
         </w:rPr>
       </w:pPr>
       <w:r>
         <w:rPr>
           <w:rStyle w:val="NN1Znak"/>
+          <w:b/>
+          <w:bCs/>
         </w:rPr>
         <w:lastRenderedPageBreak/>
-        <w:t>6. Pakiet SUMO</w:t>
-      </w:r>
-      <w:r>
-        <w:rPr>
+        <w:t>Pakiet SUMO</w:t>
+      </w:r>
+      <w:r>
+        <w:rPr>
+          <w:b w:val="0"/>
+          <w:bCs w:val="0"/>
           <w:lang w:eastAsia="pl-PL" w:bidi="ar-SA"/>
         </w:rPr>
         <w:t xml:space="preserve"> </w:t>
@@ -12361,12 +12692,16 @@
       <w:r>
         <w:rPr>
           <w:rStyle w:val="Odwoanieprzypisudolnego"/>
+          <w:b w:val="0"/>
+          <w:bCs w:val="0"/>
           <w:lang w:eastAsia="pl-PL" w:bidi="ar-SA"/>
         </w:rPr>
         <w:footnoteReference w:id="18"/>
       </w:r>
       <w:r>
         <w:rPr>
+          <w:b w:val="0"/>
+          <w:bCs w:val="0"/>
           <w:lang w:eastAsia="pl-PL" w:bidi="ar-SA"/>
         </w:rPr>
         <w:br/>
@@ -12879,28 +13214,795 @@
     </w:p>
     <w:p>
       <w:pPr>
-        <w:rPr>
-          <w:rFonts w:cs="Times New Roman"/>
-          <w:vanish/>
-          <w:color w:val="000000"/>
-        </w:rPr>
-      </w:pPr>
-      <w:r>
-        <w:rPr>
-          <w:rFonts w:cs="Times New Roman"/>
-          <w:vanish/>
-          <w:color w:val="000000"/>
-        </w:rPr>
-        <w:t>Dół formularza</w:t>
-      </w:r>
-    </w:p>
-    <w:p>
-      <w:pPr>
-        <w:rPr>
-          <w:rFonts w:cs="Times New Roman"/>
-          <w:color w:val="000000"/>
-        </w:rPr>
-      </w:pPr>
+        <w:spacing w:line="240" w:lineRule="auto"/>
+        <w:rPr>
+          <w:rFonts w:cs="Times New Roman"/>
+          <w:color w:val="000000"/>
+        </w:rPr>
+      </w:pPr>
+    </w:p>
+    <w:p>
+      <w:pPr>
+        <w:pStyle w:val="NN1"/>
+        <w:rPr>
+          <w:rFonts w:cs="Times New Roman"/>
+          <w:color w:val="984806" w:themeColor="accent6" w:themeShade="80"/>
+        </w:rPr>
+      </w:pPr>
+      <w:r>
+        <w:rPr>
+          <w:rFonts w:cs="Times New Roman"/>
+          <w:color w:val="000000"/>
+        </w:rPr>
+        <w:br w:type="page"/>
+      </w:r>
+      <w:r>
+        <w:rPr>
+          <w:color w:val="984806" w:themeColor="accent6" w:themeShade="80"/>
+        </w:rPr>
+        <w:lastRenderedPageBreak/>
+        <w:t>Przygotowanie środowiska testowego.</w:t>
+      </w:r>
+    </w:p>
+    <w:p>
+      <w:pPr>
+        <w:rPr>
+          <w:rStyle w:val="StrongEmphasis"/>
+          <w:b w:val="0"/>
+          <w:bCs w:val="0"/>
+          <w:i/>
+          <w:iCs/>
+          <w:color w:val="984806" w:themeColor="accent6" w:themeShade="80"/>
+        </w:rPr>
+      </w:pPr>
+      <w:r>
+        <w:rPr>
+          <w:rStyle w:val="StrongEmphasis"/>
+          <w:b w:val="0"/>
+          <w:bCs w:val="0"/>
+          <w:i/>
+          <w:iCs/>
+          <w:color w:val="984806" w:themeColor="accent6" w:themeShade="80"/>
+        </w:rPr>
+        <w:t>*********</w:t>
+      </w:r>
+      <w:r>
+        <w:rPr>
+          <w:rStyle w:val="StrongEmphasis"/>
+          <w:b w:val="0"/>
+          <w:bCs w:val="0"/>
+          <w:i/>
+          <w:iCs/>
+          <w:color w:val="984806" w:themeColor="accent6" w:themeShade="80"/>
+        </w:rPr>
+        <w:t>Prace</w:t>
+      </w:r>
+      <w:r>
+        <w:rPr>
+          <w:rStyle w:val="StrongEmphasis"/>
+          <w:i/>
+          <w:iCs/>
+          <w:color w:val="984806" w:themeColor="accent6" w:themeShade="80"/>
+        </w:rPr>
+        <w:t xml:space="preserve"> </w:t>
+      </w:r>
+      <w:r>
+        <w:rPr>
+          <w:rStyle w:val="StrongEmphasis"/>
+          <w:b w:val="0"/>
+          <w:bCs w:val="0"/>
+          <w:i/>
+          <w:iCs/>
+          <w:color w:val="984806" w:themeColor="accent6" w:themeShade="80"/>
+        </w:rPr>
+        <w:t>trwają</w:t>
+      </w:r>
+      <w:r>
+        <w:rPr>
+          <w:rStyle w:val="StrongEmphasis"/>
+          <w:b w:val="0"/>
+          <w:bCs w:val="0"/>
+          <w:i/>
+          <w:iCs/>
+          <w:color w:val="984806" w:themeColor="accent6" w:themeShade="80"/>
+        </w:rPr>
+        <w:t xml:space="preserve"> *********</w:t>
+      </w:r>
+    </w:p>
+    <w:p>
+      <w:pPr>
+        <w:rPr>
+          <w:rStyle w:val="StrongEmphasis"/>
+          <w:b w:val="0"/>
+          <w:bCs w:val="0"/>
+          <w:i/>
+          <w:iCs/>
+          <w:color w:val="984806" w:themeColor="accent6" w:themeShade="80"/>
+        </w:rPr>
+      </w:pPr>
+    </w:p>
+    <w:p>
+      <w:pPr>
+        <w:pStyle w:val="Textbody"/>
+        <w:rPr>
+          <w:color w:val="984806" w:themeColor="accent6" w:themeShade="80"/>
+        </w:rPr>
+      </w:pPr>
+      <w:r>
+        <w:rPr>
+          <w:noProof/>
+          <w:color w:val="984806" w:themeColor="accent6" w:themeShade="80"/>
+        </w:rPr>
+        <w:drawing>
+          <wp:anchor distT="0" distB="0" distL="114300" distR="114300" simplePos="0" relativeHeight="251650560" behindDoc="0" locked="0" layoutInCell="1" allowOverlap="1" wp14:anchorId="366C7945" wp14:editId="4C6448F6">
+            <wp:simplePos x="0" y="0"/>
+            <wp:positionH relativeFrom="column">
+              <wp:posOffset>2498760</wp:posOffset>
+            </wp:positionH>
+            <wp:positionV relativeFrom="paragraph">
+              <wp:posOffset>-54720</wp:posOffset>
+            </wp:positionV>
+            <wp:extent cx="3599640" cy="2303640"/>
+            <wp:effectExtent l="0" t="0" r="810" b="1410"/>
+            <wp:wrapTopAndBottom/>
+            <wp:docPr id="2138179858" name="grafika7"/>
+            <wp:cNvGraphicFramePr/>
+            <a:graphic xmlns:a="http://schemas.openxmlformats.org/drawingml/2006/main">
+              <a:graphicData uri="http://schemas.openxmlformats.org/drawingml/2006/picture">
+                <pic:pic xmlns:pic="http://schemas.openxmlformats.org/drawingml/2006/picture">
+                  <pic:nvPicPr>
+                    <pic:cNvPr id="0" name=""/>
+                    <pic:cNvPicPr/>
+                  </pic:nvPicPr>
+                  <pic:blipFill>
+                    <a:blip r:embed="rId20">
+                      <a:lum/>
+                      <a:alphaModFix/>
+                    </a:blip>
+                    <a:srcRect/>
+                    <a:stretch>
+                      <a:fillRect/>
+                    </a:stretch>
+                  </pic:blipFill>
+                  <pic:spPr>
+                    <a:xfrm>
+                      <a:off x="0" y="0"/>
+                      <a:ext cx="3599640" cy="2303640"/>
+                    </a:xfrm>
+                    <a:prstGeom prst="rect">
+                      <a:avLst/>
+                    </a:prstGeom>
+                  </pic:spPr>
+                </pic:pic>
+              </a:graphicData>
+            </a:graphic>
+          </wp:anchor>
+        </w:drawing>
+      </w:r>
+      <w:r>
+        <w:rPr>
+          <w:noProof/>
+          <w:color w:val="984806" w:themeColor="accent6" w:themeShade="80"/>
+        </w:rPr>
+        <w:drawing>
+          <wp:anchor distT="0" distB="0" distL="114300" distR="114300" simplePos="0" relativeHeight="251645440" behindDoc="0" locked="0" layoutInCell="1" allowOverlap="1" wp14:anchorId="78258A84" wp14:editId="48C7E65F">
+            <wp:simplePos x="0" y="0"/>
+            <wp:positionH relativeFrom="column">
+              <wp:posOffset>104040</wp:posOffset>
+            </wp:positionH>
+            <wp:positionV relativeFrom="paragraph">
+              <wp:posOffset>97200</wp:posOffset>
+            </wp:positionV>
+            <wp:extent cx="1800360" cy="1731599"/>
+            <wp:effectExtent l="0" t="0" r="9390" b="1951"/>
+            <wp:wrapTopAndBottom/>
+            <wp:docPr id="409751209" name="grafika6"/>
+            <wp:cNvGraphicFramePr/>
+            <a:graphic xmlns:a="http://schemas.openxmlformats.org/drawingml/2006/main">
+              <a:graphicData uri="http://schemas.openxmlformats.org/drawingml/2006/picture">
+                <pic:pic xmlns:pic="http://schemas.openxmlformats.org/drawingml/2006/picture">
+                  <pic:nvPicPr>
+                    <pic:cNvPr id="0" name=""/>
+                    <pic:cNvPicPr/>
+                  </pic:nvPicPr>
+                  <pic:blipFill>
+                    <a:blip r:embed="rId21">
+                      <a:lum/>
+                      <a:alphaModFix/>
+                    </a:blip>
+                    <a:srcRect/>
+                    <a:stretch>
+                      <a:fillRect/>
+                    </a:stretch>
+                  </pic:blipFill>
+                  <pic:spPr>
+                    <a:xfrm>
+                      <a:off x="0" y="0"/>
+                      <a:ext cx="1800360" cy="1731599"/>
+                    </a:xfrm>
+                    <a:prstGeom prst="rect">
+                      <a:avLst/>
+                    </a:prstGeom>
+                  </pic:spPr>
+                </pic:pic>
+              </a:graphicData>
+            </a:graphic>
+          </wp:anchor>
+        </w:drawing>
+      </w:r>
+    </w:p>
+    <w:p>
+      <w:pPr>
+        <w:pStyle w:val="Textbody"/>
+        <w:rPr>
+          <w:rFonts w:ascii="Verdana" w:hAnsi="Verdana"/>
+          <w:color w:val="984806" w:themeColor="accent6" w:themeShade="80"/>
+          <w:sz w:val="22"/>
+          <w:szCs w:val="22"/>
+        </w:rPr>
+      </w:pPr>
+      <w:r>
+        <w:rPr>
+          <w:rFonts w:ascii="Arial" w:hAnsi="Arial"/>
+          <w:i/>
+          <w:iCs/>
+          <w:noProof/>
+          <w:color w:val="000000"/>
+          <w:sz w:val="14"/>
+          <w:szCs w:val="14"/>
+        </w:rPr>
+        <w:drawing>
+          <wp:anchor distT="0" distB="0" distL="114300" distR="114300" simplePos="0" relativeHeight="251660288" behindDoc="0" locked="0" layoutInCell="1" allowOverlap="1" wp14:anchorId="24306385" wp14:editId="4BA0ED28">
+            <wp:simplePos x="0" y="0"/>
+            <wp:positionH relativeFrom="column">
+              <wp:posOffset>0</wp:posOffset>
+            </wp:positionH>
+            <wp:positionV relativeFrom="paragraph">
+              <wp:posOffset>635635</wp:posOffset>
+            </wp:positionV>
+            <wp:extent cx="1800360" cy="1389239"/>
+            <wp:effectExtent l="0" t="0" r="9390" b="1411"/>
+            <wp:wrapTopAndBottom/>
+            <wp:docPr id="337943606" name="grafika5"/>
+            <wp:cNvGraphicFramePr/>
+            <a:graphic xmlns:a="http://schemas.openxmlformats.org/drawingml/2006/main">
+              <a:graphicData uri="http://schemas.openxmlformats.org/drawingml/2006/picture">
+                <pic:pic xmlns:pic="http://schemas.openxmlformats.org/drawingml/2006/picture">
+                  <pic:nvPicPr>
+                    <pic:cNvPr id="0" name=""/>
+                    <pic:cNvPicPr/>
+                  </pic:nvPicPr>
+                  <pic:blipFill>
+                    <a:blip r:embed="rId22">
+                      <a:lum/>
+                      <a:alphaModFix/>
+                    </a:blip>
+                    <a:srcRect/>
+                    <a:stretch>
+                      <a:fillRect/>
+                    </a:stretch>
+                  </pic:blipFill>
+                  <pic:spPr>
+                    <a:xfrm>
+                      <a:off x="0" y="0"/>
+                      <a:ext cx="1800360" cy="1389239"/>
+                    </a:xfrm>
+                    <a:prstGeom prst="rect">
+                      <a:avLst/>
+                    </a:prstGeom>
+                  </pic:spPr>
+                </pic:pic>
+              </a:graphicData>
+            </a:graphic>
+          </wp:anchor>
+        </w:drawing>
+      </w:r>
+      <w:r>
+        <w:rPr>
+          <w:rFonts w:ascii="Verdana" w:hAnsi="Verdana"/>
+          <w:noProof/>
+          <w:color w:val="000000"/>
+          <w:sz w:val="22"/>
+          <w:szCs w:val="22"/>
+        </w:rPr>
+        <w:drawing>
+          <wp:anchor distT="0" distB="0" distL="114300" distR="114300" simplePos="0" relativeHeight="251661312" behindDoc="0" locked="0" layoutInCell="1" allowOverlap="1" wp14:anchorId="50D4D4D4" wp14:editId="77B6FBDB">
+            <wp:simplePos x="0" y="0"/>
+            <wp:positionH relativeFrom="column">
+              <wp:posOffset>2382520</wp:posOffset>
+            </wp:positionH>
+            <wp:positionV relativeFrom="paragraph">
+              <wp:posOffset>332740</wp:posOffset>
+            </wp:positionV>
+            <wp:extent cx="3599640" cy="2221200"/>
+            <wp:effectExtent l="0" t="0" r="810" b="7650"/>
+            <wp:wrapTopAndBottom/>
+            <wp:docPr id="625928952" name="grafika2"/>
+            <wp:cNvGraphicFramePr/>
+            <a:graphic xmlns:a="http://schemas.openxmlformats.org/drawingml/2006/main">
+              <a:graphicData uri="http://schemas.openxmlformats.org/drawingml/2006/picture">
+                <pic:pic xmlns:pic="http://schemas.openxmlformats.org/drawingml/2006/picture">
+                  <pic:nvPicPr>
+                    <pic:cNvPr id="0" name=""/>
+                    <pic:cNvPicPr/>
+                  </pic:nvPicPr>
+                  <pic:blipFill>
+                    <a:blip r:embed="rId23">
+                      <a:lum/>
+                      <a:alphaModFix/>
+                    </a:blip>
+                    <a:srcRect/>
+                    <a:stretch>
+                      <a:fillRect/>
+                    </a:stretch>
+                  </pic:blipFill>
+                  <pic:spPr>
+                    <a:xfrm>
+                      <a:off x="0" y="0"/>
+                      <a:ext cx="3599640" cy="2221200"/>
+                    </a:xfrm>
+                    <a:prstGeom prst="rect">
+                      <a:avLst/>
+                    </a:prstGeom>
+                  </pic:spPr>
+                </pic:pic>
+              </a:graphicData>
+            </a:graphic>
+          </wp:anchor>
+        </w:drawing>
+      </w:r>
+    </w:p>
+    <w:p>
+      <w:pPr>
+        <w:pStyle w:val="Textbody"/>
+        <w:rPr>
+          <w:rFonts w:ascii="Verdana" w:hAnsi="Verdana"/>
+          <w:color w:val="984806" w:themeColor="accent6" w:themeShade="80"/>
+          <w:sz w:val="22"/>
+          <w:szCs w:val="22"/>
+        </w:rPr>
+      </w:pPr>
+      <w:r>
+        <w:rPr>
+          <w:rFonts w:ascii="Arial" w:hAnsi="Arial"/>
+          <w:noProof/>
+          <w:color w:val="000000"/>
+          <w:sz w:val="14"/>
+          <w:szCs w:val="14"/>
+        </w:rPr>
+        <w:drawing>
+          <wp:anchor distT="0" distB="0" distL="114300" distR="114300" simplePos="0" relativeHeight="251662336" behindDoc="0" locked="0" layoutInCell="1" allowOverlap="1" wp14:anchorId="0B1441B7" wp14:editId="41E90914">
+            <wp:simplePos x="0" y="0"/>
+            <wp:positionH relativeFrom="column">
+              <wp:posOffset>0</wp:posOffset>
+            </wp:positionH>
+            <wp:positionV relativeFrom="paragraph">
+              <wp:posOffset>2877185</wp:posOffset>
+            </wp:positionV>
+            <wp:extent cx="1800225" cy="1921510"/>
+            <wp:effectExtent l="0" t="0" r="9525" b="2540"/>
+            <wp:wrapTopAndBottom/>
+            <wp:docPr id="86036662" name="grafika4"/>
+            <wp:cNvGraphicFramePr/>
+            <a:graphic xmlns:a="http://schemas.openxmlformats.org/drawingml/2006/main">
+              <a:graphicData uri="http://schemas.openxmlformats.org/drawingml/2006/picture">
+                <pic:pic xmlns:pic="http://schemas.openxmlformats.org/drawingml/2006/picture">
+                  <pic:nvPicPr>
+                    <pic:cNvPr id="0" name=""/>
+                    <pic:cNvPicPr/>
+                  </pic:nvPicPr>
+                  <pic:blipFill>
+                    <a:blip r:embed="rId24">
+                      <a:lum/>
+                      <a:alphaModFix/>
+                    </a:blip>
+                    <a:srcRect/>
+                    <a:stretch>
+                      <a:fillRect/>
+                    </a:stretch>
+                  </pic:blipFill>
+                  <pic:spPr>
+                    <a:xfrm>
+                      <a:off x="0" y="0"/>
+                      <a:ext cx="1800225" cy="1921510"/>
+                    </a:xfrm>
+                    <a:prstGeom prst="rect">
+                      <a:avLst/>
+                    </a:prstGeom>
+                  </pic:spPr>
+                </pic:pic>
+              </a:graphicData>
+            </a:graphic>
+          </wp:anchor>
+        </w:drawing>
+      </w:r>
+      <w:r>
+        <w:rPr>
+          <w:rFonts w:ascii="Arial" w:hAnsi="Arial"/>
+          <w:noProof/>
+          <w:color w:val="000000"/>
+          <w:sz w:val="14"/>
+          <w:szCs w:val="14"/>
+        </w:rPr>
+        <w:drawing>
+          <wp:anchor distT="0" distB="0" distL="114300" distR="114300" simplePos="0" relativeHeight="251663360" behindDoc="0" locked="0" layoutInCell="1" allowOverlap="1" wp14:anchorId="1287FD16" wp14:editId="240E1C4F">
+            <wp:simplePos x="0" y="0"/>
+            <wp:positionH relativeFrom="column">
+              <wp:posOffset>2480945</wp:posOffset>
+            </wp:positionH>
+            <wp:positionV relativeFrom="paragraph">
+              <wp:posOffset>2562860</wp:posOffset>
+            </wp:positionV>
+            <wp:extent cx="3599180" cy="2279015"/>
+            <wp:effectExtent l="0" t="0" r="1270" b="6985"/>
+            <wp:wrapTopAndBottom/>
+            <wp:docPr id="37034517" name="grafika9"/>
+            <wp:cNvGraphicFramePr/>
+            <a:graphic xmlns:a="http://schemas.openxmlformats.org/drawingml/2006/main">
+              <a:graphicData uri="http://schemas.openxmlformats.org/drawingml/2006/picture">
+                <pic:pic xmlns:pic="http://schemas.openxmlformats.org/drawingml/2006/picture">
+                  <pic:nvPicPr>
+                    <pic:cNvPr id="0" name=""/>
+                    <pic:cNvPicPr/>
+                  </pic:nvPicPr>
+                  <pic:blipFill>
+                    <a:blip r:embed="rId25">
+                      <a:lum/>
+                      <a:alphaModFix/>
+                    </a:blip>
+                    <a:srcRect/>
+                    <a:stretch>
+                      <a:fillRect/>
+                    </a:stretch>
+                  </pic:blipFill>
+                  <pic:spPr>
+                    <a:xfrm>
+                      <a:off x="0" y="0"/>
+                      <a:ext cx="3599180" cy="2279015"/>
+                    </a:xfrm>
+                    <a:prstGeom prst="rect">
+                      <a:avLst/>
+                    </a:prstGeom>
+                  </pic:spPr>
+                </pic:pic>
+              </a:graphicData>
+            </a:graphic>
+          </wp:anchor>
+        </w:drawing>
+      </w:r>
+    </w:p>
+    <w:p>
+      <w:pPr>
+        <w:pStyle w:val="Textbody"/>
+        <w:rPr>
+          <w:rStyle w:val="StrongEmphasis"/>
+          <w:b w:val="0"/>
+          <w:bCs w:val="0"/>
+          <w:i/>
+          <w:iCs/>
+          <w:color w:val="984806" w:themeColor="accent6" w:themeShade="80"/>
+        </w:rPr>
+      </w:pPr>
+      <w:r>
+        <w:rPr>
+          <w:rFonts w:ascii="Arial" w:hAnsi="Arial"/>
+          <w:color w:val="984806" w:themeColor="accent6" w:themeShade="80"/>
+          <w:sz w:val="14"/>
+          <w:szCs w:val="14"/>
+        </w:rPr>
+        <w:lastRenderedPageBreak/>
+        <w:t xml:space="preserve">   </w:t>
+      </w:r>
+    </w:p>
+    <w:p>
+      <w:pPr>
+        <w:pStyle w:val="NN1"/>
+        <w:rPr>
+          <w:color w:val="984806" w:themeColor="accent6" w:themeShade="80"/>
+        </w:rPr>
+      </w:pPr>
+      <w:r>
+        <w:rPr>
+          <w:color w:val="984806" w:themeColor="accent6" w:themeShade="80"/>
+        </w:rPr>
+        <w:t>Zastosowanie algorytmu AC w środowisku testowym.</w:t>
+      </w:r>
+    </w:p>
+    <w:p>
+      <w:pPr>
+        <w:pStyle w:val="NN1"/>
+        <w:numPr>
+          <w:ilvl w:val="0"/>
+          <w:numId w:val="0"/>
+        </w:numPr>
+        <w:ind w:left="357"/>
+        <w:rPr>
+          <w:color w:val="984806" w:themeColor="accent6" w:themeShade="80"/>
+        </w:rPr>
+      </w:pPr>
+    </w:p>
+    <w:p>
+      <w:pPr>
+        <w:rPr>
+          <w:rStyle w:val="StrongEmphasis"/>
+          <w:b w:val="0"/>
+          <w:bCs w:val="0"/>
+          <w:i/>
+          <w:iCs/>
+          <w:color w:val="984806" w:themeColor="accent6" w:themeShade="80"/>
+        </w:rPr>
+      </w:pPr>
+      <w:r>
+        <w:rPr>
+          <w:rStyle w:val="StrongEmphasis"/>
+          <w:b w:val="0"/>
+          <w:bCs w:val="0"/>
+          <w:i/>
+          <w:iCs/>
+          <w:color w:val="984806" w:themeColor="accent6" w:themeShade="80"/>
+        </w:rPr>
+        <w:t>*********</w:t>
+      </w:r>
+      <w:r>
+        <w:rPr>
+          <w:rStyle w:val="StrongEmphasis"/>
+          <w:b w:val="0"/>
+          <w:bCs w:val="0"/>
+          <w:i/>
+          <w:iCs/>
+          <w:color w:val="984806" w:themeColor="accent6" w:themeShade="80"/>
+        </w:rPr>
+        <w:t>Prace</w:t>
+      </w:r>
+      <w:r>
+        <w:rPr>
+          <w:rStyle w:val="StrongEmphasis"/>
+          <w:i/>
+          <w:iCs/>
+          <w:color w:val="984806" w:themeColor="accent6" w:themeShade="80"/>
+        </w:rPr>
+        <w:t xml:space="preserve"> </w:t>
+      </w:r>
+      <w:r>
+        <w:rPr>
+          <w:rStyle w:val="StrongEmphasis"/>
+          <w:b w:val="0"/>
+          <w:bCs w:val="0"/>
+          <w:i/>
+          <w:iCs/>
+          <w:color w:val="984806" w:themeColor="accent6" w:themeShade="80"/>
+        </w:rPr>
+        <w:t>trwają</w:t>
+      </w:r>
+      <w:r>
+        <w:rPr>
+          <w:rStyle w:val="StrongEmphasis"/>
+          <w:b w:val="0"/>
+          <w:bCs w:val="0"/>
+          <w:i/>
+          <w:iCs/>
+          <w:color w:val="984806" w:themeColor="accent6" w:themeShade="80"/>
+        </w:rPr>
+        <w:t xml:space="preserve"> *********</w:t>
+      </w:r>
+    </w:p>
+    <w:p>
+      <w:pPr>
+        <w:rPr>
+          <w:i/>
+          <w:iCs/>
+          <w:color w:val="984806" w:themeColor="accent6" w:themeShade="80"/>
+        </w:rPr>
+      </w:pPr>
+      <w:r>
+        <w:rPr>
+          <w:rStyle w:val="StrongEmphasis"/>
+          <w:b w:val="0"/>
+          <w:bCs w:val="0"/>
+          <w:i/>
+          <w:iCs/>
+          <w:color w:val="984806" w:themeColor="accent6" w:themeShade="80"/>
+        </w:rPr>
+        <w:t>*********</w:t>
+      </w:r>
+      <w:r>
+        <w:rPr>
+          <w:rStyle w:val="StrongEmphasis"/>
+          <w:b w:val="0"/>
+          <w:bCs w:val="0"/>
+          <w:i/>
+          <w:iCs/>
+          <w:color w:val="984806" w:themeColor="accent6" w:themeShade="80"/>
+        </w:rPr>
+        <w:t>Prace</w:t>
+      </w:r>
+      <w:r>
+        <w:rPr>
+          <w:rStyle w:val="StrongEmphasis"/>
+          <w:i/>
+          <w:iCs/>
+          <w:color w:val="984806" w:themeColor="accent6" w:themeShade="80"/>
+        </w:rPr>
+        <w:t xml:space="preserve"> </w:t>
+      </w:r>
+      <w:r>
+        <w:rPr>
+          <w:rStyle w:val="StrongEmphasis"/>
+          <w:b w:val="0"/>
+          <w:bCs w:val="0"/>
+          <w:i/>
+          <w:iCs/>
+          <w:color w:val="984806" w:themeColor="accent6" w:themeShade="80"/>
+        </w:rPr>
+        <w:t>trwają</w:t>
+      </w:r>
+      <w:r>
+        <w:rPr>
+          <w:rStyle w:val="StrongEmphasis"/>
+          <w:b w:val="0"/>
+          <w:bCs w:val="0"/>
+          <w:i/>
+          <w:iCs/>
+          <w:color w:val="984806" w:themeColor="accent6" w:themeShade="80"/>
+        </w:rPr>
+        <w:t xml:space="preserve"> *********</w:t>
+      </w:r>
+    </w:p>
+    <w:p>
+      <w:pPr>
+        <w:jc w:val="both"/>
+        <w:rPr>
+          <w:rStyle w:val="StrongEmphasis"/>
+          <w:color w:val="984806" w:themeColor="accent6" w:themeShade="80"/>
+        </w:rPr>
+      </w:pPr>
+    </w:p>
+    <w:p>
+      <w:pPr>
+        <w:pStyle w:val="NN1"/>
+        <w:rPr>
+          <w:color w:val="984806" w:themeColor="accent6" w:themeShade="80"/>
+        </w:rPr>
+      </w:pPr>
+      <w:r>
+        <w:rPr>
+          <w:color w:val="984806" w:themeColor="accent6" w:themeShade="80"/>
+        </w:rPr>
+        <w:t>Analiza zgromadzonych danych.</w:t>
+      </w:r>
+    </w:p>
+    <w:p>
+      <w:pPr>
+        <w:rPr>
+          <w:color w:val="984806" w:themeColor="accent6" w:themeShade="80"/>
+        </w:rPr>
+      </w:pPr>
+    </w:p>
+    <w:p>
+      <w:pPr>
+        <w:rPr>
+          <w:rStyle w:val="StrongEmphasis"/>
+          <w:b w:val="0"/>
+          <w:bCs w:val="0"/>
+          <w:i/>
+          <w:iCs/>
+          <w:color w:val="984806" w:themeColor="accent6" w:themeShade="80"/>
+        </w:rPr>
+      </w:pPr>
+      <w:r>
+        <w:rPr>
+          <w:rStyle w:val="StrongEmphasis"/>
+          <w:b w:val="0"/>
+          <w:bCs w:val="0"/>
+          <w:i/>
+          <w:iCs/>
+          <w:color w:val="984806" w:themeColor="accent6" w:themeShade="80"/>
+        </w:rPr>
+        <w:t>*********</w:t>
+      </w:r>
+      <w:r>
+        <w:rPr>
+          <w:rStyle w:val="StrongEmphasis"/>
+          <w:b w:val="0"/>
+          <w:bCs w:val="0"/>
+          <w:i/>
+          <w:iCs/>
+          <w:color w:val="984806" w:themeColor="accent6" w:themeShade="80"/>
+        </w:rPr>
+        <w:t>Prace</w:t>
+      </w:r>
+      <w:r>
+        <w:rPr>
+          <w:rStyle w:val="StrongEmphasis"/>
+          <w:i/>
+          <w:iCs/>
+          <w:color w:val="984806" w:themeColor="accent6" w:themeShade="80"/>
+        </w:rPr>
+        <w:t xml:space="preserve"> </w:t>
+      </w:r>
+      <w:r>
+        <w:rPr>
+          <w:rStyle w:val="StrongEmphasis"/>
+          <w:b w:val="0"/>
+          <w:bCs w:val="0"/>
+          <w:i/>
+          <w:iCs/>
+          <w:color w:val="984806" w:themeColor="accent6" w:themeShade="80"/>
+        </w:rPr>
+        <w:t>trwają</w:t>
+      </w:r>
+      <w:r>
+        <w:rPr>
+          <w:rStyle w:val="StrongEmphasis"/>
+          <w:b w:val="0"/>
+          <w:bCs w:val="0"/>
+          <w:i/>
+          <w:iCs/>
+          <w:color w:val="984806" w:themeColor="accent6" w:themeShade="80"/>
+        </w:rPr>
+        <w:t xml:space="preserve"> *********</w:t>
+      </w:r>
+    </w:p>
+    <w:p>
+      <w:pPr>
+        <w:rPr>
+          <w:rFonts w:cs="Times New Roman"/>
+          <w:color w:val="984806" w:themeColor="accent6" w:themeShade="80"/>
+        </w:rPr>
+      </w:pPr>
+      <w:r>
+        <w:rPr>
+          <w:rStyle w:val="StrongEmphasis"/>
+          <w:b w:val="0"/>
+          <w:bCs w:val="0"/>
+          <w:i/>
+          <w:iCs/>
+          <w:color w:val="984806" w:themeColor="accent6" w:themeShade="80"/>
+        </w:rPr>
+        <w:t>*********</w:t>
+      </w:r>
+      <w:r>
+        <w:rPr>
+          <w:rStyle w:val="StrongEmphasis"/>
+          <w:b w:val="0"/>
+          <w:bCs w:val="0"/>
+          <w:i/>
+          <w:iCs/>
+          <w:color w:val="984806" w:themeColor="accent6" w:themeShade="80"/>
+        </w:rPr>
+        <w:t>Prace</w:t>
+      </w:r>
+      <w:r>
+        <w:rPr>
+          <w:rStyle w:val="StrongEmphasis"/>
+          <w:i/>
+          <w:iCs/>
+          <w:color w:val="984806" w:themeColor="accent6" w:themeShade="80"/>
+        </w:rPr>
+        <w:t xml:space="preserve"> </w:t>
+      </w:r>
+      <w:r>
+        <w:rPr>
+          <w:rStyle w:val="StrongEmphasis"/>
+          <w:b w:val="0"/>
+          <w:bCs w:val="0"/>
+          <w:i/>
+          <w:iCs/>
+          <w:color w:val="984806" w:themeColor="accent6" w:themeShade="80"/>
+        </w:rPr>
+        <w:t>trwają</w:t>
+      </w:r>
+      <w:r>
+        <w:rPr>
+          <w:rStyle w:val="StrongEmphasis"/>
+          <w:b w:val="0"/>
+          <w:bCs w:val="0"/>
+          <w:i/>
+          <w:iCs/>
+          <w:color w:val="984806" w:themeColor="accent6" w:themeShade="80"/>
+        </w:rPr>
+        <w:t xml:space="preserve"> *********</w:t>
+      </w:r>
     </w:p>
     <w:sectPr>
       <w:pgSz w:w="11906" w:h="16838"/>
@@ -12960,6 +14062,9 @@
         </w:rPr>
         <w:footnoteRef/>
       </w:r>
+      <w:r>
+        <w:t xml:space="preserve"> </w:t>
+      </w:r>
       <w:proofErr w:type="spellStart"/>
       <w:r>
         <w:t>National-geographic</w:t>
@@ -12982,6 +14087,9 @@
         <w:footnoteRef/>
       </w:r>
       <w:r>
+        <w:t xml:space="preserve"> </w:t>
+      </w:r>
+      <w:r>
         <w:t>Obserwator finansowy https://www.obserwatorfinansowy.pl/tematyka/makroekonomia/trendy-gospodarcze/fenomen-chatgpt-i-jego-skutki/</w:t>
       </w:r>
     </w:p>
@@ -12998,6 +14106,9 @@
         <w:footnoteRef/>
       </w:r>
       <w:r>
+        <w:t xml:space="preserve"> </w:t>
+      </w:r>
+      <w:r>
         <w:t>Google https://deepmind.google/discover/blog/alphago-zero-starting-from-scratch/</w:t>
       </w:r>
     </w:p>
@@ -13014,6 +14125,9 @@
         <w:footnoteRef/>
       </w:r>
       <w:r>
+        <w:t xml:space="preserve"> </w:t>
+      </w:r>
+      <w:r>
         <w:t>By Kara Nelson, CNN - https://edition.cnn.com/2023/11/24/us/garrett-morgan-traffic-signal-100-years-reaj/index.html</w:t>
       </w:r>
     </w:p>
@@ -13035,6 +14149,15 @@
       <w:r>
         <w:t>, „Algorytmy sterowania acykliczną sygnalizacją świetlną w zatłoczonej sieci drogowej”, Rozprawa Doktorska</w:t>
       </w:r>
+      <w:r>
+        <w:t xml:space="preserve"> (</w:t>
+      </w:r>
+      <w:r>
+        <w:t>Marcin_Ruchaj.pdf</w:t>
+      </w:r>
+      <w:r>
+        <w:t>)</w:t>
+      </w:r>
     </w:p>
   </w:footnote>
   <w:footnote w:id="6">
@@ -13049,6 +14172,12 @@
         <w:footnoteRef/>
       </w:r>
       <w:r>
+        <w:rPr>
+          <w:i w:val="0"/>
+          <w:iCs w:val="0"/>
+          <w:sz w:val="20"/>
+          <w:szCs w:val="20"/>
+        </w:rPr>
         <w:t>Podsystem Sterowania Ruchem, Sprint/ITS/SCATS, Tadeusz Okoń i Daniel Jaros, https://www.itspolska.pl/wp-content/uploads/2022/02/Podsystem-sterowania-ruchem-Sprint-ITS-SCATS-w-Bydgoszczy.pdf</w:t>
       </w:r>
     </w:p>
@@ -13065,6 +14194,9 @@
         <w:footnoteRef/>
       </w:r>
       <w:r>
+        <w:t xml:space="preserve"> </w:t>
+      </w:r>
+      <w:r>
         <w:t xml:space="preserve">SCOOT® Version </w:t>
       </w:r>
       <w:proofErr w:type="spellStart"/>
@@ -13113,6 +14245,9 @@
         <w:footnoteRef/>
       </w:r>
       <w:r>
+        <w:t xml:space="preserve"> </w:t>
+      </w:r>
+      <w:r>
         <w:t>Politechnika Opolska Wydział Elektrotechniki, Automatyki i Informatyki Instytut Automatyki i Informatyki, Algorytmy sterowania acykliczną sygnalizacją świetlną w zatłoczonej sieci drogowej</w:t>
       </w:r>
     </w:p>
@@ -13129,6 +14264,9 @@
         <w:footnoteRef/>
       </w:r>
       <w:r>
+        <w:t xml:space="preserve"> </w:t>
+      </w:r>
+      <w:r>
         <w:t>Mi</w:t>
       </w:r>
       <w:r>
@@ -13178,6 +14316,7 @@
         <w:t xml:space="preserve"> in Machine Learning Using the Game of </w:t>
       </w:r>
       <w:proofErr w:type="spellStart"/>
+      <w:proofErr w:type="gramStart"/>
       <w:r>
         <w:t>Checkers</w:t>
       </w:r>
@@ -13186,7 +14325,11 @@
         <w:t xml:space="preserve"> </w:t>
       </w:r>
       <w:r>
-        <w:t xml:space="preserve">, </w:t>
+        <w:t>,</w:t>
+      </w:r>
+      <w:proofErr w:type="gramEnd"/>
+      <w:r>
+        <w:t xml:space="preserve"> </w:t>
       </w:r>
       <w:r>
         <w:t>https://www.cs.virginia.edu/~evans/greatworks/samuel1959.pdf</w:t>
@@ -13214,7 +14357,15 @@
         <w:t>u</w:t>
       </w:r>
       <w:r>
-        <w:t xml:space="preserve">czna Inteligencja od Podstaw, </w:t>
+        <w:t xml:space="preserve">czna Inteligencja od </w:t>
+      </w:r>
+      <w:proofErr w:type="gramStart"/>
+      <w:r>
+        <w:t>Podstaw,</w:t>
+      </w:r>
+      <w:proofErr w:type="gramEnd"/>
+      <w:r>
+        <w:t xml:space="preserve"> </w:t>
       </w:r>
       <w:r>
         <w:t>(</w:t>
@@ -13239,6 +14390,9 @@
         <w:footnoteRef/>
       </w:r>
       <w:r>
+        <w:t xml:space="preserve"> </w:t>
+      </w:r>
+      <w:r>
         <w:t xml:space="preserve">Steven L. </w:t>
       </w:r>
       <w:proofErr w:type="spellStart"/>
@@ -13346,11 +14500,16 @@
       <w:r>
         <w:t xml:space="preserve">, in </w:t>
       </w:r>
+      <w:proofErr w:type="gramStart"/>
       <w:r>
         <w:t xml:space="preserve">progres </w:t>
       </w:r>
       <w:r>
-        <w:t xml:space="preserve">”Complete Draft” </w:t>
+        <w:t>”Complete</w:t>
+      </w:r>
+      <w:proofErr w:type="gramEnd"/>
+      <w:r>
+        <w:t xml:space="preserve"> Draft” </w:t>
       </w:r>
       <w:proofErr w:type="spellStart"/>
       <w:r>
@@ -13423,11 +14582,16 @@
       <w:r>
         <w:t xml:space="preserve">, </w:t>
       </w:r>
+      <w:proofErr w:type="gramStart"/>
       <w:r>
         <w:t>http:</w:t>
       </w:r>
       <w:r>
-        <w:t xml:space="preserve">, </w:t>
+        <w:t>,</w:t>
+      </w:r>
+      <w:proofErr w:type="gramEnd"/>
+      <w:r>
+        <w:t xml:space="preserve"> </w:t>
       </w:r>
       <w:r>
         <w:t>//incompleteideas.net/</w:t>
@@ -18763,6 +19927,119 @@
     </w:lvl>
   </w:abstractNum>
   <w:abstractNum w:abstractNumId="45" w15:restartNumberingAfterBreak="0">
+    <w:nsid w:val="6B3B03A5"/>
+    <w:multiLevelType w:val="hybridMultilevel"/>
+    <w:tmpl w:val="DAC66DC4"/>
+    <w:lvl w:ilvl="0" w:tplc="04150001">
+      <w:start w:val="1"/>
+      <w:numFmt w:val="bullet"/>
+      <w:lvlText w:val=""/>
+      <w:lvlJc w:val="left"/>
+      <w:pPr>
+        <w:ind w:left="720" w:hanging="360"/>
+      </w:pPr>
+      <w:rPr>
+        <w:rFonts w:ascii="Symbol" w:hAnsi="Symbol" w:hint="default"/>
+      </w:rPr>
+    </w:lvl>
+    <w:lvl w:ilvl="1" w:tplc="04150003" w:tentative="1">
+      <w:start w:val="1"/>
+      <w:numFmt w:val="bullet"/>
+      <w:lvlText w:val="o"/>
+      <w:lvlJc w:val="left"/>
+      <w:pPr>
+        <w:ind w:left="1440" w:hanging="360"/>
+      </w:pPr>
+      <w:rPr>
+        <w:rFonts w:ascii="Courier New" w:hAnsi="Courier New" w:cs="Courier New" w:hint="default"/>
+      </w:rPr>
+    </w:lvl>
+    <w:lvl w:ilvl="2" w:tplc="04150005" w:tentative="1">
+      <w:start w:val="1"/>
+      <w:numFmt w:val="bullet"/>
+      <w:lvlText w:val=""/>
+      <w:lvlJc w:val="left"/>
+      <w:pPr>
+        <w:ind w:left="2160" w:hanging="360"/>
+      </w:pPr>
+      <w:rPr>
+        <w:rFonts w:ascii="Wingdings" w:hAnsi="Wingdings" w:hint="default"/>
+      </w:rPr>
+    </w:lvl>
+    <w:lvl w:ilvl="3" w:tplc="04150001" w:tentative="1">
+      <w:start w:val="1"/>
+      <w:numFmt w:val="bullet"/>
+      <w:lvlText w:val=""/>
+      <w:lvlJc w:val="left"/>
+      <w:pPr>
+        <w:ind w:left="2880" w:hanging="360"/>
+      </w:pPr>
+      <w:rPr>
+        <w:rFonts w:ascii="Symbol" w:hAnsi="Symbol" w:hint="default"/>
+      </w:rPr>
+    </w:lvl>
+    <w:lvl w:ilvl="4" w:tplc="04150003" w:tentative="1">
+      <w:start w:val="1"/>
+      <w:numFmt w:val="bullet"/>
+      <w:lvlText w:val="o"/>
+      <w:lvlJc w:val="left"/>
+      <w:pPr>
+        <w:ind w:left="3600" w:hanging="360"/>
+      </w:pPr>
+      <w:rPr>
+        <w:rFonts w:ascii="Courier New" w:hAnsi="Courier New" w:cs="Courier New" w:hint="default"/>
+      </w:rPr>
+    </w:lvl>
+    <w:lvl w:ilvl="5" w:tplc="04150005" w:tentative="1">
+      <w:start w:val="1"/>
+      <w:numFmt w:val="bullet"/>
+      <w:lvlText w:val=""/>
+      <w:lvlJc w:val="left"/>
+      <w:pPr>
+        <w:ind w:left="4320" w:hanging="360"/>
+      </w:pPr>
+      <w:rPr>
+        <w:rFonts w:ascii="Wingdings" w:hAnsi="Wingdings" w:hint="default"/>
+      </w:rPr>
+    </w:lvl>
+    <w:lvl w:ilvl="6" w:tplc="04150001" w:tentative="1">
+      <w:start w:val="1"/>
+      <w:numFmt w:val="bullet"/>
+      <w:lvlText w:val=""/>
+      <w:lvlJc w:val="left"/>
+      <w:pPr>
+        <w:ind w:left="5040" w:hanging="360"/>
+      </w:pPr>
+      <w:rPr>
+        <w:rFonts w:ascii="Symbol" w:hAnsi="Symbol" w:hint="default"/>
+      </w:rPr>
+    </w:lvl>
+    <w:lvl w:ilvl="7" w:tplc="04150003" w:tentative="1">
+      <w:start w:val="1"/>
+      <w:numFmt w:val="bullet"/>
+      <w:lvlText w:val="o"/>
+      <w:lvlJc w:val="left"/>
+      <w:pPr>
+        <w:ind w:left="5760" w:hanging="360"/>
+      </w:pPr>
+      <w:rPr>
+        <w:rFonts w:ascii="Courier New" w:hAnsi="Courier New" w:cs="Courier New" w:hint="default"/>
+      </w:rPr>
+    </w:lvl>
+    <w:lvl w:ilvl="8" w:tplc="04150005" w:tentative="1">
+      <w:start w:val="1"/>
+      <w:numFmt w:val="bullet"/>
+      <w:lvlText w:val=""/>
+      <w:lvlJc w:val="left"/>
+      <w:pPr>
+        <w:ind w:left="6480" w:hanging="360"/>
+      </w:pPr>
+      <w:rPr>
+        <w:rFonts w:ascii="Wingdings" w:hAnsi="Wingdings" w:hint="default"/>
+      </w:rPr>
+    </w:lvl>
+  </w:abstractNum>
+  <w:abstractNum w:abstractNumId="46" w15:restartNumberingAfterBreak="0">
     <w:nsid w:val="6BC64AE5"/>
     <w:multiLevelType w:val="multilevel"/>
     <w:tmpl w:val="F906212C"/>
@@ -18839,7 +20116,7 @@
       </w:rPr>
     </w:lvl>
   </w:abstractNum>
-  <w:abstractNum w:abstractNumId="46" w15:restartNumberingAfterBreak="0">
+  <w:abstractNum w:abstractNumId="47" w15:restartNumberingAfterBreak="0">
     <w:nsid w:val="6C2E6A6C"/>
     <w:multiLevelType w:val="multilevel"/>
     <w:tmpl w:val="9B3276AA"/>
@@ -18968,7 +20245,7 @@
       </w:rPr>
     </w:lvl>
   </w:abstractNum>
-  <w:abstractNum w:abstractNumId="47" w15:restartNumberingAfterBreak="0">
+  <w:abstractNum w:abstractNumId="48" w15:restartNumberingAfterBreak="0">
     <w:nsid w:val="6D232B1E"/>
     <w:multiLevelType w:val="multilevel"/>
     <w:tmpl w:val="53DCA878"/>
@@ -19097,7 +20374,7 @@
       </w:rPr>
     </w:lvl>
   </w:abstractNum>
-  <w:abstractNum w:abstractNumId="48" w15:restartNumberingAfterBreak="0">
+  <w:abstractNum w:abstractNumId="49" w15:restartNumberingAfterBreak="0">
     <w:nsid w:val="70467407"/>
     <w:multiLevelType w:val="multilevel"/>
     <w:tmpl w:val="E5EE9D3C"/>
@@ -19201,7 +20478,7 @@
       </w:rPr>
     </w:lvl>
   </w:abstractNum>
-  <w:abstractNum w:abstractNumId="49" w15:restartNumberingAfterBreak="0">
+  <w:abstractNum w:abstractNumId="50" w15:restartNumberingAfterBreak="0">
     <w:nsid w:val="73C218B6"/>
     <w:multiLevelType w:val="hybridMultilevel"/>
     <w:tmpl w:val="4E3221CA"/>
@@ -19314,7 +20591,7 @@
       </w:rPr>
     </w:lvl>
   </w:abstractNum>
-  <w:abstractNum w:abstractNumId="50" w15:restartNumberingAfterBreak="0">
+  <w:abstractNum w:abstractNumId="51" w15:restartNumberingAfterBreak="0">
     <w:nsid w:val="7408178C"/>
     <w:multiLevelType w:val="multilevel"/>
     <w:tmpl w:val="025859E6"/>
@@ -19391,7 +20668,7 @@
       </w:rPr>
     </w:lvl>
   </w:abstractNum>
-  <w:abstractNum w:abstractNumId="51" w15:restartNumberingAfterBreak="0">
+  <w:abstractNum w:abstractNumId="52" w15:restartNumberingAfterBreak="0">
     <w:nsid w:val="77B361BA"/>
     <w:multiLevelType w:val="multilevel"/>
     <w:tmpl w:val="E056D43E"/>
@@ -19468,7 +20745,7 @@
       </w:rPr>
     </w:lvl>
   </w:abstractNum>
-  <w:abstractNum w:abstractNumId="52" w15:restartNumberingAfterBreak="0">
+  <w:abstractNum w:abstractNumId="53" w15:restartNumberingAfterBreak="0">
     <w:nsid w:val="7A834C31"/>
     <w:multiLevelType w:val="multilevel"/>
     <w:tmpl w:val="60201A30"/>
@@ -19581,7 +20858,7 @@
       </w:pPr>
     </w:lvl>
   </w:abstractNum>
-  <w:abstractNum w:abstractNumId="53" w15:restartNumberingAfterBreak="0">
+  <w:abstractNum w:abstractNumId="54" w15:restartNumberingAfterBreak="0">
     <w:nsid w:val="7B15256A"/>
     <w:multiLevelType w:val="multilevel"/>
     <w:tmpl w:val="11544800"/>
@@ -19730,7 +21007,7 @@
       </w:rPr>
     </w:lvl>
   </w:abstractNum>
-  <w:abstractNum w:abstractNumId="54" w15:restartNumberingAfterBreak="0">
+  <w:abstractNum w:abstractNumId="55" w15:restartNumberingAfterBreak="0">
     <w:nsid w:val="7D45036A"/>
     <w:multiLevelType w:val="multilevel"/>
     <w:tmpl w:val="4E7E9686"/>
@@ -19879,7 +21156,7 @@
       </w:rPr>
     </w:lvl>
   </w:abstractNum>
-  <w:abstractNum w:abstractNumId="55" w15:restartNumberingAfterBreak="0">
+  <w:abstractNum w:abstractNumId="56" w15:restartNumberingAfterBreak="0">
     <w:nsid w:val="7FAD6E45"/>
     <w:multiLevelType w:val="multilevel"/>
     <w:tmpl w:val="511899A6"/>
@@ -20035,7 +21312,7 @@
     <w:abstractNumId w:val="11"/>
   </w:num>
   <w:num w:numId="3" w16cid:durableId="636767180">
-    <w:abstractNumId w:val="48"/>
+    <w:abstractNumId w:val="49"/>
   </w:num>
   <w:num w:numId="4" w16cid:durableId="1413815888">
     <w:abstractNumId w:val="22"/>
@@ -20047,7 +21324,7 @@
     <w:abstractNumId w:val="26"/>
   </w:num>
   <w:num w:numId="7" w16cid:durableId="1496188108">
-    <w:abstractNumId w:val="50"/>
+    <w:abstractNumId w:val="51"/>
   </w:num>
   <w:num w:numId="8" w16cid:durableId="215514183">
     <w:abstractNumId w:val="37"/>
@@ -20059,13 +21336,13 @@
     <w:abstractNumId w:val="13"/>
   </w:num>
   <w:num w:numId="11" w16cid:durableId="1167096616">
-    <w:abstractNumId w:val="45"/>
+    <w:abstractNumId w:val="46"/>
   </w:num>
   <w:num w:numId="12" w16cid:durableId="609510546">
     <w:abstractNumId w:val="17"/>
   </w:num>
   <w:num w:numId="13" w16cid:durableId="140076931">
-    <w:abstractNumId w:val="51"/>
+    <w:abstractNumId w:val="52"/>
   </w:num>
   <w:num w:numId="14" w16cid:durableId="1986277387">
     <w:abstractNumId w:val="40"/>
@@ -20116,7 +21393,7 @@
     <w:abstractNumId w:val="1"/>
   </w:num>
   <w:num w:numId="30" w16cid:durableId="1608997274">
-    <w:abstractNumId w:val="53"/>
+    <w:abstractNumId w:val="54"/>
   </w:num>
   <w:num w:numId="31" w16cid:durableId="447355187">
     <w:abstractNumId w:val="34"/>
@@ -20161,7 +21438,7 @@
     <w:abstractNumId w:val="29"/>
   </w:num>
   <w:num w:numId="45" w16cid:durableId="53428596">
-    <w:abstractNumId w:val="55"/>
+    <w:abstractNumId w:val="56"/>
   </w:num>
   <w:num w:numId="46" w16cid:durableId="1460493293">
     <w:abstractNumId w:val="24"/>
@@ -20170,10 +21447,10 @@
     <w:abstractNumId w:val="42"/>
   </w:num>
   <w:num w:numId="48" w16cid:durableId="276183821">
-    <w:abstractNumId w:val="52"/>
+    <w:abstractNumId w:val="53"/>
   </w:num>
   <w:num w:numId="49" w16cid:durableId="431751697">
-    <w:abstractNumId w:val="49"/>
+    <w:abstractNumId w:val="50"/>
   </w:num>
   <w:num w:numId="50" w16cid:durableId="1360275521">
     <w:abstractNumId w:val="7"/>
@@ -20182,19 +21459,22 @@
     <w:abstractNumId w:val="31"/>
   </w:num>
   <w:num w:numId="52" w16cid:durableId="525758606">
-    <w:abstractNumId w:val="54"/>
+    <w:abstractNumId w:val="55"/>
   </w:num>
   <w:num w:numId="53" w16cid:durableId="647441665">
     <w:abstractNumId w:val="12"/>
   </w:num>
   <w:num w:numId="54" w16cid:durableId="1966890298">
-    <w:abstractNumId w:val="46"/>
+    <w:abstractNumId w:val="47"/>
   </w:num>
   <w:num w:numId="55" w16cid:durableId="412702473">
     <w:abstractNumId w:val="27"/>
   </w:num>
   <w:num w:numId="56" w16cid:durableId="1524128674">
-    <w:abstractNumId w:val="47"/>
+    <w:abstractNumId w:val="48"/>
+  </w:num>
+  <w:num w:numId="57" w16cid:durableId="2007589483">
+    <w:abstractNumId w:val="45"/>
   </w:num>
 </w:numbering>
 </file>
@@ -21362,11 +22642,12 @@
     <w:basedOn w:val="Nagwek1"/>
     <w:link w:val="NN1Znak"/>
     <w:qFormat/>
-    <w:rsid w:val="00C452D2"/>
+    <w:rsid w:val="002A6F68"/>
     <w:pPr>
       <w:numPr>
         <w:numId w:val="33"/>
       </w:numPr>
+      <w:ind w:left="357" w:hanging="357"/>
     </w:pPr>
     <w:rPr>
       <w:sz w:val="32"/>
@@ -21398,7 +22679,7 @@
     <w:name w:val="NN_1 Znak"/>
     <w:basedOn w:val="Nagwek7Znak"/>
     <w:link w:val="NN1"/>
-    <w:rsid w:val="00C452D2"/>
+    <w:rsid w:val="002A6F68"/>
     <w:rPr>
       <w:rFonts w:eastAsiaTheme="majorEastAsia" w:cs="Mangal"/>
       <w:b/>

</xml_diff>

<commit_message>
Signed-off-by: Jan Kowalski <jan.kowalski@example.com> TEORIA
</commit_message>
<xml_diff>
--- a/0.2 Wyższa Szkoła Zarządzaniai i Bankowości.docx
+++ b/0.2 Wyższa Szkoła Zarządzaniai i Bankowości.docx
@@ -99,30 +99,26 @@
           <w:i/>
           <w:iCs/>
           <w:color w:val="000000"/>
-          <w:sz w:val="36"/>
-          <w:szCs w:val="36"/>
-        </w:rPr>
-      </w:pPr>
-    </w:p>
-    <w:p>
-      <w:pPr>
-        <w:pStyle w:val="Textbody"/>
-        <w:jc w:val="center"/>
+          <w:sz w:val="32"/>
+          <w:szCs w:val="32"/>
+        </w:rPr>
+      </w:pPr>
+      <w:r>
         <w:rPr>
           <w:b/>
           <w:bCs/>
           <w:i/>
           <w:iCs/>
           <w:color w:val="000000"/>
-          <w:sz w:val="36"/>
-          <w:szCs w:val="36"/>
-        </w:rPr>
-      </w:pPr>
-    </w:p>
-    <w:p>
-      <w:pPr>
-        <w:pStyle w:val="Standard"/>
-        <w:spacing w:line="360" w:lineRule="auto"/>
+          <w:sz w:val="32"/>
+          <w:szCs w:val="32"/>
+        </w:rPr>
+        <w:t>PRACA INŻYNIERSKA</w:t>
+      </w:r>
+    </w:p>
+    <w:p>
+      <w:pPr>
+        <w:pStyle w:val="Textbody"/>
         <w:jc w:val="center"/>
         <w:rPr>
           <w:b/>
@@ -130,34 +126,37 @@
           <w:i/>
           <w:iCs/>
           <w:color w:val="000000"/>
-        </w:rPr>
-      </w:pPr>
-      <w:r>
+          <w:sz w:val="36"/>
+          <w:szCs w:val="36"/>
+        </w:rPr>
+      </w:pPr>
+    </w:p>
+    <w:p>
+      <w:pPr>
+        <w:pStyle w:val="Textbody"/>
+        <w:jc w:val="center"/>
         <w:rPr>
           <w:b/>
           <w:bCs/>
           <w:i/>
           <w:iCs/>
           <w:color w:val="000000"/>
-        </w:rPr>
-        <w:br/>
-        <w:t>Symulacja ruchu drogowego z zastosowaniem algorytmów optymalizacji sterowania sygnalizacją świetlną.</w:t>
-      </w:r>
-    </w:p>
-    <w:p>
-      <w:pPr>
-        <w:pStyle w:val="Textbody"/>
-        <w:jc w:val="center"/>
+          <w:sz w:val="28"/>
+          <w:szCs w:val="28"/>
+        </w:rPr>
+      </w:pPr>
+      <w:r>
         <w:rPr>
           <w:b/>
           <w:bCs/>
           <w:i/>
           <w:iCs/>
           <w:color w:val="000000"/>
-          <w:sz w:val="36"/>
-          <w:szCs w:val="36"/>
-        </w:rPr>
-      </w:pPr>
+          <w:sz w:val="28"/>
+          <w:szCs w:val="28"/>
+        </w:rPr>
+        <w:t>Robert Smoter</w:t>
+      </w:r>
     </w:p>
     <w:p>
       <w:pPr>
@@ -176,7 +175,8 @@
     </w:p>
     <w:p>
       <w:pPr>
-        <w:pStyle w:val="Textbody"/>
+        <w:pStyle w:val="Standard"/>
+        <w:spacing w:line="360" w:lineRule="auto"/>
         <w:jc w:val="center"/>
         <w:rPr>
           <w:b/>
@@ -184,40 +184,32 @@
           <w:i/>
           <w:iCs/>
           <w:color w:val="000000"/>
-          <w:sz w:val="36"/>
-          <w:szCs w:val="36"/>
-        </w:rPr>
-      </w:pPr>
-    </w:p>
-    <w:p>
-      <w:pPr>
-        <w:pStyle w:val="Textbody"/>
-        <w:jc w:val="center"/>
+          <w:sz w:val="32"/>
+          <w:szCs w:val="32"/>
+        </w:rPr>
+      </w:pPr>
+      <w:r>
         <w:rPr>
           <w:b/>
           <w:bCs/>
           <w:i/>
           <w:iCs/>
           <w:color w:val="000000"/>
-          <w:sz w:val="36"/>
-          <w:szCs w:val="36"/>
-        </w:rPr>
-      </w:pPr>
-    </w:p>
-    <w:p>
-      <w:pPr>
-        <w:pStyle w:val="Textbody"/>
-        <w:jc w:val="center"/>
+        </w:rPr>
+        <w:br/>
+      </w:r>
+      <w:r>
         <w:rPr>
           <w:b/>
           <w:bCs/>
           <w:i/>
           <w:iCs/>
           <w:color w:val="000000"/>
-          <w:sz w:val="36"/>
-          <w:szCs w:val="36"/>
-        </w:rPr>
-      </w:pPr>
+          <w:sz w:val="32"/>
+          <w:szCs w:val="32"/>
+        </w:rPr>
+        <w:t>Symulacja ruchu drogowego z zastosowaniem algorytmów optymalizacji sterowania sygnalizacją świetlną.</w:t>
+      </w:r>
     </w:p>
     <w:p>
       <w:pPr>
@@ -282,10 +274,15 @@
     <w:p>
       <w:pPr>
         <w:pStyle w:val="Textbody"/>
-        <w:rPr>
+        <w:jc w:val="center"/>
+        <w:rPr>
+          <w:b/>
+          <w:bCs/>
           <w:i/>
           <w:iCs/>
           <w:color w:val="000000"/>
+          <w:sz w:val="36"/>
+          <w:szCs w:val="36"/>
         </w:rPr>
       </w:pPr>
     </w:p>
@@ -301,562 +298,490 @@
     </w:p>
     <w:p>
       <w:pPr>
+        <w:pStyle w:val="TableContents"/>
+      </w:pPr>
+    </w:p>
+    <w:p>
+      <w:pPr>
+        <w:pStyle w:val="TableContents"/>
+        <w:jc w:val="right"/>
+        <w:rPr>
+          <w:sz w:val="28"/>
+          <w:szCs w:val="28"/>
+        </w:rPr>
+      </w:pPr>
+      <w:r>
+        <w:rPr>
+          <w:sz w:val="28"/>
+          <w:szCs w:val="28"/>
+        </w:rPr>
+        <w:t>PROMOTOR</w:t>
+      </w:r>
+    </w:p>
+    <w:p>
+      <w:pPr>
+        <w:pStyle w:val="TableContents"/>
+        <w:jc w:val="right"/>
+        <w:rPr>
+          <w:sz w:val="28"/>
+          <w:szCs w:val="28"/>
+        </w:rPr>
+      </w:pPr>
+      <w:r>
+        <w:rPr>
+          <w:b/>
+          <w:bCs/>
+          <w:sz w:val="28"/>
+          <w:szCs w:val="28"/>
+        </w:rPr>
+        <w:t>dr hab. inż. Rafał Dreżewski</w:t>
+      </w:r>
+    </w:p>
+    <w:p>
+      <w:pPr>
+        <w:spacing w:line="240" w:lineRule="auto"/>
+      </w:pPr>
+    </w:p>
+    <w:p>
+      <w:pPr>
+        <w:spacing w:line="240" w:lineRule="auto"/>
+      </w:pPr>
+    </w:p>
+    <w:p>
+      <w:pPr>
+        <w:spacing w:line="240" w:lineRule="auto"/>
+      </w:pPr>
+    </w:p>
+    <w:p>
+      <w:pPr>
+        <w:spacing w:line="240" w:lineRule="auto"/>
+      </w:pPr>
+    </w:p>
+    <w:p>
+      <w:pPr>
+        <w:spacing w:line="240" w:lineRule="auto"/>
+        <w:jc w:val="center"/>
+      </w:pPr>
+      <w:r>
+        <w:t>KRAKÓW</w:t>
+      </w:r>
+      <w:r>
+        <w:t xml:space="preserve"> 2025</w:t>
+      </w:r>
+      <w:r>
+        <w:br w:type="page"/>
+      </w:r>
+    </w:p>
+    <w:p>
+      <w:pPr>
+        <w:pStyle w:val="TableContents"/>
+      </w:pPr>
+      <w:r>
+        <w:rPr>
+          <w:rStyle w:val="FootnoteSymbol"/>
+        </w:rPr>
+        <w:lastRenderedPageBreak/>
+        <w:t>ITS (</w:t>
+      </w:r>
+      <w:bookmarkStart w:id="0" w:name="firstHeading1"/>
+      <w:bookmarkEnd w:id="0"/>
+      <w:r>
+        <w:rPr>
+          <w:rStyle w:val="FootnoteSymbol"/>
+        </w:rPr>
+        <w:t>Intelligent transportation system)</w:t>
+      </w:r>
+      <w:r>
+        <w:br/>
+        <w:t>RL</w:t>
+      </w:r>
+    </w:p>
+    <w:p>
+      <w:pPr>
+        <w:pStyle w:val="TableContents"/>
+      </w:pPr>
+      <w:r>
+        <w:rPr>
+          <w:rStyle w:val="StrongEmphasis"/>
+          <w:b w:val="0"/>
+          <w:bCs w:val="0"/>
+        </w:rPr>
+        <w:t>Actor-Critic (A2C),</w:t>
+      </w:r>
+    </w:p>
+    <w:p>
+      <w:pPr>
+        <w:pStyle w:val="TableContents"/>
+      </w:pPr>
+      <w:r>
+        <w:rPr>
+          <w:rStyle w:val="StrongEmphasis"/>
+          <w:b w:val="0"/>
+          <w:bCs w:val="0"/>
+        </w:rPr>
+        <w:t>SUMO (Simulation of Urban Mobility)</w:t>
+      </w:r>
+    </w:p>
+    <w:p>
+      <w:pPr>
+        <w:pStyle w:val="TableContents"/>
+      </w:pPr>
+      <w:r>
+        <w:rPr>
+          <w:rStyle w:val="StrongEmphasis"/>
+          <w:b w:val="0"/>
+          <w:bCs w:val="0"/>
+        </w:rPr>
+        <w:t>Deep Neural Network, DNN, sieci głebokie</w:t>
+      </w:r>
+    </w:p>
+    <w:p>
+      <w:pPr>
+        <w:pStyle w:val="TableContents"/>
+      </w:pPr>
+      <w:r>
+        <w:t>δ</w:t>
+      </w:r>
+      <w:r>
+        <w:t>,</w:t>
+      </w:r>
+      <w:r>
+        <w:rPr>
+          <w:rFonts w:cs="Times New Roman"/>
+        </w:rPr>
+        <w:t xml:space="preserve"> Δ</w:t>
+      </w:r>
+      <w:r>
+        <w:t xml:space="preserve"> </w:t>
+      </w:r>
+      <w:r>
+        <w:t>–</w:t>
+      </w:r>
+      <w:r>
+        <w:t xml:space="preserve"> </w:t>
+      </w:r>
+      <w:r>
+        <w:t>delta</w:t>
+      </w:r>
+    </w:p>
+    <w:p>
+      <w:pPr>
+        <w:pStyle w:val="TableContents"/>
+      </w:pPr>
+      <w:proofErr w:type="gramStart"/>
+      <w:r>
+        <w:t>θ</w:t>
+      </w:r>
+      <w:r>
+        <w:t>,w</w:t>
+      </w:r>
+      <w:proofErr w:type="gramEnd"/>
+      <w:r>
+        <w:t xml:space="preserve"> – </w:t>
+      </w:r>
+      <w:r>
+        <w:t xml:space="preserve">theta, </w:t>
+      </w:r>
+      <w:r>
+        <w:t>parametry sieci neuronowej (tensora)</w:t>
+      </w:r>
+    </w:p>
+    <w:p>
+      <w:pPr>
+        <w:pStyle w:val="TableContents"/>
+      </w:pPr>
+    </w:p>
+    <w:p>
+      <w:pPr>
+        <w:pStyle w:val="TableContents"/>
+      </w:pPr>
+    </w:p>
+    <w:p>
+      <w:pPr>
+        <w:pStyle w:val="TableContents"/>
+      </w:pPr>
+    </w:p>
+    <w:p>
+      <w:pPr>
+        <w:pStyle w:val="TableContents"/>
+      </w:pPr>
+    </w:p>
+    <w:p>
+      <w:pPr>
+        <w:pStyle w:val="TableContents"/>
+      </w:pPr>
+    </w:p>
+    <w:p>
+      <w:pPr>
+        <w:pStyle w:val="TableContents"/>
+      </w:pPr>
+    </w:p>
+    <w:p>
+      <w:pPr>
+        <w:pStyle w:val="TableContents"/>
+      </w:pPr>
+    </w:p>
+    <w:p>
+      <w:pPr>
+        <w:pStyle w:val="TableContents"/>
+      </w:pPr>
+    </w:p>
+    <w:p>
+      <w:pPr>
+        <w:pStyle w:val="TableContents"/>
+      </w:pPr>
+    </w:p>
+    <w:p>
+      <w:pPr>
+        <w:pStyle w:val="TableContents"/>
+      </w:pPr>
+    </w:p>
+    <w:p>
+      <w:pPr>
+        <w:pStyle w:val="TableContents"/>
+      </w:pPr>
+    </w:p>
+    <w:p>
+      <w:pPr>
+        <w:pStyle w:val="TableContents"/>
+      </w:pPr>
+    </w:p>
+    <w:p>
+      <w:pPr>
+        <w:pStyle w:val="TableContents"/>
+      </w:pPr>
+    </w:p>
+    <w:p>
+      <w:pPr>
+        <w:pStyle w:val="TableContents"/>
+      </w:pPr>
+    </w:p>
+    <w:p>
+      <w:pPr>
+        <w:pStyle w:val="TableContents"/>
+      </w:pPr>
+    </w:p>
+    <w:p>
+      <w:pPr>
+        <w:pStyle w:val="TableContents"/>
+      </w:pPr>
+    </w:p>
+    <w:p>
+      <w:pPr>
+        <w:pStyle w:val="TableContents"/>
+      </w:pPr>
+    </w:p>
+    <w:p>
+      <w:pPr>
+        <w:pStyle w:val="TableContents"/>
+      </w:pPr>
+    </w:p>
+    <w:p>
+      <w:pPr>
+        <w:pStyle w:val="TableContents"/>
+      </w:pPr>
+    </w:p>
+    <w:p>
+      <w:pPr>
+        <w:pStyle w:val="TableContents"/>
+      </w:pPr>
+    </w:p>
+    <w:p>
+      <w:pPr>
+        <w:pStyle w:val="TableContents"/>
+      </w:pPr>
+    </w:p>
+    <w:p>
+      <w:pPr>
+        <w:pStyle w:val="TableContents"/>
+      </w:pPr>
+    </w:p>
+    <w:p>
+      <w:pPr>
+        <w:pStyle w:val="TableContents"/>
+      </w:pPr>
+    </w:p>
+    <w:p>
+      <w:pPr>
+        <w:pStyle w:val="TableContents"/>
+      </w:pPr>
+    </w:p>
+    <w:p>
+      <w:pPr>
+        <w:pStyle w:val="TableContents"/>
+      </w:pPr>
+    </w:p>
+    <w:p>
+      <w:pPr>
+        <w:pStyle w:val="TableContents"/>
+      </w:pPr>
+    </w:p>
+    <w:p>
+      <w:pPr>
+        <w:pStyle w:val="TableContents"/>
+      </w:pPr>
+    </w:p>
+    <w:p>
+      <w:pPr>
+        <w:pStyle w:val="TableContents"/>
+      </w:pPr>
+    </w:p>
+    <w:p>
+      <w:pPr>
+        <w:pStyle w:val="TableContents"/>
+      </w:pPr>
+    </w:p>
+    <w:p>
+      <w:pPr>
+        <w:pStyle w:val="TableContents"/>
+      </w:pPr>
+    </w:p>
+    <w:p>
+      <w:pPr>
+        <w:pStyle w:val="TableContents"/>
+      </w:pPr>
+    </w:p>
+    <w:p>
+      <w:pPr>
+        <w:pStyle w:val="TableContents"/>
+      </w:pPr>
+    </w:p>
+    <w:p>
+      <w:pPr>
+        <w:pStyle w:val="TableContents"/>
+      </w:pPr>
+    </w:p>
+    <w:p>
+      <w:pPr>
+        <w:pStyle w:val="TableContents"/>
+      </w:pPr>
+    </w:p>
+    <w:p>
+      <w:pPr>
+        <w:pStyle w:val="TableContents"/>
+      </w:pPr>
+    </w:p>
+    <w:p>
+      <w:pPr>
+        <w:pStyle w:val="TableContents"/>
+      </w:pPr>
+    </w:p>
+    <w:p>
+      <w:pPr>
+        <w:pStyle w:val="TableContents"/>
+      </w:pPr>
+    </w:p>
+    <w:p>
+      <w:pPr>
+        <w:spacing w:line="240" w:lineRule="auto"/>
+        <w:rPr>
+          <w:b/>
+          <w:bCs/>
+          <w:sz w:val="32"/>
+          <w:szCs w:val="48"/>
+        </w:rPr>
+      </w:pPr>
+      <w:r>
+        <w:br w:type="page"/>
+      </w:r>
+    </w:p>
+    <w:p>
+      <w:pPr>
+        <w:pStyle w:val="NN1"/>
+      </w:pPr>
+      <w:r>
+        <w:lastRenderedPageBreak/>
+        <w:t>Wstęp</w:t>
+      </w:r>
+      <w:r>
+        <w:br/>
+      </w:r>
+    </w:p>
+    <w:p>
+      <w:pPr>
         <w:pStyle w:val="Textbody"/>
+      </w:pPr>
+      <w:r>
+        <w:tab/>
+        <w:t xml:space="preserve">Ruch drogowy odgrywa kluczową rolę w funkcjonowaniu wysoko zurbanizowanych społeczności, stanowiąc fundament ich gospodarki i życia społecznego. Dynamiczny wzrost liczby pojazdów wywiera ciągłą presję na istniejącą infrastrukturę transportową.  Kongestia drogowa </w:t>
+      </w:r>
+      <w:r>
+        <w:rPr>
+          <w:color w:val="000000"/>
+        </w:rPr>
+        <w:t>generuj</w:t>
+      </w:r>
+      <w:r>
+        <w:rPr>
+          <w:color w:val="000000"/>
+        </w:rPr>
+        <w:t>e</w:t>
+      </w:r>
+      <w:r>
+        <w:rPr>
+          <w:color w:val="000000"/>
+        </w:rPr>
+        <w:t xml:space="preserve"> wymierne straty finansowe, przyczynia się do zwiększonej emisji spalin, pogarsza jakość środowiska. W sposób pośredni </w:t>
+      </w:r>
+      <w:r>
+        <w:rPr>
+          <w:color w:val="000000"/>
+        </w:rPr>
+        <w:t xml:space="preserve">utrudnia i </w:t>
+      </w:r>
+      <w:r>
+        <w:rPr>
+          <w:color w:val="000000"/>
+        </w:rPr>
+        <w:t>obniżają poziom życia mieszkańców aglomeracji. Zatory drogowe wpływają na czas reakcji służb ratunkowych (straż pożarna, policja, służba zdrowia). Wraz ze wzrostem obciążenia infrastruktury drogowej, rośnie zapotrzebowanie na efektywne metody kontroli ruchu. Ponieważ fizyczna rozbudowy dróg, jest bardzo kosztowna, a często niemożliwa, jednym z kluczowych narzędzi poprawy dynamiki ruchu są sygnalizatory świetlne a ich optymalizacja jest kluczow</w:t>
+      </w:r>
+      <w:r>
+        <w:rPr>
+          <w:color w:val="000000"/>
+        </w:rPr>
+        <w:t>a</w:t>
+      </w:r>
+      <w:r>
+        <w:rPr>
+          <w:color w:val="000000"/>
+        </w:rPr>
+        <w:t xml:space="preserve"> dla minimalizowania opóźnień drogowych.</w:t>
+      </w:r>
+    </w:p>
+    <w:p>
+      <w:pPr>
+        <w:pStyle w:val="Textbody"/>
+      </w:pPr>
+      <w:r>
+        <w:tab/>
+      </w:r>
+      <w:r>
+        <w:rPr>
+          <w:rFonts w:eastAsia="Times New Roman" w:cs="Times New Roman"/>
+        </w:rPr>
+        <w:t>Nowoczesne systemy transportowe (ITS), oferują szereg usprawnień podnoszących płynność ruchu drogowego w porównaniu do systemów statycznych, nie uwzględniających dynamicznie zmieniających się warunków środowiska. Systemy takie jak SCATS, SCOOT czy RHODES, pozwalają na adaptacyjne dostosowywanie cykli sygnałów do bieżących warunków drogowych. Mimo ich skuteczności, wciąż istnieje przestrzeń do ich udoskonaleń. W tym kontekście, modele uczenia maszynowego mogą odegrać kluczową rolę w dalszym rozwoju tych systemów.</w:t>
+      </w:r>
+    </w:p>
+    <w:p>
+      <w:pPr>
+        <w:pStyle w:val="Textbody"/>
+      </w:pPr>
+      <w:r>
+        <w:rPr>
+          <w:color w:val="339966"/>
+        </w:rPr>
+        <w:tab/>
+      </w:r>
+      <w:r>
+        <w:t xml:space="preserve">Nagroda Nobla z dziedzinie fizyki w 2024 roku, jest dowodem, że badania nad algorytmami sztucznej inteligencji pozostają w centrum </w:t>
+      </w:r>
+      <w:r>
+        <w:t>zainteresowana świata nauki. John J. Hopfield i Geoffrey E. Hinton otrzymali to najwyższe naukowe wyróżnienie za „</w:t>
+      </w:r>
+      <w:r>
         <w:rPr>
           <w:i/>
           <w:iCs/>
-          <w:color w:val="000000"/>
-        </w:rPr>
-      </w:pPr>
-    </w:p>
-    <w:p>
-      <w:pPr>
-        <w:pStyle w:val="TableContents"/>
-      </w:pPr>
-      <w:r>
-        <w:rPr>
-          <w:rStyle w:val="FootnoteSymbol"/>
-        </w:rPr>
-        <w:lastRenderedPageBreak/>
-        <w:t>ITS (</w:t>
-      </w:r>
-      <w:bookmarkStart w:id="0" w:name="firstHeading1"/>
-      <w:bookmarkEnd w:id="0"/>
-      <w:proofErr w:type="spellStart"/>
-      <w:r>
-        <w:rPr>
-          <w:rStyle w:val="FootnoteSymbol"/>
-        </w:rPr>
-        <w:t>Intelligent</w:t>
-      </w:r>
-      <w:proofErr w:type="spellEnd"/>
-      <w:r>
-        <w:rPr>
-          <w:rStyle w:val="FootnoteSymbol"/>
-        </w:rPr>
-        <w:t xml:space="preserve"> </w:t>
-      </w:r>
-      <w:proofErr w:type="spellStart"/>
-      <w:r>
-        <w:rPr>
-          <w:rStyle w:val="FootnoteSymbol"/>
-        </w:rPr>
-        <w:t>transportation</w:t>
-      </w:r>
-      <w:proofErr w:type="spellEnd"/>
-      <w:r>
-        <w:rPr>
-          <w:rStyle w:val="FootnoteSymbol"/>
-        </w:rPr>
-        <w:t xml:space="preserve"> system)</w:t>
-      </w:r>
-      <w:r>
-        <w:br/>
-        <w:t>RL</w:t>
-      </w:r>
-    </w:p>
-    <w:p>
-      <w:pPr>
-        <w:pStyle w:val="TableContents"/>
-      </w:pPr>
-      <w:proofErr w:type="spellStart"/>
-      <w:r>
-        <w:rPr>
-          <w:rStyle w:val="StrongEmphasis"/>
-          <w:b w:val="0"/>
-          <w:bCs w:val="0"/>
-        </w:rPr>
-        <w:t>Actor-Critic</w:t>
-      </w:r>
-      <w:proofErr w:type="spellEnd"/>
-      <w:r>
-        <w:rPr>
-          <w:rStyle w:val="StrongEmphasis"/>
-          <w:b w:val="0"/>
-          <w:bCs w:val="0"/>
-        </w:rPr>
-        <w:t xml:space="preserve"> (A2C),</w:t>
-      </w:r>
-    </w:p>
-    <w:p>
-      <w:pPr>
-        <w:pStyle w:val="TableContents"/>
-      </w:pPr>
-      <w:r>
-        <w:rPr>
-          <w:rStyle w:val="StrongEmphasis"/>
-          <w:b w:val="0"/>
-          <w:bCs w:val="0"/>
-        </w:rPr>
-        <w:t>SUMO (</w:t>
-      </w:r>
-      <w:proofErr w:type="spellStart"/>
-      <w:r>
-        <w:rPr>
-          <w:rStyle w:val="StrongEmphasis"/>
-          <w:b w:val="0"/>
-          <w:bCs w:val="0"/>
-        </w:rPr>
-        <w:t>Simulation</w:t>
-      </w:r>
-      <w:proofErr w:type="spellEnd"/>
-      <w:r>
-        <w:rPr>
-          <w:rStyle w:val="StrongEmphasis"/>
-          <w:b w:val="0"/>
-          <w:bCs w:val="0"/>
-        </w:rPr>
-        <w:t xml:space="preserve"> of Urban </w:t>
-      </w:r>
-      <w:proofErr w:type="spellStart"/>
-      <w:r>
-        <w:rPr>
-          <w:rStyle w:val="StrongEmphasis"/>
-          <w:b w:val="0"/>
-          <w:bCs w:val="0"/>
-        </w:rPr>
-        <w:t>Mobility</w:t>
-      </w:r>
-      <w:proofErr w:type="spellEnd"/>
-      <w:r>
-        <w:rPr>
-          <w:rStyle w:val="StrongEmphasis"/>
-          <w:b w:val="0"/>
-          <w:bCs w:val="0"/>
-        </w:rPr>
-        <w:t>)</w:t>
-      </w:r>
-    </w:p>
-    <w:p>
-      <w:pPr>
-        <w:pStyle w:val="TableContents"/>
-      </w:pPr>
-      <w:proofErr w:type="spellStart"/>
-      <w:r>
-        <w:rPr>
-          <w:rStyle w:val="StrongEmphasis"/>
-          <w:b w:val="0"/>
-          <w:bCs w:val="0"/>
-        </w:rPr>
-        <w:t>Deep</w:t>
-      </w:r>
-      <w:proofErr w:type="spellEnd"/>
-      <w:r>
-        <w:rPr>
-          <w:rStyle w:val="StrongEmphasis"/>
-          <w:b w:val="0"/>
-          <w:bCs w:val="0"/>
-        </w:rPr>
-        <w:t xml:space="preserve"> </w:t>
-      </w:r>
-      <w:proofErr w:type="spellStart"/>
-      <w:r>
-        <w:rPr>
-          <w:rStyle w:val="StrongEmphasis"/>
-          <w:b w:val="0"/>
-          <w:bCs w:val="0"/>
-        </w:rPr>
-        <w:t>Neural</w:t>
-      </w:r>
-      <w:proofErr w:type="spellEnd"/>
-      <w:r>
-        <w:rPr>
-          <w:rStyle w:val="StrongEmphasis"/>
-          <w:b w:val="0"/>
-          <w:bCs w:val="0"/>
-        </w:rPr>
-        <w:t xml:space="preserve"> Network, DNN, sieci </w:t>
-      </w:r>
-      <w:proofErr w:type="spellStart"/>
-      <w:r>
-        <w:rPr>
-          <w:rStyle w:val="StrongEmphasis"/>
-          <w:b w:val="0"/>
-          <w:bCs w:val="0"/>
-        </w:rPr>
-        <w:t>głebokie</w:t>
-      </w:r>
-      <w:proofErr w:type="spellEnd"/>
-    </w:p>
-    <w:p>
-      <w:pPr>
-        <w:pStyle w:val="TableContents"/>
-      </w:pPr>
-      <w:r>
-        <w:t>δ</w:t>
-      </w:r>
-      <w:r>
-        <w:t>,</w:t>
-      </w:r>
-      <w:r>
-        <w:rPr>
-          <w:rFonts w:cs="Times New Roman"/>
-        </w:rPr>
-        <w:t xml:space="preserve"> Δ</w:t>
-      </w:r>
-      <w:r>
-        <w:t xml:space="preserve"> </w:t>
-      </w:r>
-      <w:r>
-        <w:t>–</w:t>
-      </w:r>
-      <w:r>
-        <w:t xml:space="preserve"> </w:t>
-      </w:r>
-      <w:r>
-        <w:t>delta</w:t>
-      </w:r>
-    </w:p>
-    <w:p>
-      <w:pPr>
-        <w:pStyle w:val="TableContents"/>
-      </w:pPr>
-      <w:proofErr w:type="spellStart"/>
-      <w:proofErr w:type="gramStart"/>
-      <w:r>
-        <w:t>θ</w:t>
-      </w:r>
-      <w:r>
-        <w:t>,w</w:t>
-      </w:r>
-      <w:proofErr w:type="spellEnd"/>
-      <w:proofErr w:type="gramEnd"/>
-      <w:r>
-        <w:t xml:space="preserve"> – </w:t>
-      </w:r>
-      <w:proofErr w:type="spellStart"/>
-      <w:r>
-        <w:t>theta</w:t>
-      </w:r>
-      <w:proofErr w:type="spellEnd"/>
-      <w:r>
-        <w:t xml:space="preserve">, </w:t>
-      </w:r>
-      <w:r>
-        <w:t>parametry sieci neuronowej (tensora)</w:t>
-      </w:r>
-    </w:p>
-    <w:p>
-      <w:pPr>
-        <w:pStyle w:val="TableContents"/>
-      </w:pPr>
-    </w:p>
-    <w:p>
-      <w:pPr>
-        <w:pStyle w:val="TableContents"/>
-      </w:pPr>
-    </w:p>
-    <w:p>
-      <w:pPr>
-        <w:pStyle w:val="TableContents"/>
-      </w:pPr>
-    </w:p>
-    <w:p>
-      <w:pPr>
-        <w:pStyle w:val="TableContents"/>
-      </w:pPr>
-    </w:p>
-    <w:p>
-      <w:pPr>
-        <w:pStyle w:val="TableContents"/>
-      </w:pPr>
-    </w:p>
-    <w:p>
-      <w:pPr>
-        <w:pStyle w:val="TableContents"/>
-      </w:pPr>
-    </w:p>
-    <w:p>
-      <w:pPr>
-        <w:pStyle w:val="TableContents"/>
-      </w:pPr>
-    </w:p>
-    <w:p>
-      <w:pPr>
-        <w:pStyle w:val="TableContents"/>
-      </w:pPr>
-    </w:p>
-    <w:p>
-      <w:pPr>
-        <w:pStyle w:val="TableContents"/>
-      </w:pPr>
-    </w:p>
-    <w:p>
-      <w:pPr>
-        <w:pStyle w:val="TableContents"/>
-      </w:pPr>
-    </w:p>
-    <w:p>
-      <w:pPr>
-        <w:pStyle w:val="TableContents"/>
-      </w:pPr>
-    </w:p>
-    <w:p>
-      <w:pPr>
-        <w:pStyle w:val="TableContents"/>
-      </w:pPr>
-    </w:p>
-    <w:p>
-      <w:pPr>
-        <w:pStyle w:val="TableContents"/>
-      </w:pPr>
-    </w:p>
-    <w:p>
-      <w:pPr>
-        <w:pStyle w:val="TableContents"/>
-      </w:pPr>
-    </w:p>
-    <w:p>
-      <w:pPr>
-        <w:pStyle w:val="TableContents"/>
-      </w:pPr>
-    </w:p>
-    <w:p>
-      <w:pPr>
-        <w:pStyle w:val="TableContents"/>
-      </w:pPr>
-    </w:p>
-    <w:p>
-      <w:pPr>
-        <w:pStyle w:val="TableContents"/>
-      </w:pPr>
-    </w:p>
-    <w:p>
-      <w:pPr>
-        <w:pStyle w:val="TableContents"/>
-      </w:pPr>
-    </w:p>
-    <w:p>
-      <w:pPr>
-        <w:pStyle w:val="TableContents"/>
-      </w:pPr>
-    </w:p>
-    <w:p>
-      <w:pPr>
-        <w:pStyle w:val="TableContents"/>
-      </w:pPr>
-    </w:p>
-    <w:p>
-      <w:pPr>
-        <w:pStyle w:val="TableContents"/>
-      </w:pPr>
-    </w:p>
-    <w:p>
-      <w:pPr>
-        <w:pStyle w:val="TableContents"/>
-      </w:pPr>
-    </w:p>
-    <w:p>
-      <w:pPr>
-        <w:pStyle w:val="TableContents"/>
-      </w:pPr>
-    </w:p>
-    <w:p>
-      <w:pPr>
-        <w:pStyle w:val="TableContents"/>
-      </w:pPr>
-    </w:p>
-    <w:p>
-      <w:pPr>
-        <w:pStyle w:val="TableContents"/>
-      </w:pPr>
-    </w:p>
-    <w:p>
-      <w:pPr>
-        <w:pStyle w:val="TableContents"/>
-      </w:pPr>
-    </w:p>
-    <w:p>
-      <w:pPr>
-        <w:pStyle w:val="TableContents"/>
-      </w:pPr>
-    </w:p>
-    <w:p>
-      <w:pPr>
-        <w:pStyle w:val="TableContents"/>
-      </w:pPr>
-    </w:p>
-    <w:p>
-      <w:pPr>
-        <w:pStyle w:val="TableContents"/>
-      </w:pPr>
-    </w:p>
-    <w:p>
-      <w:pPr>
-        <w:pStyle w:val="TableContents"/>
-      </w:pPr>
-    </w:p>
-    <w:p>
-      <w:pPr>
-        <w:pStyle w:val="TableContents"/>
-      </w:pPr>
-    </w:p>
-    <w:p>
-      <w:pPr>
-        <w:pStyle w:val="TableContents"/>
-      </w:pPr>
-    </w:p>
-    <w:p>
-      <w:pPr>
-        <w:pStyle w:val="TableContents"/>
-      </w:pPr>
-    </w:p>
-    <w:p>
-      <w:pPr>
-        <w:pStyle w:val="TableContents"/>
-      </w:pPr>
-    </w:p>
-    <w:p>
-      <w:pPr>
-        <w:pStyle w:val="TableContents"/>
-      </w:pPr>
-    </w:p>
-    <w:p>
-      <w:pPr>
-        <w:pStyle w:val="TableContents"/>
-      </w:pPr>
-    </w:p>
-    <w:p>
-      <w:pPr>
-        <w:pStyle w:val="TableContents"/>
-      </w:pPr>
-    </w:p>
-    <w:p>
-      <w:pPr>
-        <w:pStyle w:val="TableContents"/>
-      </w:pPr>
-    </w:p>
-    <w:p>
-      <w:pPr>
-        <w:pStyle w:val="TableContents"/>
-      </w:pPr>
-    </w:p>
-    <w:p>
-      <w:pPr>
-        <w:pStyle w:val="TableContents"/>
-      </w:pPr>
-    </w:p>
-    <w:p>
-      <w:pPr>
-        <w:spacing w:line="240" w:lineRule="auto"/>
-      </w:pPr>
-      <w:r>
-        <w:br w:type="page"/>
-      </w:r>
-    </w:p>
-    <w:p>
-      <w:pPr>
-        <w:pStyle w:val="NN1"/>
-      </w:pPr>
-      <w:r>
-        <w:lastRenderedPageBreak/>
-        <w:t>Wstęp</w:t>
-      </w:r>
-      <w:r>
-        <w:br/>
-      </w:r>
-    </w:p>
-    <w:p>
-      <w:pPr>
-        <w:pStyle w:val="Textbody"/>
-      </w:pPr>
-      <w:r>
-        <w:tab/>
-        <w:t xml:space="preserve">Ruch drogowy odgrywa kluczową rolę w funkcjonowaniu wysoko zurbanizowanych społeczności, stanowiąc fundament ich gospodarki i życia społecznego. Dynamiczny wzrost liczby pojazdów wywiera ciągłą presję na istniejącą infrastrukturę transportową.  Kongestia drogowa </w:t>
-      </w:r>
-      <w:r>
-        <w:rPr>
-          <w:color w:val="000000"/>
-        </w:rPr>
-        <w:t>generuj</w:t>
-      </w:r>
-      <w:r>
-        <w:rPr>
-          <w:color w:val="000000"/>
-        </w:rPr>
-        <w:t>e</w:t>
-      </w:r>
-      <w:r>
-        <w:rPr>
-          <w:color w:val="000000"/>
-        </w:rPr>
-        <w:t xml:space="preserve"> wymierne straty finansowe, przyczynia się do zwiększonej emisji spalin, pogarsza jakość środowiska. W sposób pośredni </w:t>
-      </w:r>
-      <w:r>
-        <w:rPr>
-          <w:color w:val="000000"/>
-        </w:rPr>
-        <w:t xml:space="preserve">utrudnia i </w:t>
-      </w:r>
-      <w:r>
-        <w:rPr>
-          <w:color w:val="000000"/>
-        </w:rPr>
-        <w:t>obniżają poziom życia mieszkańców aglomeracji. Zatory drogowe wpływają na czas reakcji służb ratunkowych (straż pożarna, policja, służba zdrowia). Wraz ze wzrostem obciążenia infrastruktury drogowej, rośnie zapotrzebowanie na efektywne metody kontroli ruchu. Ponieważ fizyczna rozbudowy dróg, jest bardzo kosztowna, a często niemożliwa, jednym z kluczowych narzędzi poprawy dynamiki ruchu są sygnalizatory świetlne a ich optymalizacja jest kluczow</w:t>
-      </w:r>
-      <w:r>
-        <w:rPr>
-          <w:color w:val="000000"/>
-        </w:rPr>
-        <w:t>a</w:t>
-      </w:r>
-      <w:r>
-        <w:rPr>
-          <w:color w:val="000000"/>
-        </w:rPr>
-        <w:t xml:space="preserve"> dla minimalizowania opóźnień drogowych.</w:t>
-      </w:r>
-    </w:p>
-    <w:p>
-      <w:pPr>
-        <w:pStyle w:val="Textbody"/>
-      </w:pPr>
-      <w:r>
-        <w:tab/>
-      </w:r>
-      <w:r>
-        <w:rPr>
-          <w:rFonts w:eastAsia="Times New Roman" w:cs="Times New Roman"/>
-        </w:rPr>
-        <w:t>Nowoczesne systemy transportowe (ITS), oferują szereg usprawnień podnoszących płynność ruchu drogowego w porównaniu do systemów statycznych, nie uwzględniających dynamicznie zmieniających się warunków środowiska. Systemy takie jak SCATS, SCOOT czy RHODES, pozwalają na adaptacyjne dostosowywanie cykli sygnałów do bieżących warunków drogowych. Mimo ich skuteczności, wciąż istnieje przestrzeń do ich udoskonaleń. W tym kontekście, modele uczenia maszynowego mogą odegrać kluczową rolę w dalszym rozwoju tych systemów.</w:t>
-      </w:r>
-    </w:p>
-    <w:p>
-      <w:pPr>
-        <w:pStyle w:val="Textbody"/>
-      </w:pPr>
-      <w:r>
-        <w:rPr>
-          <w:color w:val="339966"/>
-        </w:rPr>
-        <w:tab/>
-      </w:r>
-      <w:r>
-        <w:t xml:space="preserve">Nagroda Nobla z dziedzinie fizyki w 2024 roku, jest dowodem, że badania nad algorytmami sztucznej inteligencji pozostają w centrum </w:t>
-      </w:r>
-      <w:r>
-        <w:t xml:space="preserve">zainteresowana świata nauki. John J. </w:t>
-      </w:r>
-      <w:proofErr w:type="spellStart"/>
-      <w:r>
-        <w:t>Hopfield</w:t>
-      </w:r>
-      <w:proofErr w:type="spellEnd"/>
-      <w:r>
-        <w:t xml:space="preserve"> i Geoffrey E. </w:t>
-      </w:r>
-      <w:proofErr w:type="spellStart"/>
-      <w:r>
-        <w:t>Hinton</w:t>
-      </w:r>
-      <w:proofErr w:type="spellEnd"/>
-      <w:r>
-        <w:t xml:space="preserve"> otrzymali to najwyższe naukowe wyróżnienie za „</w:t>
-      </w:r>
-      <w:r>
-        <w:rPr>
-          <w:i/>
-          <w:iCs/>
         </w:rPr>
         <w:t>fundamentalne odkrycia i wynalazki umożliwiające uczenie maszynowe przy użyciu sztucznych sieci neuronowych</w:t>
       </w:r>
@@ -906,15 +831,7 @@
         <w:footnoteReference w:id="2"/>
       </w:r>
       <w:r>
-        <w:t xml:space="preserve">  </w:t>
-      </w:r>
-      <w:proofErr w:type="spellStart"/>
-      <w:r>
-        <w:t>AlphaFold</w:t>
-      </w:r>
-      <w:proofErr w:type="spellEnd"/>
-      <w:r>
-        <w:t>,</w:t>
+        <w:t xml:space="preserve">  AlphaFold,</w:t>
       </w:r>
       <w:r>
         <w:t xml:space="preserve"> </w:t>
@@ -976,21 +893,7 @@
         <w:rPr>
           <w:rFonts w:eastAsia="Times New Roman" w:cs="Times New Roman"/>
         </w:rPr>
-        <w:t>Obecnie jesteśmy świadkami rewolucji AI.  Powstają nowe typy jednostek obliczeniowych TPU v6 o prędkości 1836 TOPS (</w:t>
-      </w:r>
-      <w:proofErr w:type="spellStart"/>
-      <w:r>
-        <w:rPr>
-          <w:rFonts w:eastAsia="Times New Roman" w:cs="Times New Roman"/>
-        </w:rPr>
-        <w:t>Tera</w:t>
-      </w:r>
-      <w:proofErr w:type="spellEnd"/>
-      <w:r>
-        <w:rPr>
-          <w:rFonts w:eastAsia="Times New Roman" w:cs="Times New Roman"/>
-        </w:rPr>
-        <w:t xml:space="preserve"> Operations Per Second). Rozwój technologii AI zaczyna być blokowany przez ograniczoną ilość sklasyfikowanych danych niezbędnych do trenowania modeli.</w:t>
+        <w:t>Obecnie jesteśmy świadkami rewolucji AI.  Powstają nowe typy jednostek obliczeniowych TPU v6 o prędkości 1836 TOPS (Tera Operations Per Second). Rozwój technologii AI zaczyna być blokowany przez ograniczoną ilość sklasyfikowanych danych niezbędnych do trenowania modeli.</w:t>
       </w:r>
       <w:r>
         <w:br/>
@@ -999,7 +902,6 @@
         <w:tab/>
         <w:t xml:space="preserve">Systemy takie jak </w:t>
       </w:r>
-      <w:proofErr w:type="spellStart"/>
       <w:r>
         <w:rPr>
           <w:rStyle w:val="StrongEmphasis"/>
@@ -1008,7 +910,6 @@
         </w:rPr>
         <w:t>AlphaGo</w:t>
       </w:r>
-      <w:proofErr w:type="spellEnd"/>
       <w:r>
         <w:rPr>
           <w:b/>
@@ -1017,15 +918,7 @@
         <w:t xml:space="preserve">, </w:t>
       </w:r>
       <w:r>
-        <w:t xml:space="preserve">opracowane przez </w:t>
-      </w:r>
-      <w:proofErr w:type="spellStart"/>
-      <w:r>
-        <w:t>DeepMind</w:t>
-      </w:r>
-      <w:proofErr w:type="spellEnd"/>
-      <w:r>
-        <w:t>,</w:t>
+        <w:t>opracowane przez DeepMind,</w:t>
       </w:r>
       <w:r>
         <w:t xml:space="preserve"> uświadamiają nam</w:t>
@@ -1036,19 +929,11 @@
       <w:r>
         <w:t xml:space="preserve">że maszyny mogą przekroczyć poziom ludzkich umiejętności. System </w:t>
       </w:r>
-      <w:proofErr w:type="spellStart"/>
-      <w:r>
-        <w:rPr>
-          <w:rStyle w:val="StrongEmphasis"/>
-        </w:rPr>
-        <w:t>AlphaGo</w:t>
-      </w:r>
-      <w:proofErr w:type="spellEnd"/>
-      <w:r>
-        <w:rPr>
-          <w:rStyle w:val="StrongEmphasis"/>
-        </w:rPr>
-        <w:t xml:space="preserve"> Zero</w:t>
+      <w:r>
+        <w:rPr>
+          <w:rStyle w:val="StrongEmphasis"/>
+        </w:rPr>
+        <w:t>AlphaGo Zero</w:t>
       </w:r>
       <w:r>
         <w:t>,</w:t>
@@ -1165,23 +1050,13 @@
         </w:rPr>
         <w:t>(</w:t>
       </w:r>
-      <w:proofErr w:type="spellStart"/>
-      <w:r>
-        <w:rPr>
-          <w:rStyle w:val="StrongEmphasis"/>
-          <w:b w:val="0"/>
-          <w:bCs w:val="0"/>
-        </w:rPr>
-        <w:t>Actor-Critic</w:t>
-      </w:r>
-      <w:proofErr w:type="spellEnd"/>
-      <w:r>
-        <w:rPr>
-          <w:rStyle w:val="StrongEmphasis"/>
-          <w:b w:val="0"/>
-          <w:bCs w:val="0"/>
-        </w:rPr>
-        <w:t xml:space="preserve"> (AC)</w:t>
+      <w:r>
+        <w:rPr>
+          <w:rStyle w:val="StrongEmphasis"/>
+          <w:b w:val="0"/>
+          <w:bCs w:val="0"/>
+        </w:rPr>
+        <w:t>Actor-Critic (AC)</w:t>
       </w:r>
       <w:r>
         <w:rPr>
@@ -1729,23 +1604,7 @@
         <w:t>aktor-krytyk</w:t>
       </w:r>
       <w:r>
-        <w:t>) do sterowania sygnalizacją świetlną w modelowanym środowisku SUMO (</w:t>
-      </w:r>
-      <w:proofErr w:type="spellStart"/>
-      <w:r>
-        <w:t>Simulation</w:t>
-      </w:r>
-      <w:proofErr w:type="spellEnd"/>
-      <w:r>
-        <w:t xml:space="preserve"> of Urban </w:t>
-      </w:r>
-      <w:proofErr w:type="spellStart"/>
-      <w:r>
-        <w:t>MObility</w:t>
-      </w:r>
-      <w:proofErr w:type="spellEnd"/>
-      <w:r>
-        <w:t>).</w:t>
+        <w:t>) do sterowania sygnalizacją świetlną w modelowanym środowisku SUMO (Simulation of Urban MObility).</w:t>
       </w:r>
       <w:r>
         <w:tab/>
@@ -1777,15 +1636,7 @@
         <w:t xml:space="preserve">algorytmem </w:t>
       </w:r>
       <w:r>
-        <w:t xml:space="preserve">a symulatorem SUMO wykorzystane zostaną skrypty w języku </w:t>
-      </w:r>
-      <w:proofErr w:type="spellStart"/>
-      <w:r>
-        <w:t>Python</w:t>
-      </w:r>
-      <w:proofErr w:type="spellEnd"/>
-      <w:r>
-        <w:t xml:space="preserve">, co zwiększy funkcjonalność i elastyczność całego rozwiązania. </w:t>
+        <w:t xml:space="preserve">a symulatorem SUMO wykorzystane zostaną skrypty w języku Python, co zwiększy funkcjonalność i elastyczność całego rozwiązania. </w:t>
       </w:r>
     </w:p>
     <w:p>
@@ -1868,31 +1719,7 @@
       </w:pPr>
       <w:r>
         <w:tab/>
-        <w:t xml:space="preserve">Sterowanie sygnalizacją ewoluowało od systemów </w:t>
-      </w:r>
-      <w:proofErr w:type="spellStart"/>
-      <w:r>
-        <w:t>stałoczasowych</w:t>
-      </w:r>
-      <w:proofErr w:type="spellEnd"/>
-      <w:r>
-        <w:t xml:space="preserve"> do systemów </w:t>
-      </w:r>
-      <w:proofErr w:type="spellStart"/>
-      <w:r>
-        <w:t>zmiennoczasowych</w:t>
-      </w:r>
-      <w:proofErr w:type="spellEnd"/>
-      <w:r>
-        <w:t xml:space="preserve">. Systemy </w:t>
-      </w:r>
-      <w:proofErr w:type="spellStart"/>
-      <w:r>
-        <w:t>stałoczasowe</w:t>
-      </w:r>
-      <w:proofErr w:type="spellEnd"/>
-      <w:r>
-        <w:t xml:space="preserve"> działa</w:t>
+        <w:t>Sterowanie sygnalizacją ewoluowało od systemów stałoczasowych do systemów zmiennoczasowych. Systemy stałoczasowe działa</w:t>
       </w:r>
       <w:r>
         <w:t>j</w:t>
@@ -1907,13 +1734,8 @@
         <w:t>,</w:t>
       </w:r>
       <w:r>
-        <w:t xml:space="preserve"> </w:t>
-      </w:r>
-      <w:proofErr w:type="spellStart"/>
-      <w:r>
-        <w:t>zmiennoczasowe</w:t>
-      </w:r>
-      <w:proofErr w:type="spellEnd"/>
+        <w:t xml:space="preserve"> zmiennoczasowe</w:t>
+      </w:r>
       <w:r>
         <w:t xml:space="preserve"> </w:t>
       </w:r>
@@ -2324,19 +2146,11 @@
       <w:pPr>
         <w:pStyle w:val="Textbody"/>
       </w:pPr>
-      <w:proofErr w:type="spellStart"/>
-      <w:r>
-        <w:rPr>
-          <w:rStyle w:val="StrongEmphasis"/>
-        </w:rPr>
-        <w:t>Stałoczasowe</w:t>
-      </w:r>
-      <w:proofErr w:type="spellEnd"/>
-      <w:r>
-        <w:rPr>
-          <w:rStyle w:val="StrongEmphasis"/>
-        </w:rPr>
-        <w:t xml:space="preserve"> systemy sterowania:</w:t>
+      <w:r>
+        <w:rPr>
+          <w:rStyle w:val="StrongEmphasis"/>
+        </w:rPr>
+        <w:t>Stałoczasowe systemy sterowania:</w:t>
       </w:r>
     </w:p>
     <w:p>
@@ -2394,19 +2208,11 @@
         </w:rPr>
         <w:br/>
       </w:r>
-      <w:proofErr w:type="spellStart"/>
-      <w:r>
-        <w:rPr>
-          <w:rStyle w:val="StrongEmphasis"/>
-        </w:rPr>
-        <w:t>Zmiennoczasowe</w:t>
-      </w:r>
-      <w:proofErr w:type="spellEnd"/>
-      <w:r>
-        <w:rPr>
-          <w:rStyle w:val="StrongEmphasis"/>
-        </w:rPr>
-        <w:t xml:space="preserve"> systemy sterowania:</w:t>
+      <w:r>
+        <w:rPr>
+          <w:rStyle w:val="StrongEmphasis"/>
+        </w:rPr>
+        <w:t>Zmiennoczasowe systemy sterowania:</w:t>
       </w:r>
     </w:p>
     <w:p>
@@ -2807,21 +2613,7 @@
         <w:rPr>
           <w:rStyle w:val="StrongEmphasis"/>
         </w:rPr>
-        <w:t xml:space="preserve">Urban </w:t>
-      </w:r>
-      <w:proofErr w:type="spellStart"/>
-      <w:r>
-        <w:rPr>
-          <w:rStyle w:val="StrongEmphasis"/>
-        </w:rPr>
-        <w:t>Traffic</w:t>
-      </w:r>
-      <w:proofErr w:type="spellEnd"/>
-      <w:r>
-        <w:rPr>
-          <w:rStyle w:val="StrongEmphasis"/>
-        </w:rPr>
-        <w:t xml:space="preserve"> Control System (UTCS) to inicjatywa Departamentu Transportu USA,</w:t>
+        <w:t>Urban Traffic Control System (UTCS) to inicjatywa Departamentu Transportu USA,</w:t>
       </w:r>
       <w:r>
         <w:rPr>
@@ -2901,49 +2693,7 @@
         <w:rPr>
           <w:rStyle w:val="StrongEmphasis"/>
         </w:rPr>
-        <w:t xml:space="preserve">SCATS (Sydney </w:t>
-      </w:r>
-      <w:proofErr w:type="spellStart"/>
-      <w:r>
-        <w:rPr>
-          <w:rStyle w:val="StrongEmphasis"/>
-        </w:rPr>
-        <w:t>Coordinated</w:t>
-      </w:r>
-      <w:proofErr w:type="spellEnd"/>
-      <w:r>
-        <w:rPr>
-          <w:rStyle w:val="StrongEmphasis"/>
-        </w:rPr>
-        <w:t xml:space="preserve"> </w:t>
-      </w:r>
-      <w:proofErr w:type="spellStart"/>
-      <w:r>
-        <w:rPr>
-          <w:rStyle w:val="StrongEmphasis"/>
-        </w:rPr>
-        <w:t>Adaptive</w:t>
-      </w:r>
-      <w:proofErr w:type="spellEnd"/>
-      <w:r>
-        <w:rPr>
-          <w:rStyle w:val="StrongEmphasis"/>
-        </w:rPr>
-        <w:t xml:space="preserve"> </w:t>
-      </w:r>
-      <w:proofErr w:type="spellStart"/>
-      <w:r>
-        <w:rPr>
-          <w:rStyle w:val="StrongEmphasis"/>
-        </w:rPr>
-        <w:t>Traffic</w:t>
-      </w:r>
-      <w:proofErr w:type="spellEnd"/>
-      <w:r>
-        <w:rPr>
-          <w:rStyle w:val="StrongEmphasis"/>
-        </w:rPr>
-        <w:t xml:space="preserve"> System):</w:t>
+        <w:t>SCATS (Sydney Coordinated Adaptive Traffic System):</w:t>
       </w:r>
     </w:p>
     <w:p>
@@ -2952,31 +2702,7 @@
         <w:ind w:left="709"/>
       </w:pPr>
       <w:r>
-        <w:t xml:space="preserve">SCATS (Sydney </w:t>
-      </w:r>
-      <w:proofErr w:type="spellStart"/>
-      <w:r>
-        <w:t>Coordinated</w:t>
-      </w:r>
-      <w:proofErr w:type="spellEnd"/>
-      <w:r>
-        <w:t xml:space="preserve"> </w:t>
-      </w:r>
-      <w:proofErr w:type="spellStart"/>
-      <w:r>
-        <w:t>Adaptive</w:t>
-      </w:r>
-      <w:proofErr w:type="spellEnd"/>
-      <w:r>
-        <w:t xml:space="preserve"> </w:t>
-      </w:r>
-      <w:proofErr w:type="spellStart"/>
-      <w:r>
-        <w:t>Traffic</w:t>
-      </w:r>
-      <w:proofErr w:type="spellEnd"/>
-      <w:r>
-        <w:t xml:space="preserve"> System), opracowany przez australijskich naukowców, to adaptacyjny system sterowania ruchem zaliczany do metod trzeciej generacji. W przeciwieństwie do SCOOT, SCATS nie korzysta z modelu ruchu ani optymalizatora planów sterowania, ale wybiera najlepszy plan </w:t>
+        <w:t xml:space="preserve">SCATS (Sydney Coordinated Adaptive Traffic System), opracowany przez australijskich naukowców, to adaptacyjny system sterowania ruchem zaliczany do metod trzeciej generacji. W przeciwieństwie do SCOOT, SCATS nie korzysta z modelu ruchu ani optymalizatora planów sterowania, ale wybiera najlepszy plan </w:t>
       </w:r>
       <w:r>
         <w:lastRenderedPageBreak/>
@@ -2989,15 +2715,7 @@
         <w:ind w:left="709"/>
       </w:pPr>
       <w:r>
-        <w:t xml:space="preserve">SCATS dostosowuje długość cyklu, </w:t>
-      </w:r>
-      <w:proofErr w:type="spellStart"/>
-      <w:r>
-        <w:t>split</w:t>
-      </w:r>
-      <w:proofErr w:type="spellEnd"/>
-      <w:r>
-        <w:t xml:space="preserve"> i offset sygnałów świetlnych, wykorzystując dane z detektorów. Zmiany parametrów, takie jak długość sygnału zielonego, odbywają się w małych krokach co ±6 sekund, co pozwala na dynamiczną adaptację do warunków ruchu. </w:t>
+        <w:t xml:space="preserve">SCATS dostosowuje długość cyklu, split i offset sygnałów świetlnych, wykorzystując dane z detektorów. Zmiany parametrów, takie jak długość sygnału zielonego, odbywają się w małych krokach co ±6 sekund, co pozwala na dynamiczną adaptację do warunków ruchu. </w:t>
       </w:r>
     </w:p>
     <w:p>
@@ -3030,49 +2748,7 @@
         <w:rPr>
           <w:rStyle w:val="StrongEmphasis"/>
         </w:rPr>
-        <w:t xml:space="preserve">SCOOT (Split </w:t>
-      </w:r>
-      <w:proofErr w:type="spellStart"/>
-      <w:r>
-        <w:rPr>
-          <w:rStyle w:val="StrongEmphasis"/>
-        </w:rPr>
-        <w:t>Cycle</w:t>
-      </w:r>
-      <w:proofErr w:type="spellEnd"/>
-      <w:r>
-        <w:rPr>
-          <w:rStyle w:val="StrongEmphasis"/>
-        </w:rPr>
-        <w:t xml:space="preserve"> Offset </w:t>
-      </w:r>
-      <w:proofErr w:type="spellStart"/>
-      <w:r>
-        <w:rPr>
-          <w:rStyle w:val="StrongEmphasis"/>
-        </w:rPr>
-        <w:t>Optimization</w:t>
-      </w:r>
-      <w:proofErr w:type="spellEnd"/>
-      <w:r>
-        <w:rPr>
-          <w:rStyle w:val="StrongEmphasis"/>
-        </w:rPr>
-        <w:t xml:space="preserve"> </w:t>
-      </w:r>
-      <w:proofErr w:type="spellStart"/>
-      <w:r>
-        <w:rPr>
-          <w:rStyle w:val="StrongEmphasis"/>
-        </w:rPr>
-        <w:t>Technique</w:t>
-      </w:r>
-      <w:proofErr w:type="spellEnd"/>
-      <w:r>
-        <w:rPr>
-          <w:rStyle w:val="StrongEmphasis"/>
-        </w:rPr>
-        <w:t>):</w:t>
+        <w:t>SCOOT (Split Cycle Offset Optimization Technique):</w:t>
       </w:r>
       <w:r>
         <w:rPr>
@@ -3081,31 +2757,7 @@
         <w:br/>
       </w:r>
       <w:r>
-        <w:t xml:space="preserve">SCOOT (Split </w:t>
-      </w:r>
-      <w:proofErr w:type="spellStart"/>
-      <w:r>
-        <w:t>Cycle</w:t>
-      </w:r>
-      <w:proofErr w:type="spellEnd"/>
-      <w:r>
-        <w:t xml:space="preserve"> and Offset </w:t>
-      </w:r>
-      <w:proofErr w:type="spellStart"/>
-      <w:r>
-        <w:t>Optimization</w:t>
-      </w:r>
-      <w:proofErr w:type="spellEnd"/>
-      <w:r>
-        <w:t xml:space="preserve"> </w:t>
-      </w:r>
-      <w:proofErr w:type="spellStart"/>
-      <w:r>
-        <w:t>Technique</w:t>
-      </w:r>
-      <w:proofErr w:type="spellEnd"/>
-      <w:r>
-        <w:t>) to metoda sterowania ruchem czwartej generacji, zaprojektowana do dynamicznej optymalizacji sygnalizacji świetlnej w oparciu o aktualne dane o ruchu. W systemie tym skrzyżowania są grupowane w pod obszary, a sterowniki w każdym pod obszarze operują na wspólnym cyklu. System dokonuje częstych, niewielkich zmian parametrów, takich jak długość sygnałów, czas trwania faz i offset, w celu minimalizacji opóźnień i zatrzymań.</w:t>
+        <w:t>SCOOT (Split Cycle and Offset Optimization Technique) to metoda sterowania ruchem czwartej generacji, zaprojektowana do dynamicznej optymalizacji sygnalizacji świetlnej w oparciu o aktualne dane o ruchu. W systemie tym skrzyżowania są grupowane w pod obszary, a sterowniki w każdym pod obszarze operują na wspólnym cyklu. System dokonuje częstych, niewielkich zmian parametrów, takich jak długość sygnałów, czas trwania faz i offset, w celu minimalizacji opóźnień i zatrzymań.</w:t>
       </w:r>
       <w:r>
         <w:br/>
@@ -3122,16 +2774,8 @@
         <w:rPr>
           <w:rStyle w:val="StrongEmphasis"/>
         </w:rPr>
-        <w:t xml:space="preserve">Optymalizatora </w:t>
-      </w:r>
-      <w:proofErr w:type="spellStart"/>
-      <w:r>
-        <w:rPr>
-          <w:rStyle w:val="StrongEmphasis"/>
-        </w:rPr>
-        <w:t>splitów</w:t>
-      </w:r>
-      <w:proofErr w:type="spellEnd"/>
+        <w:t>Optymalizatora splitów</w:t>
+      </w:r>
       <w:r>
         <w:t>, który analizuje czas sygnałów czerwonych i zielonych, dostosowując ich długość w krokach co 1-4 sekundy.</w:t>
       </w:r>
@@ -3204,49 +2848,7 @@
           <w:rStyle w:val="StrongEmphasis"/>
         </w:rPr>
         <w:lastRenderedPageBreak/>
-        <w:t xml:space="preserve">RHODES (Real-Time </w:t>
-      </w:r>
-      <w:proofErr w:type="spellStart"/>
-      <w:r>
-        <w:rPr>
-          <w:rStyle w:val="StrongEmphasis"/>
-        </w:rPr>
-        <w:t>Hierarchical</w:t>
-      </w:r>
-      <w:proofErr w:type="spellEnd"/>
-      <w:r>
-        <w:rPr>
-          <w:rStyle w:val="StrongEmphasis"/>
-        </w:rPr>
-        <w:t xml:space="preserve"> </w:t>
-      </w:r>
-      <w:proofErr w:type="spellStart"/>
-      <w:r>
-        <w:rPr>
-          <w:rStyle w:val="StrongEmphasis"/>
-        </w:rPr>
-        <w:t>Optimized</w:t>
-      </w:r>
-      <w:proofErr w:type="spellEnd"/>
-      <w:r>
-        <w:rPr>
-          <w:rStyle w:val="StrongEmphasis"/>
-        </w:rPr>
-        <w:t xml:space="preserve"> Distributed </w:t>
-      </w:r>
-      <w:proofErr w:type="spellStart"/>
-      <w:r>
-        <w:rPr>
-          <w:rStyle w:val="StrongEmphasis"/>
-        </w:rPr>
-        <w:t>Effective</w:t>
-      </w:r>
-      <w:proofErr w:type="spellEnd"/>
-      <w:r>
-        <w:rPr>
-          <w:rStyle w:val="StrongEmphasis"/>
-        </w:rPr>
-        <w:t xml:space="preserve"> System):</w:t>
+        <w:t>RHODES (Real-Time Hierarchical Optimized Distributed Effective System):</w:t>
       </w:r>
     </w:p>
     <w:p>
@@ -3261,31 +2863,7 @@
         <w:br/>
       </w:r>
       <w:r>
-        <w:t xml:space="preserve">Algorytm ten został nazwany sterowaną optymalizacją faz (COP – </w:t>
-      </w:r>
-      <w:proofErr w:type="spellStart"/>
-      <w:r>
-        <w:t>Controlled</w:t>
-      </w:r>
-      <w:proofErr w:type="spellEnd"/>
-      <w:r>
-        <w:t xml:space="preserve"> </w:t>
-      </w:r>
-      <w:proofErr w:type="spellStart"/>
-      <w:r>
-        <w:t>Optimization</w:t>
-      </w:r>
-      <w:proofErr w:type="spellEnd"/>
-      <w:r>
-        <w:t xml:space="preserve"> of </w:t>
-      </w:r>
-      <w:proofErr w:type="spellStart"/>
-      <w:r>
-        <w:t>Phases</w:t>
-      </w:r>
-      <w:proofErr w:type="spellEnd"/>
-      <w:r>
-        <w:t xml:space="preserve">). Podobnie jak systemy </w:t>
+        <w:t xml:space="preserve">Algorytm ten został nazwany sterowaną optymalizacją faz (COP – Controlled Optimization of Phases). Podobnie jak systemy </w:t>
       </w:r>
       <w:r>
         <w:rPr>
@@ -3340,23 +2918,7 @@
         <w:t xml:space="preserve"> </w:t>
       </w:r>
       <w:r>
-        <w:t xml:space="preserve">Zaletą logiki rozmytej jest niski koszt obliczeniowy i zdolność lepszego odzwierciedlenia aktualnych warunków ruchu w porównaniu do metod </w:t>
-      </w:r>
-      <w:proofErr w:type="spellStart"/>
-      <w:r>
-        <w:t>stałoczasowych</w:t>
-      </w:r>
-      <w:proofErr w:type="spellEnd"/>
-      <w:r>
-        <w:t xml:space="preserve"> czy </w:t>
-      </w:r>
-      <w:proofErr w:type="spellStart"/>
-      <w:r>
-        <w:t>zmiennoczasowych</w:t>
-      </w:r>
-      <w:proofErr w:type="spellEnd"/>
-      <w:r>
-        <w:t>. Przykładowo, długość kolejki o wartości 7 może należeć jednocześnie do zbiorów Średnia i Długa z przynależnością 0,6, co zwiększa możliwości generalizacji. Dzięki temu logika rozmyta jest skuteczną i elastyczną metodą sterowania ruchem drogowym.</w:t>
+        <w:t>Zaletą logiki rozmytej jest niski koszt obliczeniowy i zdolność lepszego odzwierciedlenia aktualnych warunków ruchu w porównaniu do metod stałoczasowych czy zmiennoczasowych. Przykładowo, długość kolejki o wartości 7 może należeć jednocześnie do zbiorów Średnia i Długa z przynależnością 0,6, co zwiększa możliwości generalizacji. Dzięki temu logika rozmyta jest skuteczną i elastyczną metodą sterowania ruchem drogowym.</w:t>
       </w:r>
     </w:p>
     <w:p>
@@ -3456,39 +3018,7 @@
           <w:rStyle w:val="StrongEmphasis"/>
           <w:strike/>
         </w:rPr>
-        <w:t>DRL (</w:t>
-      </w:r>
-      <w:proofErr w:type="spellStart"/>
-      <w:r>
-        <w:rPr>
-          <w:rStyle w:val="StrongEmphasis"/>
-          <w:strike/>
-        </w:rPr>
-        <w:t>Deep</w:t>
-      </w:r>
-      <w:proofErr w:type="spellEnd"/>
-      <w:r>
-        <w:rPr>
-          <w:rStyle w:val="StrongEmphasis"/>
-          <w:strike/>
-        </w:rPr>
-        <w:t xml:space="preserve"> </w:t>
-      </w:r>
-      <w:proofErr w:type="spellStart"/>
-      <w:r>
-        <w:rPr>
-          <w:rStyle w:val="StrongEmphasis"/>
-          <w:strike/>
-        </w:rPr>
-        <w:t>Reinforcement</w:t>
-      </w:r>
-      <w:proofErr w:type="spellEnd"/>
-      <w:r>
-        <w:rPr>
-          <w:rStyle w:val="StrongEmphasis"/>
-          <w:strike/>
-        </w:rPr>
-        <w:t xml:space="preserve"> Learning):</w:t>
+        <w:t>DRL (Deep Reinforcement Learning):</w:t>
       </w:r>
       <w:r>
         <w:rPr>
@@ -3513,23 +3043,7 @@
           <w:rStyle w:val="StrongEmphasis"/>
           <w:strike/>
         </w:rPr>
-        <w:t xml:space="preserve">Metody </w:t>
-      </w:r>
-      <w:proofErr w:type="spellStart"/>
-      <w:r>
-        <w:rPr>
-          <w:rStyle w:val="StrongEmphasis"/>
-          <w:strike/>
-        </w:rPr>
-        <w:t>multi</w:t>
-      </w:r>
-      <w:proofErr w:type="spellEnd"/>
-      <w:r>
-        <w:rPr>
-          <w:rStyle w:val="StrongEmphasis"/>
-          <w:strike/>
-        </w:rPr>
-        <w:t>-agentowe:</w:t>
+        <w:t>Metody multi-agentowe:</w:t>
       </w:r>
       <w:r>
         <w:rPr>
@@ -3793,7 +3307,6 @@
           <w:szCs w:val="24"/>
         </w:rPr>
       </w:pPr>
-      <w:proofErr w:type="spellStart"/>
       <w:r>
         <w:rPr>
           <w:b w:val="0"/>
@@ -3810,17 +3323,7 @@
           <w:sz w:val="24"/>
           <w:szCs w:val="24"/>
         </w:rPr>
-        <w:t>riorytetowanie</w:t>
-      </w:r>
-      <w:proofErr w:type="spellEnd"/>
-      <w:r>
-        <w:rPr>
-          <w:b w:val="0"/>
-          <w:bCs w:val="0"/>
-          <w:sz w:val="24"/>
-          <w:szCs w:val="24"/>
-        </w:rPr>
-        <w:t xml:space="preserve"> </w:t>
+        <w:t xml:space="preserve">riorytetowanie </w:t>
       </w:r>
       <w:r>
         <w:rPr>
@@ -4086,23 +3589,7 @@
       </w:r>
       <w:r>
         <w:br/>
-        <w:t xml:space="preserve">Kilka lat później, w 1956 roku, John </w:t>
-      </w:r>
-      <w:proofErr w:type="spellStart"/>
-      <w:r>
-        <w:t>McCarthy</w:t>
-      </w:r>
-      <w:proofErr w:type="spellEnd"/>
-      <w:r>
-        <w:t xml:space="preserve"> ukuł termin "sztuczna inteligencja" podczas legendarnej konferencji w </w:t>
-      </w:r>
-      <w:proofErr w:type="spellStart"/>
-      <w:r>
-        <w:t>Dartmouth</w:t>
-      </w:r>
-      <w:proofErr w:type="spellEnd"/>
-      <w:r>
-        <w:t xml:space="preserve"> College, która formalnie rozpoczęła badania nad AI.</w:t>
+        <w:t>Kilka lat później, w 1956 roku, John McCarthy ukuł termin "sztuczna inteligencja" podczas legendarnej konferencji w Dartmouth College, która formalnie rozpoczęła badania nad AI.</w:t>
       </w:r>
     </w:p>
     <w:p>
@@ -4136,19 +3623,11 @@
         </w:rPr>
         <w:t>uczenie maszynowe (</w:t>
       </w:r>
-      <w:proofErr w:type="spellStart"/>
-      <w:r>
-        <w:rPr>
-          <w:color w:val="000000"/>
-        </w:rPr>
-        <w:t>machine</w:t>
-      </w:r>
-      <w:proofErr w:type="spellEnd"/>
-      <w:r>
-        <w:rPr>
-          <w:color w:val="000000"/>
-        </w:rPr>
-        <w:t xml:space="preserve"> learning</w:t>
+      <w:r>
+        <w:rPr>
+          <w:color w:val="000000"/>
+        </w:rPr>
+        <w:t>machine learning</w:t>
       </w:r>
       <w:r>
         <w:rPr>
@@ -4588,15 +4067,7 @@
         <w:t xml:space="preserve">ki </w:t>
       </w:r>
       <w:r>
-        <w:t xml:space="preserve">Głębokie uczenie przez wzmacnianie. Praca z </w:t>
-      </w:r>
-      <w:proofErr w:type="spellStart"/>
-      <w:r>
-        <w:t>chatbotami</w:t>
-      </w:r>
-      <w:proofErr w:type="spellEnd"/>
-      <w:r>
-        <w:t xml:space="preserve"> oraz robotyka, optymalizacja dyskretna i automatyzacja sieciowa w praktyce.</w:t>
+        <w:t>Głębokie uczenie przez wzmacnianie. Praca z chatbotami oraz robotyka, optymalizacja dyskretna i automatyzacja sieciowa w praktyce.</w:t>
       </w:r>
       <w:r>
         <w:t xml:space="preserve"> S.31.</w:t>
@@ -4605,15 +4076,7 @@
     <w:p/>
     <w:p>
       <w:r>
-        <w:t>Podstawowy model RL (</w:t>
-      </w:r>
-      <w:proofErr w:type="spellStart"/>
-      <w:r>
-        <w:t>Reinforcement</w:t>
-      </w:r>
-      <w:proofErr w:type="spellEnd"/>
-      <w:r>
-        <w:t xml:space="preserve"> Learning) </w:t>
+        <w:t xml:space="preserve">Podstawowy model RL (Reinforcement Learning) </w:t>
       </w:r>
       <w:r>
         <w:t>wykazuje liczne analogie do modeli psychologicznych</w:t>
@@ -4669,39 +4132,7 @@
         <w:t>tego modelu</w:t>
       </w:r>
       <w:r>
-        <w:t xml:space="preserve">, ale szczególną popularność zyskały obecnie 2 z nich: sieć </w:t>
-      </w:r>
-      <w:proofErr w:type="spellStart"/>
-      <w:r>
-        <w:t>deep</w:t>
-      </w:r>
-      <w:proofErr w:type="spellEnd"/>
-      <w:r>
-        <w:t>-Q (</w:t>
-      </w:r>
-      <w:proofErr w:type="spellStart"/>
-      <w:r>
-        <w:t>deep</w:t>
-      </w:r>
-      <w:proofErr w:type="spellEnd"/>
-      <w:r>
-        <w:t xml:space="preserve"> Q-network, DQN) oraz </w:t>
-      </w:r>
-      <w:proofErr w:type="spellStart"/>
-      <w:r>
-        <w:t>deep</w:t>
-      </w:r>
-      <w:proofErr w:type="spellEnd"/>
-      <w:r>
-        <w:t xml:space="preserve"> </w:t>
-      </w:r>
-      <w:proofErr w:type="spellStart"/>
-      <w:r>
-        <w:t>deterministic</w:t>
-      </w:r>
-      <w:proofErr w:type="spellEnd"/>
-      <w:r>
-        <w:t xml:space="preserve"> policy gradient (DDPG). Oba są łatwe do wdrożenia, a jednocześnie oferują bardzo duże możliwości</w:t>
+        <w:t>, ale szczególną popularność zyskały obecnie 2 z nich: sieć deep-Q (deep Q-network, DQN) oraz deep deterministic policy gradient (DDPG). Oba są łatwe do wdrożenia, a jednocześnie oferują bardzo duże możliwości</w:t>
       </w:r>
       <w:r>
         <w:t xml:space="preserve"> adaptacji do śro</w:t>
@@ -4794,12 +4225,10 @@
                             <w:r>
                               <w:t xml:space="preserve">Josha </w:t>
                             </w:r>
-                            <w:proofErr w:type="spellStart"/>
                             <w:proofErr w:type="gramStart"/>
                             <w:r>
                               <w:t>Achiama,OpenAI</w:t>
                             </w:r>
-                            <w:proofErr w:type="spellEnd"/>
                             <w:proofErr w:type="gramEnd"/>
                             <w:r>
                               <w:t xml:space="preserve">; </w:t>
@@ -4860,12 +4289,10 @@
                       <w:r>
                         <w:t xml:space="preserve">Josha </w:t>
                       </w:r>
-                      <w:proofErr w:type="spellStart"/>
                       <w:proofErr w:type="gramStart"/>
                       <w:r>
                         <w:t>Achiama,OpenAI</w:t>
                       </w:r>
-                      <w:proofErr w:type="spellEnd"/>
                       <w:proofErr w:type="gramEnd"/>
                       <w:r>
                         <w:t xml:space="preserve">; </w:t>
@@ -4959,11 +4386,9 @@
       <w:r>
         <w:t xml:space="preserve"> znajduje się </w:t>
       </w:r>
-      <w:proofErr w:type="spellStart"/>
       <w:r>
         <w:t>taksometria</w:t>
       </w:r>
-      <w:proofErr w:type="spellEnd"/>
       <w:r>
         <w:t xml:space="preserve"> współczesnych algorytmów RL, </w:t>
       </w:r>
@@ -4971,21 +4396,11 @@
         <w:t xml:space="preserve">zaproponowana przez </w:t>
       </w:r>
       <w:r>
-        <w:t xml:space="preserve">Josha </w:t>
-      </w:r>
-      <w:proofErr w:type="spellStart"/>
-      <w:r>
-        <w:t>Achiama</w:t>
-      </w:r>
-      <w:proofErr w:type="spellEnd"/>
-      <w:r>
-        <w:t xml:space="preserve">, naukowca z </w:t>
-      </w:r>
-      <w:proofErr w:type="spellStart"/>
-      <w:r>
-        <w:t>OpenAI</w:t>
-      </w:r>
-      <w:proofErr w:type="spellEnd"/>
+        <w:t>Josha Achiama</w:t>
+      </w:r>
+      <w:r>
+        <w:t>, naukowca z OpenAI</w:t>
+      </w:r>
       <w:r>
         <w:t>.</w:t>
       </w:r>
@@ -5072,51 +4487,19 @@
       </w:pPr>
       <w:r>
         <w:tab/>
-        <w:t>Głównymi elementy uczenia przez wzmacnianie są; agent (Agent) i środowisko (</w:t>
-      </w:r>
-      <w:proofErr w:type="spellStart"/>
-      <w:r>
-        <w:t>Enviroment</w:t>
-      </w:r>
-      <w:proofErr w:type="spellEnd"/>
-      <w:r>
-        <w:t>), kanały interakcji — akcje (</w:t>
-      </w:r>
-      <w:proofErr w:type="spellStart"/>
-      <w:r>
-        <w:t>action</w:t>
-      </w:r>
-      <w:proofErr w:type="spellEnd"/>
-      <w:r>
-        <w:t>), nagrod</w:t>
+        <w:t>Głównymi elementy uczenia przez wzmacnianie są; agent (Agent) i środowisko (Enviroment), kanały interakcji — akcje (action), nagrod</w:t>
       </w:r>
       <w:r>
         <w:t>y</w:t>
       </w:r>
       <w:r>
-        <w:t xml:space="preserve"> (</w:t>
-      </w:r>
-      <w:proofErr w:type="spellStart"/>
-      <w:r>
-        <w:t>reward</w:t>
-      </w:r>
-      <w:proofErr w:type="spellEnd"/>
-      <w:r>
-        <w:t>) i stan</w:t>
+        <w:t xml:space="preserve"> (reward) i stan</w:t>
       </w:r>
       <w:r>
         <w:t>y</w:t>
       </w:r>
       <w:r>
-        <w:t xml:space="preserve"> (</w:t>
-      </w:r>
-      <w:proofErr w:type="spellStart"/>
-      <w:r>
-        <w:t>state</w:t>
-      </w:r>
-      <w:proofErr w:type="spellEnd"/>
-      <w:r>
-        <w:t>).</w:t>
+        <w:t xml:space="preserve"> (state).</w:t>
       </w:r>
     </w:p>
     <w:p>
@@ -5191,64 +4574,14 @@
           </wp:anchor>
         </w:drawing>
       </w:r>
-      <w:proofErr w:type="spellStart"/>
-      <w:r>
-        <w:t>Żródło</w:t>
-      </w:r>
-      <w:proofErr w:type="spellEnd"/>
-      <w:r>
-        <w:t xml:space="preserve">: Schemat pochodzi z </w:t>
-      </w:r>
-      <w:proofErr w:type="spellStart"/>
-      <w:r>
-        <w:t>ksiązki</w:t>
-      </w:r>
-      <w:proofErr w:type="spellEnd"/>
-      <w:r>
-        <w:t xml:space="preserve"> „</w:t>
-      </w:r>
-      <w:proofErr w:type="spellStart"/>
-      <w:r>
-        <w:t>Reinforcement</w:t>
-      </w:r>
-      <w:proofErr w:type="spellEnd"/>
-      <w:r>
-        <w:t xml:space="preserve"> Learning: </w:t>
-      </w:r>
-      <w:proofErr w:type="spellStart"/>
-      <w:r>
-        <w:t>An</w:t>
-      </w:r>
-      <w:proofErr w:type="spellEnd"/>
-      <w:r>
-        <w:t xml:space="preserve"> </w:t>
-      </w:r>
-      <w:proofErr w:type="spellStart"/>
-      <w:r>
-        <w:t>Introduction</w:t>
-      </w:r>
-      <w:proofErr w:type="spellEnd"/>
-      <w:r>
-        <w:t xml:space="preserve">” Second </w:t>
-      </w:r>
-      <w:proofErr w:type="spellStart"/>
-      <w:r>
-        <w:t>edition</w:t>
-      </w:r>
-      <w:proofErr w:type="spellEnd"/>
-      <w:r>
-        <w:t xml:space="preserve">, in </w:t>
+      <w:r>
+        <w:t xml:space="preserve">Żródło: Schemat pochodzi z ksiązki „Reinforcement Learning: An Introduction” Second edition, in </w:t>
       </w:r>
       <w:r>
         <w:t xml:space="preserve">progres </w:t>
       </w:r>
-      <w:proofErr w:type="spellStart"/>
-      <w:r>
-        <w:t>November</w:t>
-      </w:r>
-      <w:proofErr w:type="spellEnd"/>
-      <w:r>
-        <w:t xml:space="preserve"> 5, 2017, stron 38 </w:t>
+      <w:r>
+        <w:t xml:space="preserve">November 5, 2017, stron 38 </w:t>
       </w:r>
       <w:r>
         <w:rPr>
@@ -5364,7 +4697,6 @@
         </w:rPr>
         <w:t xml:space="preserve"> </w:t>
       </w:r>
-      <w:proofErr w:type="spellStart"/>
       <w:r>
         <w:rPr>
           <w:rStyle w:val="StrongEmphasis"/>
@@ -5423,7 +4755,6 @@
         </w:rPr>
         <w:t>S</w:t>
       </w:r>
-      <w:proofErr w:type="spellEnd"/>
       <w:r>
         <w:rPr>
           <w:rStyle w:val="StrongEmphasis"/>
@@ -5546,7 +4877,6 @@
         </w:rPr>
         <w:t xml:space="preserve"> agent wykonuje akcję </w:t>
       </w:r>
-      <w:proofErr w:type="spellStart"/>
       <w:r>
         <w:rPr>
           <w:rStyle w:val="StrongEmphasis"/>
@@ -5599,7 +4929,6 @@
         </w:rPr>
         <w:t>A</w:t>
       </w:r>
-      <w:proofErr w:type="spellEnd"/>
       <w:r>
         <w:rPr>
           <w:rStyle w:val="StrongEmphasis"/>
@@ -5994,21 +5323,7 @@
           <w:color w:val="000000"/>
         </w:rPr>
         <w:tab/>
-        <w:t xml:space="preserve">Nagroda w uczeniu przez wzmacnianie to skalarna wartość, którą agent okresowo otrzymuje ze środowiska jako informację zwrotną o jakości swoich działań. Może być pozytywna lub negatywna, ale zawsze ma charakter lokalny, odzwierciedlając niedawne działania agenta, a nie całokształt jego sukcesów. Celem nagrody jest wzmocnienie pożądanych </w:t>
-      </w:r>
-      <w:proofErr w:type="spellStart"/>
-      <w:r>
-        <w:rPr>
-          <w:color w:val="000000"/>
-        </w:rPr>
-        <w:t>zachowań</w:t>
-      </w:r>
-      <w:proofErr w:type="spellEnd"/>
-      <w:r>
-        <w:rPr>
-          <w:color w:val="000000"/>
-        </w:rPr>
-        <w:t xml:space="preserve"> agenta.</w:t>
+        <w:t>Nagroda w uczeniu przez wzmacnianie to skalarna wartość, którą agent okresowo otrzymuje ze środowiska jako informację zwrotną o jakości swoich działań. Może być pozytywna lub negatywna, ale zawsze ma charakter lokalny, odzwierciedlając niedawne działania agenta, a nie całokształt jego sukcesów. Celem nagrody jest wzmocnienie pożądanych zachowań agenta.</w:t>
       </w:r>
     </w:p>
     <w:p>
@@ -6363,7 +5678,6 @@
         </w:rPr>
         <w:t>MDP = (</w:t>
       </w:r>
-      <w:proofErr w:type="spellStart"/>
       <w:proofErr w:type="gramStart"/>
       <w:r>
         <w:rPr>
@@ -6380,16 +5694,7 @@
           <w:i/>
           <w:iCs/>
         </w:rPr>
-        <w:t>,P,R,γ</w:t>
-      </w:r>
-      <w:proofErr w:type="spellEnd"/>
-      <w:r>
-        <w:rPr>
-          <w:rFonts w:asciiTheme="majorHAnsi" w:hAnsiTheme="majorHAnsi" w:cs="Times New Roman"/>
-          <w:i/>
-          <w:iCs/>
-        </w:rPr>
-        <w:t>)</w:t>
+        <w:t>,P,R,γ)</w:t>
       </w:r>
       <w:r>
         <w:rPr>
@@ -6503,12 +5808,10 @@
         </w:rPr>
         <w:t>∣</w:t>
       </w:r>
-      <w:proofErr w:type="spellStart"/>
       <w:proofErr w:type="gramStart"/>
       <w:r>
         <w:t>s,a</w:t>
       </w:r>
-      <w:proofErr w:type="spellEnd"/>
       <w:proofErr w:type="gramEnd"/>
       <w:r>
         <w:t>) : prawdopodobieństwo przejścia z s do s' po wykona</w:t>
@@ -6521,15 +5824,7 @@
       </w:r>
       <w:r>
         <w:br/>
-        <w:t>R(</w:t>
-      </w:r>
-      <w:proofErr w:type="spellStart"/>
-      <w:r>
-        <w:t>s,a</w:t>
-      </w:r>
-      <w:proofErr w:type="spellEnd"/>
-      <w:r>
-        <w:t>): funkcja nagród, określająca wartość</w:t>
+        <w:t>R(s,a): funkcja nagród, określająca wartość</w:t>
       </w:r>
       <w:r>
         <w:t xml:space="preserve"> nagrody dla stanu s i akcji a, </w:t>
@@ -6630,7 +5925,6 @@
         </w:rPr>
         <w:t>P(</w:t>
       </w:r>
-      <w:proofErr w:type="spellStart"/>
       <w:proofErr w:type="gramEnd"/>
       <w:r>
         <w:rPr>
@@ -6657,17 +5951,7 @@
           <w:i/>
           <w:iCs/>
         </w:rPr>
-        <w:t>s</w:t>
-      </w:r>
-      <w:proofErr w:type="spellEnd"/>
-      <w:r>
-        <w:rPr>
-          <w:rStyle w:val="StrongEmphasis"/>
-          <w:b/>
-          <w:i/>
-          <w:iCs/>
-        </w:rPr>
-        <w:t>,</w:t>
+        <w:t>s,</w:t>
       </w:r>
       <w:r>
         <w:rPr>
@@ -7099,7 +6383,6 @@
         </w:rPr>
         <w:t>R(</w:t>
       </w:r>
-      <w:proofErr w:type="spellStart"/>
       <w:proofErr w:type="gramStart"/>
       <w:r>
         <w:rPr>
@@ -7110,7 +6393,6 @@
         </w:rPr>
         <w:t>s,a</w:t>
       </w:r>
-      <w:proofErr w:type="spellEnd"/>
       <w:proofErr w:type="gramEnd"/>
       <w:r>
         <w:rPr>
@@ -7151,7 +6433,6 @@
         </w:rPr>
         <w:t>R(</w:t>
       </w:r>
-      <w:proofErr w:type="spellStart"/>
       <w:proofErr w:type="gramStart"/>
       <w:r>
         <w:rPr>
@@ -7161,7 +6442,6 @@
         </w:rPr>
         <w:t>s,a</w:t>
       </w:r>
-      <w:proofErr w:type="spellEnd"/>
       <w:proofErr w:type="gramEnd"/>
       <w:r>
         <w:rPr>
@@ -7926,9 +7206,6 @@
       </w:r>
       <w:r>
         <w:br/>
-      </w:r>
-      <w:proofErr w:type="spellStart"/>
-      <w:r>
         <w:t>G</w:t>
       </w:r>
       <w:r>
@@ -7937,7 +7214,6 @@
         </w:rPr>
         <w:t>t</w:t>
       </w:r>
-      <w:proofErr w:type="spellEnd"/>
       <w:r>
         <w:t xml:space="preserve">: </w:t>
       </w:r>
@@ -8396,34 +7672,20 @@
         <w:rPr>
           <w:rFonts w:cs="Times New Roman"/>
         </w:rPr>
-        <w:t xml:space="preserve"> Zawsze wybiera tę samą akcję w danym stanie (π(</w:t>
-      </w:r>
-      <w:proofErr w:type="spellStart"/>
+        <w:t xml:space="preserve"> Zawsze wybiera tę samą akcję w danym stanie (π(a</w:t>
+      </w:r>
+      <w:r>
+        <w:rPr>
+          <w:rFonts w:ascii="Cambria Math" w:hAnsi="Cambria Math" w:cs="Cambria Math"/>
+        </w:rPr>
+        <w:t>∣</w:t>
+      </w:r>
+      <w:proofErr w:type="gramStart"/>
       <w:r>
         <w:rPr>
           <w:rFonts w:cs="Times New Roman"/>
         </w:rPr>
-        <w:t>a</w:t>
-      </w:r>
-      <w:r>
-        <w:rPr>
-          <w:rFonts w:ascii="Cambria Math" w:hAnsi="Cambria Math" w:cs="Cambria Math"/>
-        </w:rPr>
-        <w:t>∣</w:t>
-      </w:r>
-      <w:proofErr w:type="gramStart"/>
-      <w:r>
-        <w:rPr>
-          <w:rFonts w:cs="Times New Roman"/>
-        </w:rPr>
-        <w:t>s</w:t>
-      </w:r>
-      <w:proofErr w:type="spellEnd"/>
-      <w:r>
-        <w:rPr>
-          <w:rFonts w:cs="Times New Roman"/>
-        </w:rPr>
-        <w:t>)=</w:t>
+        <w:t>s)=</w:t>
       </w:r>
       <w:proofErr w:type="gramEnd"/>
       <w:r>
@@ -8843,7 +8105,6 @@
       <w:r>
         <w:br/>
       </w:r>
-      <w:proofErr w:type="spellStart"/>
       <w:r>
         <w:t>E</w:t>
       </w:r>
@@ -8853,7 +8114,6 @@
         </w:rPr>
         <w:t>a</w:t>
       </w:r>
-      <w:proofErr w:type="spellEnd"/>
       <w:r>
         <w:rPr>
           <w:rFonts w:ascii="Cambria Math" w:hAnsi="Cambria Math" w:cs="Cambria Math"/>
@@ -8872,14 +8132,7 @@
         <w:rPr>
           <w:vertAlign w:val="subscript"/>
         </w:rPr>
-        <w:t>,</w:t>
-      </w:r>
-      <w:proofErr w:type="spellStart"/>
-      <w:r>
-        <w:rPr>
-          <w:vertAlign w:val="subscript"/>
-        </w:rPr>
-        <w:t>s</w:t>
+        <w:t>,s</w:t>
       </w:r>
       <w:r>
         <w:rPr>
@@ -8901,7 +8154,6 @@
         </w:rPr>
         <w:t>P</w:t>
       </w:r>
-      <w:proofErr w:type="spellEnd"/>
       <w:r>
         <w:t>[.]</w:t>
       </w:r>
@@ -8933,17 +8185,8 @@
       <w:r>
         <w:t xml:space="preserve"> </w:t>
       </w:r>
-      <w:proofErr w:type="spellStart"/>
-      <w:r>
-        <w:t>Akcjaa</w:t>
-      </w:r>
-      <w:proofErr w:type="spellEnd"/>
-      <w:r>
-        <w:t xml:space="preserve"> jest wybierana zgodnie z polityką π(</w:t>
-      </w:r>
-      <w:proofErr w:type="spellStart"/>
-      <w:r>
-        <w:t>a</w:t>
+      <w:r>
+        <w:t>Akcjaa jest wybierana zgodnie z polityką π(a</w:t>
       </w:r>
       <w:r>
         <w:rPr>
@@ -8952,11 +8195,7 @@
         <w:t>∣</w:t>
       </w:r>
       <w:r>
-        <w:t>s</w:t>
-      </w:r>
-      <w:proofErr w:type="spellEnd"/>
-      <w:r>
-        <w:t xml:space="preserve">), czyli prawdopodobieństwem </w:t>
+        <w:t xml:space="preserve">s), czyli prawdopodobieństwem </w:t>
       </w:r>
       <w:r>
         <w:br/>
@@ -8975,7 +8214,6 @@
         <w:br/>
         <w:t xml:space="preserve">   </w:t>
       </w:r>
-      <w:proofErr w:type="spellStart"/>
       <w:r>
         <w:t>s′</w:t>
       </w:r>
@@ -8988,7 +8226,6 @@
       <w:r>
         <w:t>P</w:t>
       </w:r>
-      <w:proofErr w:type="spellEnd"/>
       <w:r>
         <w:t xml:space="preserve"> </w:t>
       </w:r>
@@ -9001,13 +8238,8 @@
         </w:rPr>
         <w:t>∣</w:t>
       </w:r>
-      <w:proofErr w:type="spellStart"/>
-      <w:r>
-        <w:t>s,a</w:t>
-      </w:r>
-      <w:proofErr w:type="spellEnd"/>
-      <w:r>
-        <w:t xml:space="preserve">), który opisuje przejścia między </w:t>
+      <w:r>
+        <w:t xml:space="preserve">s,a), który opisuje przejścia między </w:t>
       </w:r>
       <w:r>
         <w:br/>
@@ -9020,15 +8252,7 @@
         <w:br/>
       </w:r>
       <w:r>
-        <w:t>r(</w:t>
-      </w:r>
-      <w:proofErr w:type="spellStart"/>
-      <w:r>
-        <w:t>s,a</w:t>
-      </w:r>
-      <w:proofErr w:type="spellEnd"/>
-      <w:r>
-        <w:t>)</w:t>
+        <w:t>r(s,a)</w:t>
       </w:r>
       <w:r>
         <w:t xml:space="preserve"> - </w:t>
@@ -9067,15 +8291,7 @@
         <w:t xml:space="preserve"> -  </w:t>
       </w:r>
       <w:r>
-        <w:t xml:space="preserve">Wartość stanu s′, do którego przechodzi system po wykonaniu akcji </w:t>
-      </w:r>
-      <w:proofErr w:type="spellStart"/>
-      <w:r>
-        <w:t>aaa</w:t>
-      </w:r>
-      <w:proofErr w:type="spellEnd"/>
-      <w:r>
-        <w:t>.</w:t>
+        <w:t>Wartość stanu s′, do którego przechodzi system po wykonaniu akcji aaa.</w:t>
       </w:r>
     </w:p>
     <w:p/>
@@ -9329,15 +8545,7 @@
     </w:p>
     <w:p>
       <w:r>
-        <w:t>W przeciwieństwie do wersji on-policy, tu dodany jest operator max⁡\</w:t>
-      </w:r>
-      <w:proofErr w:type="spellStart"/>
-      <w:r>
-        <w:t>maxmax</w:t>
-      </w:r>
-      <w:proofErr w:type="spellEnd"/>
-      <w:r>
-        <w:t>, który reprezentuje wybór akcji a maksymalizującej wartość.</w:t>
+        <w:t>W przeciwieństwie do wersji on-policy, tu dodany jest operator max⁡\maxmax, który reprezentuje wybór akcji a maksymalizującej wartość.</w:t>
       </w:r>
     </w:p>
     <w:p>
@@ -9463,21 +8671,13 @@
         <w:t>8</w:t>
       </w:r>
       <w:r>
-        <w:t xml:space="preserve"> Algorytm Aktor-Krytyk (</w:t>
-      </w:r>
-      <w:proofErr w:type="spellStart"/>
-      <w:r>
-        <w:t>Actor</w:t>
+        <w:t xml:space="preserve"> Algorytm Aktor-Krytyk (Actor</w:t>
       </w:r>
       <w:r>
         <w:t>-</w:t>
       </w:r>
       <w:r>
-        <w:t>Critic</w:t>
-      </w:r>
-      <w:proofErr w:type="spellEnd"/>
-      <w:r>
-        <w:t>)</w:t>
+        <w:t>Critic)</w:t>
       </w:r>
       <w:r>
         <w:rPr>
@@ -9536,47 +8736,7 @@
       </w:r>
       <w:proofErr w:type="gramEnd"/>
       <w:r>
-        <w:t xml:space="preserve"> </w:t>
-      </w:r>
-      <w:proofErr w:type="spellStart"/>
-      <w:r>
-        <w:t>brief</w:t>
-      </w:r>
-      <w:proofErr w:type="spellEnd"/>
-      <w:r>
-        <w:t xml:space="preserve"> </w:t>
-      </w:r>
-      <w:proofErr w:type="spellStart"/>
-      <w:r>
-        <w:t>review</w:t>
-      </w:r>
-      <w:proofErr w:type="spellEnd"/>
-      <w:r>
-        <w:t xml:space="preserve"> of </w:t>
-      </w:r>
-      <w:proofErr w:type="spellStart"/>
-      <w:r>
-        <w:t>Actor</w:t>
-      </w:r>
-      <w:proofErr w:type="spellEnd"/>
-      <w:r>
-        <w:t xml:space="preserve"> </w:t>
-      </w:r>
-      <w:proofErr w:type="spellStart"/>
-      <w:r>
-        <w:t>Critic</w:t>
-      </w:r>
-      <w:proofErr w:type="spellEnd"/>
-      <w:r>
-        <w:t xml:space="preserve"> </w:t>
-      </w:r>
-      <w:proofErr w:type="spellStart"/>
-      <w:r>
-        <w:t>Methods</w:t>
-      </w:r>
-      <w:proofErr w:type="spellEnd"/>
-      <w:r>
-        <w:t xml:space="preserve">, </w:t>
+        <w:t xml:space="preserve"> brief review of Actor Critic Methods, </w:t>
       </w:r>
       <w:hyperlink r:id="rId12" w:history="1">
         <w:r>
@@ -9643,61 +8803,19 @@
         <w:rPr>
           <w:lang w:eastAsia="pl-PL" w:bidi="ar-SA"/>
         </w:rPr>
-        <w:t xml:space="preserve">aproksymacji funkcji polityki (policy </w:t>
-      </w:r>
-      <w:proofErr w:type="spellStart"/>
+        <w:t>aproksymacji funkcji polityki (policy function)</w:t>
+      </w:r>
       <w:r>
         <w:rPr>
           <w:lang w:eastAsia="pl-PL" w:bidi="ar-SA"/>
         </w:rPr>
-        <w:t>function</w:t>
-      </w:r>
-      <w:proofErr w:type="spellEnd"/>
+        <w:t xml:space="preserve"> </w:t>
+      </w:r>
       <w:r>
         <w:rPr>
           <w:lang w:eastAsia="pl-PL" w:bidi="ar-SA"/>
         </w:rPr>
-        <w:t>)</w:t>
-      </w:r>
-      <w:r>
-        <w:rPr>
-          <w:lang w:eastAsia="pl-PL" w:bidi="ar-SA"/>
-        </w:rPr>
-        <w:t xml:space="preserve"> </w:t>
-      </w:r>
-      <w:r>
-        <w:rPr>
-          <w:lang w:eastAsia="pl-PL" w:bidi="ar-SA"/>
-        </w:rPr>
-        <w:t>i funkcji wartości (</w:t>
-      </w:r>
-      <w:proofErr w:type="spellStart"/>
-      <w:r>
-        <w:rPr>
-          <w:lang w:eastAsia="pl-PL" w:bidi="ar-SA"/>
-        </w:rPr>
-        <w:t>value</w:t>
-      </w:r>
-      <w:proofErr w:type="spellEnd"/>
-      <w:r>
-        <w:rPr>
-          <w:lang w:eastAsia="pl-PL" w:bidi="ar-SA"/>
-        </w:rPr>
-        <w:t xml:space="preserve"> </w:t>
-      </w:r>
-      <w:proofErr w:type="spellStart"/>
-      <w:r>
-        <w:rPr>
-          <w:lang w:eastAsia="pl-PL" w:bidi="ar-SA"/>
-        </w:rPr>
-        <w:t>function</w:t>
-      </w:r>
-      <w:proofErr w:type="spellEnd"/>
-      <w:r>
-        <w:rPr>
-          <w:lang w:eastAsia="pl-PL" w:bidi="ar-SA"/>
-        </w:rPr>
-        <w:t>)</w:t>
+        <w:t>i funkcji wartości (value function)</w:t>
       </w:r>
       <w:r>
         <w:rPr>
@@ -9833,34 +8951,14 @@
         </w:rPr>
         <w:t xml:space="preserve"> (ang. </w:t>
       </w:r>
-      <w:proofErr w:type="spellStart"/>
       <w:r>
         <w:rPr>
           <w:i/>
           <w:iCs/>
           <w:lang w:eastAsia="pl-PL" w:bidi="ar-SA"/>
         </w:rPr>
-        <w:t>Temporal</w:t>
-      </w:r>
-      <w:proofErr w:type="spellEnd"/>
-      <w:r>
-        <w:rPr>
-          <w:i/>
-          <w:iCs/>
-          <w:lang w:eastAsia="pl-PL" w:bidi="ar-SA"/>
-        </w:rPr>
-        <w:t xml:space="preserve"> </w:t>
-      </w:r>
-      <w:proofErr w:type="spellStart"/>
-      <w:r>
-        <w:rPr>
-          <w:i/>
-          <w:iCs/>
-          <w:lang w:eastAsia="pl-PL" w:bidi="ar-SA"/>
-        </w:rPr>
-        <w:t>Difference</w:t>
-      </w:r>
-      <w:proofErr w:type="spellEnd"/>
+        <w:t>Temporal Difference</w:t>
+      </w:r>
       <w:r>
         <w:rPr>
           <w:lang w:eastAsia="pl-PL" w:bidi="ar-SA"/>
@@ -9990,47 +9088,7 @@
                               </w:rPr>
                             </w:pPr>
                             <w:r>
-                              <w:t xml:space="preserve">Rysunek 5, </w:t>
-                            </w:r>
-                            <w:proofErr w:type="spellStart"/>
-                            <w:r>
-                              <w:t>Timothée</w:t>
-                            </w:r>
-                            <w:proofErr w:type="spellEnd"/>
-                            <w:r>
-                              <w:t xml:space="preserve"> </w:t>
-                            </w:r>
-                            <w:proofErr w:type="spellStart"/>
-                            <w:r>
-                              <w:t>Carayol</w:t>
-                            </w:r>
-                            <w:proofErr w:type="spellEnd"/>
-                            <w:r>
-                              <w:t xml:space="preserve"> </w:t>
-                            </w:r>
-                            <w:proofErr w:type="spellStart"/>
-                            <w:r>
-                              <w:t>Deep</w:t>
-                            </w:r>
-                            <w:proofErr w:type="spellEnd"/>
-                            <w:r>
-                              <w:t xml:space="preserve"> </w:t>
-                            </w:r>
-                            <w:proofErr w:type="spellStart"/>
-                            <w:r>
-                              <w:t>reinforcement</w:t>
-                            </w:r>
-                            <w:proofErr w:type="spellEnd"/>
-                            <w:r>
-                              <w:t xml:space="preserve"> learning in </w:t>
-                            </w:r>
-                            <w:proofErr w:type="spellStart"/>
-                            <w:r>
-                              <w:t>python</w:t>
-                            </w:r>
-                            <w:proofErr w:type="spellEnd"/>
-                            <w:r>
-                              <w:t>, https://campus.datacamp.com/courses/deep-reinforcement-learning-in-python/introduction-to-policy-gradient-methods?ex=7</w:t>
+                              <w:t>Rysunek 5, Timothée Carayol Deep reinforcement learning in python, https://campus.datacamp.com/courses/deep-reinforcement-learning-in-python/introduction-to-policy-gradient-methods?ex=7</w:t>
                             </w:r>
                           </w:p>
                         </w:txbxContent>
@@ -10064,47 +9122,7 @@
                         </w:rPr>
                       </w:pPr>
                       <w:r>
-                        <w:t xml:space="preserve">Rysunek 5, </w:t>
-                      </w:r>
-                      <w:proofErr w:type="spellStart"/>
-                      <w:r>
-                        <w:t>Timothée</w:t>
-                      </w:r>
-                      <w:proofErr w:type="spellEnd"/>
-                      <w:r>
-                        <w:t xml:space="preserve"> </w:t>
-                      </w:r>
-                      <w:proofErr w:type="spellStart"/>
-                      <w:r>
-                        <w:t>Carayol</w:t>
-                      </w:r>
-                      <w:proofErr w:type="spellEnd"/>
-                      <w:r>
-                        <w:t xml:space="preserve"> </w:t>
-                      </w:r>
-                      <w:proofErr w:type="spellStart"/>
-                      <w:r>
-                        <w:t>Deep</w:t>
-                      </w:r>
-                      <w:proofErr w:type="spellEnd"/>
-                      <w:r>
-                        <w:t xml:space="preserve"> </w:t>
-                      </w:r>
-                      <w:proofErr w:type="spellStart"/>
-                      <w:r>
-                        <w:t>reinforcement</w:t>
-                      </w:r>
-                      <w:proofErr w:type="spellEnd"/>
-                      <w:r>
-                        <w:t xml:space="preserve"> learning in </w:t>
-                      </w:r>
-                      <w:proofErr w:type="spellStart"/>
-                      <w:r>
-                        <w:t>python</w:t>
-                      </w:r>
-                      <w:proofErr w:type="spellEnd"/>
-                      <w:r>
-                        <w:t>, https://campus.datacamp.com/courses/deep-reinforcement-learning-in-python/introduction-to-policy-gradient-methods?ex=7</w:t>
+                        <w:t>Rysunek 5, Timothée Carayol Deep reinforcement learning in python, https://campus.datacamp.com/courses/deep-reinforcement-learning-in-python/introduction-to-policy-gradient-methods?ex=7</w:t>
                       </w:r>
                     </w:p>
                   </w:txbxContent>
@@ -10251,11 +9269,7 @@
         <w:t>u</w:t>
       </w:r>
       <w:r>
-        <w:t>czy się polityki π(</w:t>
-      </w:r>
-      <w:proofErr w:type="spellStart"/>
-      <w:r>
-        <w:t>a</w:t>
+        <w:t>czy się polityki π(a</w:t>
       </w:r>
       <w:r>
         <w:rPr>
@@ -10264,11 +9278,7 @@
         <w:t>∣</w:t>
       </w:r>
       <w:r>
-        <w:t>s</w:t>
-      </w:r>
-      <w:proofErr w:type="spellEnd"/>
-      <w:r>
-        <w:t xml:space="preserve">), która określa, jakie akcje </w:t>
+        <w:t xml:space="preserve">s), która określa, jakie akcje </w:t>
       </w:r>
       <w:r>
         <w:t xml:space="preserve">należy </w:t>
@@ -10345,11 +9355,7 @@
         <w:t xml:space="preserve"> -</w:t>
       </w:r>
       <w:r>
-        <w:t xml:space="preserve"> Krytyk oblicza błąd różnicy czasowej </w:t>
-      </w:r>
-      <w:proofErr w:type="spellStart"/>
-      <w:r>
-        <w:t>δ</w:t>
+        <w:t xml:space="preserve"> Krytyk oblicza błąd różnicy czasowej δ</w:t>
       </w:r>
       <w:r>
         <w:rPr>
@@ -10357,7 +9363,6 @@
         </w:rPr>
         <w:t>t</w:t>
       </w:r>
-      <w:proofErr w:type="spellEnd"/>
       <w:r>
         <w:t xml:space="preserve"> ​, który służy jako sygnał wzmocnienia do ulepszania polityki w aktorze.</w:t>
       </w:r>
@@ -10559,7 +9564,6 @@
         <w:pStyle w:val="Cytat"/>
         <w:ind w:firstLine="709"/>
       </w:pPr>
-      <w:proofErr w:type="spellStart"/>
       <w:r>
         <w:t>δ</w:t>
       </w:r>
@@ -10569,7 +9573,6 @@
         </w:rPr>
         <w:t>t</w:t>
       </w:r>
-      <w:proofErr w:type="spellEnd"/>
       <w:r>
         <w:t xml:space="preserve"> </w:t>
       </w:r>
@@ -10582,7 +9585,6 @@
         <w:pStyle w:val="Cytat"/>
         <w:ind w:firstLine="709"/>
       </w:pPr>
-      <w:proofErr w:type="spellStart"/>
       <w:r>
         <w:t>r</w:t>
       </w:r>
@@ -10590,14 +9592,7 @@
         <w:rPr>
           <w:vertAlign w:val="subscript"/>
         </w:rPr>
-        <w:t>t</w:t>
-      </w:r>
-      <w:proofErr w:type="spellEnd"/>
-      <w:r>
-        <w:rPr>
-          <w:vertAlign w:val="subscript"/>
-        </w:rPr>
-        <w:t>​</w:t>
+        <w:t>t​</w:t>
       </w:r>
       <w:r>
         <w:t xml:space="preserve"> to nagroda natychmiastowa,</w:t>
@@ -10728,119 +9723,13 @@
       </w:r>
       <w:proofErr w:type="gramEnd"/>
       <w:r>
-        <w:t xml:space="preserve"> </w:t>
-      </w:r>
-      <w:proofErr w:type="spellStart"/>
-      <w:r>
-        <w:t>jime</w:t>
-      </w:r>
-      <w:proofErr w:type="spellEnd"/>
-      <w:r>
-        <w:t xml:space="preserve"> </w:t>
-      </w:r>
-      <w:proofErr w:type="spellStart"/>
-      <w:r>
-        <w:t>Kimura</w:t>
-      </w:r>
-      <w:proofErr w:type="spellEnd"/>
+        <w:t xml:space="preserve"> jime Kimura</w:t>
+      </w:r>
       <w:r>
         <w:t xml:space="preserve">, </w:t>
       </w:r>
-      <w:proofErr w:type="spellStart"/>
-      <w:r>
-        <w:t>Shigenobu</w:t>
-      </w:r>
-      <w:proofErr w:type="spellEnd"/>
-      <w:r>
-        <w:t xml:space="preserve"> Kobayashi </w:t>
-      </w:r>
-      <w:proofErr w:type="spellStart"/>
-      <w:r>
-        <w:t>An</w:t>
-      </w:r>
-      <w:proofErr w:type="spellEnd"/>
-      <w:r>
-        <w:t xml:space="preserve"> Analysis of </w:t>
-      </w:r>
-      <w:proofErr w:type="spellStart"/>
-      <w:r>
-        <w:t>Actor</w:t>
-      </w:r>
-      <w:proofErr w:type="spellEnd"/>
-      <w:r>
-        <w:t>/</w:t>
-      </w:r>
-      <w:proofErr w:type="spellStart"/>
-      <w:r>
-        <w:t>Critic</w:t>
-      </w:r>
-      <w:proofErr w:type="spellEnd"/>
-      <w:r>
-        <w:t xml:space="preserve"> </w:t>
-      </w:r>
-      <w:proofErr w:type="spellStart"/>
-      <w:r>
-        <w:t>Algorithms</w:t>
-      </w:r>
-      <w:proofErr w:type="spellEnd"/>
-      <w:r>
-        <w:t xml:space="preserve"> </w:t>
-      </w:r>
-      <w:proofErr w:type="spellStart"/>
-      <w:r>
-        <w:t>using</w:t>
-      </w:r>
-      <w:proofErr w:type="spellEnd"/>
-      <w:r>
-        <w:t xml:space="preserve"> </w:t>
-      </w:r>
-      <w:proofErr w:type="spellStart"/>
-      <w:r>
-        <w:t>Eligibility</w:t>
-      </w:r>
-      <w:proofErr w:type="spellEnd"/>
-      <w:r>
-        <w:t xml:space="preserve"> </w:t>
-      </w:r>
-      <w:proofErr w:type="spellStart"/>
-      <w:r>
-        <w:t>Traces</w:t>
-      </w:r>
-      <w:proofErr w:type="spellEnd"/>
-      <w:r>
-        <w:t xml:space="preserve">: </w:t>
-      </w:r>
-      <w:proofErr w:type="spellStart"/>
-      <w:r>
-        <w:t>Reinforcement</w:t>
-      </w:r>
-      <w:proofErr w:type="spellEnd"/>
-      <w:r>
-        <w:t xml:space="preserve"> Learning with </w:t>
-      </w:r>
-      <w:proofErr w:type="spellStart"/>
-      <w:r>
-        <w:t>Imp</w:t>
-      </w:r>
-      <w:proofErr w:type="spellEnd"/>
-      <w:r>
-        <w:t xml:space="preserve"> </w:t>
-      </w:r>
-      <w:proofErr w:type="spellStart"/>
-      <w:r>
-        <w:t>erfect</w:t>
-      </w:r>
-      <w:proofErr w:type="spellEnd"/>
-      <w:r>
-        <w:t xml:space="preserve"> Value </w:t>
-      </w:r>
-      <w:proofErr w:type="spellStart"/>
-      <w:r>
-        <w:t>Functions</w:t>
-      </w:r>
-      <w:proofErr w:type="spellEnd"/>
-      <w:r>
-        <w:t>:</w:t>
+      <w:r>
+        <w:t>Shigenobu Kobayashi An Analysis of Actor/Critic Algorithms using Eligibility Traces: Reinforcement Learning with Imp erfect Value Functions:</w:t>
       </w:r>
       <w:r>
         <w:t xml:space="preserve"> </w:t>
@@ -10871,42 +9760,12 @@
         </w:rPr>
         <w:t>Opis formalny algorytmu uwzględniającego wykorzystanie sieci neuronowych zaczerpnięty z „</w:t>
       </w:r>
-      <w:proofErr w:type="spellStart"/>
       <w:r>
         <w:rPr>
           <w:rFonts w:cs="Times New Roman"/>
         </w:rPr>
-        <w:t>Reinforcement</w:t>
-      </w:r>
-      <w:proofErr w:type="spellEnd"/>
-      <w:r>
-        <w:rPr>
-          <w:rFonts w:cs="Times New Roman"/>
-        </w:rPr>
-        <w:t xml:space="preserve"> Learning: </w:t>
-      </w:r>
-      <w:proofErr w:type="spellStart"/>
-      <w:r>
-        <w:rPr>
-          <w:rFonts w:cs="Times New Roman"/>
-        </w:rPr>
-        <w:t>An</w:t>
-      </w:r>
-      <w:proofErr w:type="spellEnd"/>
-      <w:r>
-        <w:rPr>
-          <w:rFonts w:cs="Times New Roman"/>
-        </w:rPr>
-        <w:t xml:space="preserve"> </w:t>
-      </w:r>
-      <w:proofErr w:type="spellStart"/>
-      <w:r>
-        <w:rPr>
-          <w:rFonts w:cs="Times New Roman"/>
-        </w:rPr>
-        <w:t>Introduction</w:t>
-      </w:r>
-      <w:proofErr w:type="spellEnd"/>
+        <w:t>Reinforcement Learning: An Introduction</w:t>
+      </w:r>
       <w:r>
         <w:rPr>
           <w:rFonts w:cs="Times New Roman"/>
@@ -10990,9 +9849,19 @@
           <w:sz w:val="22"/>
           <w:szCs w:val="22"/>
         </w:rPr>
-        <w:t>π(</w:t>
-      </w:r>
-      <w:proofErr w:type="spellStart"/>
+        <w:t>π(a</w:t>
+      </w:r>
+      <w:r>
+        <w:rPr>
+          <w:rFonts w:ascii="Cambria Math" w:hAnsi="Cambria Math" w:cs="Cambria Math"/>
+          <w:i/>
+          <w:iCs/>
+          <w:sz w:val="22"/>
+          <w:szCs w:val="22"/>
+        </w:rPr>
+        <w:t>∣</w:t>
+      </w:r>
+      <w:proofErr w:type="gramStart"/>
       <w:r>
         <w:rPr>
           <w:rFonts w:cs="Times New Roman"/>
@@ -11001,19 +9870,9 @@
           <w:sz w:val="22"/>
           <w:szCs w:val="22"/>
         </w:rPr>
-        <w:t>a</w:t>
-      </w:r>
-      <w:r>
-        <w:rPr>
-          <w:rFonts w:ascii="Cambria Math" w:hAnsi="Cambria Math" w:cs="Cambria Math"/>
-          <w:i/>
-          <w:iCs/>
-          <w:sz w:val="22"/>
-          <w:szCs w:val="22"/>
-        </w:rPr>
-        <w:t>∣</w:t>
-      </w:r>
-      <w:proofErr w:type="gramStart"/>
+        <w:t>s,θ</w:t>
+      </w:r>
+      <w:proofErr w:type="gramEnd"/>
       <w:r>
         <w:rPr>
           <w:rFonts w:cs="Times New Roman"/>
@@ -11022,11 +9881,11 @@
           <w:sz w:val="22"/>
           <w:szCs w:val="22"/>
         </w:rPr>
-        <w:t>s,θ</w:t>
-      </w:r>
-      <w:proofErr w:type="spellEnd"/>
-      <w:proofErr w:type="gramEnd"/>
-      <w:r>
+        <w:t>), różniczkowalna funkcja prawdopodobieństwa wyboru akcji a w stanie s.</w:t>
+      </w:r>
+    </w:p>
+    <w:p>
+      <w:pPr>
         <w:rPr>
           <w:rFonts w:cs="Times New Roman"/>
           <w:i/>
@@ -11034,11 +9893,8 @@
           <w:sz w:val="22"/>
           <w:szCs w:val="22"/>
         </w:rPr>
-        <w:t>), różniczkowalna funkcja prawdopodobieństwa wyboru akcji a w stanie s.</w:t>
-      </w:r>
-    </w:p>
-    <w:p>
-      <w:pPr>
+      </w:pPr>
+      <w:r>
         <w:rPr>
           <w:rFonts w:cs="Times New Roman"/>
           <w:i/>
@@ -11046,7 +9902,9 @@
           <w:sz w:val="22"/>
           <w:szCs w:val="22"/>
         </w:rPr>
-      </w:pPr>
+        <w:t>V(</w:t>
+      </w:r>
+      <w:proofErr w:type="gramStart"/>
       <w:r>
         <w:rPr>
           <w:rFonts w:cs="Times New Roman"/>
@@ -11055,21 +9913,8 @@
           <w:sz w:val="22"/>
           <w:szCs w:val="22"/>
         </w:rPr>
-        <w:t>V(</w:t>
-      </w:r>
-      <w:proofErr w:type="spellStart"/>
-      <w:proofErr w:type="gramStart"/>
-      <w:r>
-        <w:rPr>
-          <w:rFonts w:cs="Times New Roman"/>
-          <w:i/>
-          <w:iCs/>
-          <w:sz w:val="22"/>
-          <w:szCs w:val="22"/>
-        </w:rPr>
         <w:t>s,w</w:t>
       </w:r>
-      <w:proofErr w:type="spellEnd"/>
       <w:proofErr w:type="gramEnd"/>
       <w:r>
         <w:rPr>
@@ -11187,9 +10032,18 @@
           <w:sz w:val="22"/>
           <w:szCs w:val="22"/>
         </w:rPr>
-        <w:t xml:space="preserve">Parametry polityki: </w:t>
-      </w:r>
-      <w:proofErr w:type="spellStart"/>
+        <w:t>Parametry polityki: θ</w:t>
+      </w:r>
+      <w:r>
+        <w:rPr>
+          <w:rFonts w:ascii="Cambria Math" w:hAnsi="Cambria Math" w:cs="Cambria Math"/>
+          <w:i/>
+          <w:iCs/>
+          <w:sz w:val="22"/>
+          <w:szCs w:val="22"/>
+        </w:rPr>
+        <w:t>∈</w:t>
+      </w:r>
       <w:r>
         <w:rPr>
           <w:rFonts w:cs="Times New Roman"/>
@@ -11198,7 +10052,28 @@
           <w:sz w:val="22"/>
           <w:szCs w:val="22"/>
         </w:rPr>
-        <w:t>θ</w:t>
+        <w:t>R.</w:t>
+      </w:r>
+    </w:p>
+    <w:p>
+      <w:pPr>
+        <w:rPr>
+          <w:rFonts w:cs="Times New Roman"/>
+          <w:i/>
+          <w:iCs/>
+          <w:sz w:val="22"/>
+          <w:szCs w:val="22"/>
+        </w:rPr>
+      </w:pPr>
+      <w:r>
+        <w:rPr>
+          <w:rFonts w:cs="Times New Roman"/>
+          <w:i/>
+          <w:iCs/>
+          <w:sz w:val="22"/>
+          <w:szCs w:val="22"/>
+        </w:rPr>
+        <w:t>Wagi funkcji wartości: w</w:t>
       </w:r>
       <w:r>
         <w:rPr>
@@ -11218,81 +10093,7 @@
           <w:sz w:val="22"/>
           <w:szCs w:val="22"/>
         </w:rPr>
-        <w:t>R</w:t>
-      </w:r>
-      <w:proofErr w:type="spellEnd"/>
-      <w:r>
-        <w:rPr>
-          <w:rFonts w:cs="Times New Roman"/>
-          <w:i/>
-          <w:iCs/>
-          <w:sz w:val="22"/>
-          <w:szCs w:val="22"/>
-        </w:rPr>
-        <w:t>.</w:t>
-      </w:r>
-    </w:p>
-    <w:p>
-      <w:pPr>
-        <w:rPr>
-          <w:rFonts w:cs="Times New Roman"/>
-          <w:i/>
-          <w:iCs/>
-          <w:sz w:val="22"/>
-          <w:szCs w:val="22"/>
-        </w:rPr>
-      </w:pPr>
-      <w:r>
-        <w:rPr>
-          <w:rFonts w:cs="Times New Roman"/>
-          <w:i/>
-          <w:iCs/>
-          <w:sz w:val="22"/>
-          <w:szCs w:val="22"/>
-        </w:rPr>
-        <w:t xml:space="preserve">Wagi funkcji wartości: </w:t>
-      </w:r>
-      <w:proofErr w:type="spellStart"/>
-      <w:r>
-        <w:rPr>
-          <w:rFonts w:cs="Times New Roman"/>
-          <w:i/>
-          <w:iCs/>
-          <w:sz w:val="22"/>
-          <w:szCs w:val="22"/>
-        </w:rPr>
-        <w:t>w</w:t>
-      </w:r>
-      <w:r>
-        <w:rPr>
-          <w:rFonts w:ascii="Cambria Math" w:hAnsi="Cambria Math" w:cs="Cambria Math"/>
-          <w:i/>
-          <w:iCs/>
-          <w:sz w:val="22"/>
-          <w:szCs w:val="22"/>
-        </w:rPr>
-        <w:t>∈</w:t>
-      </w:r>
-      <w:r>
-        <w:rPr>
-          <w:rFonts w:cs="Times New Roman"/>
-          <w:i/>
-          <w:iCs/>
-          <w:sz w:val="22"/>
-          <w:szCs w:val="22"/>
-        </w:rPr>
-        <w:t>R</w:t>
-      </w:r>
-      <w:proofErr w:type="spellEnd"/>
-      <w:r>
-        <w:rPr>
-          <w:rFonts w:cs="Times New Roman"/>
-          <w:i/>
-          <w:iCs/>
-          <w:sz w:val="22"/>
-          <w:szCs w:val="22"/>
-        </w:rPr>
-        <w:t>.</w:t>
+        <w:t>R.</w:t>
       </w:r>
     </w:p>
     <w:p>
@@ -11468,29 +10269,7 @@
           <w:sz w:val="22"/>
           <w:szCs w:val="22"/>
         </w:rPr>
-        <w:t xml:space="preserve">Pętla czasowa (dopóki </w:t>
-      </w:r>
-      <w:proofErr w:type="spellStart"/>
-      <w:r>
-        <w:rPr>
-          <w:rFonts w:cs="Times New Roman"/>
-          <w:b/>
-          <w:bCs/>
-          <w:sz w:val="22"/>
-          <w:szCs w:val="22"/>
-        </w:rPr>
-        <w:t>sss</w:t>
-      </w:r>
-      <w:proofErr w:type="spellEnd"/>
-      <w:r>
-        <w:rPr>
-          <w:rFonts w:cs="Times New Roman"/>
-          <w:b/>
-          <w:bCs/>
-          <w:sz w:val="22"/>
-          <w:szCs w:val="22"/>
-        </w:rPr>
-        <w:t xml:space="preserve"> nie jest terminalny):</w:t>
+        <w:t>Pętla czasowa (dopóki sss nie jest terminalny):</w:t>
       </w:r>
     </w:p>
     <w:p>
@@ -11545,7 +10324,6 @@
         </w:rPr>
         <w:t>⋅∣</w:t>
       </w:r>
-      <w:proofErr w:type="spellStart"/>
       <w:proofErr w:type="gramStart"/>
       <w:r>
         <w:rPr>
@@ -11557,7 +10335,6 @@
         </w:rPr>
         <w:t>s,θ</w:t>
       </w:r>
-      <w:proofErr w:type="spellEnd"/>
       <w:proofErr w:type="gramEnd"/>
       <w:r>
         <w:rPr>
@@ -11747,27 +10524,17 @@
           <w:sz w:val="22"/>
           <w:szCs w:val="22"/>
         </w:rPr>
-        <w:t xml:space="preserve"> jest stanem terminalnym, to V(</w:t>
-      </w:r>
-      <w:proofErr w:type="spellStart"/>
+        <w:t xml:space="preserve"> jest stanem terminalnym, to V(s</w:t>
+      </w:r>
+      <w:proofErr w:type="gramStart"/>
       <w:r>
         <w:rPr>
           <w:rFonts w:cs="Times New Roman"/>
           <w:sz w:val="22"/>
           <w:szCs w:val="22"/>
         </w:rPr>
-        <w:t>s</w:t>
-      </w:r>
-      <w:proofErr w:type="gramStart"/>
-      <w:r>
-        <w:rPr>
-          <w:rFonts w:cs="Times New Roman"/>
-          <w:sz w:val="22"/>
-          <w:szCs w:val="22"/>
-        </w:rPr>
         <w:t>′,w</w:t>
       </w:r>
-      <w:proofErr w:type="spellEnd"/>
       <w:proofErr w:type="gramEnd"/>
       <w:r>
         <w:rPr>
@@ -11954,7 +10721,6 @@
           <w:szCs w:val="22"/>
         </w:rPr>
       </w:pPr>
-      <w:proofErr w:type="spellStart"/>
       <w:r>
         <w:rPr>
           <w:rFonts w:cs="Times New Roman"/>
@@ -11965,7 +10731,6 @@
         </w:rPr>
         <w:t>I←γI</w:t>
       </w:r>
-      <w:proofErr w:type="spellEnd"/>
     </w:p>
     <w:p>
       <w:pPr>
@@ -12059,13 +10824,8 @@
       <w:r>
         <w:t xml:space="preserve"> </w:t>
       </w:r>
-      <w:proofErr w:type="spellStart"/>
-      <w:r>
-        <w:t>Deep</w:t>
-      </w:r>
-      <w:proofErr w:type="spellEnd"/>
-      <w:r>
-        <w:t xml:space="preserve"> Learning w kontekście RL</w:t>
+      <w:r>
+        <w:t>Deep Learning w kontekście RL</w:t>
       </w:r>
     </w:p>
     <w:p/>
@@ -12077,21 +10837,7 @@
         <w:rPr>
           <w:rStyle w:val="Pogrubienie"/>
         </w:rPr>
-        <w:t>Uczenie głębokie (</w:t>
-      </w:r>
-      <w:proofErr w:type="spellStart"/>
-      <w:r>
-        <w:rPr>
-          <w:rStyle w:val="Pogrubienie"/>
-        </w:rPr>
-        <w:t>Deep</w:t>
-      </w:r>
-      <w:proofErr w:type="spellEnd"/>
-      <w:r>
-        <w:rPr>
-          <w:rStyle w:val="Pogrubienie"/>
-        </w:rPr>
-        <w:t xml:space="preserve"> Learning, DL)</w:t>
+        <w:t>Uczenie głębokie (Deep Learning, DL)</w:t>
       </w:r>
       <w:r>
         <w:t xml:space="preserve"> to dziedzina sztucznej inteligencji, która korzysta z </w:t>
@@ -12284,15 +11030,7 @@
         <w:t xml:space="preserve">, </w:t>
       </w:r>
       <w:r>
-        <w:t xml:space="preserve">Machine Learning and </w:t>
-      </w:r>
-      <w:proofErr w:type="spellStart"/>
-      <w:r>
-        <w:t>Deep</w:t>
-      </w:r>
-      <w:proofErr w:type="spellEnd"/>
-      <w:r>
-        <w:t xml:space="preserve"> Learning with R, </w:t>
+        <w:t xml:space="preserve">Machine Learning and Deep Learning with R, </w:t>
       </w:r>
       <w:hyperlink r:id="rId18" w:history="1">
         <w:r>
@@ -12316,45 +11054,11 @@
       <w:r>
         <w:t xml:space="preserve">W 2015 Firma </w:t>
       </w:r>
-      <w:proofErr w:type="spellStart"/>
-      <w:r>
-        <w:t>irma</w:t>
-      </w:r>
-      <w:proofErr w:type="spellEnd"/>
-      <w:r>
-        <w:t xml:space="preserve"> Google </w:t>
-      </w:r>
-      <w:proofErr w:type="spellStart"/>
-      <w:r>
-        <w:t>DeepMind</w:t>
-      </w:r>
-      <w:proofErr w:type="spellEnd"/>
-      <w:r>
-        <w:t xml:space="preserve"> zaprezentowała, jak głębokie </w:t>
-      </w:r>
-      <w:proofErr w:type="spellStart"/>
-      <w:r>
-        <w:t>konwolucyjne</w:t>
-      </w:r>
-      <w:proofErr w:type="spellEnd"/>
-      <w:r>
-        <w:t xml:space="preserve"> sieci neuronowe (</w:t>
-      </w:r>
-      <w:proofErr w:type="spellStart"/>
-      <w:r>
-        <w:t>Convolutional</w:t>
-      </w:r>
-      <w:proofErr w:type="spellEnd"/>
-      <w:r>
-        <w:t xml:space="preserve"> </w:t>
-      </w:r>
-      <w:proofErr w:type="spellStart"/>
-      <w:r>
-        <w:t>Neural</w:t>
-      </w:r>
-      <w:proofErr w:type="spellEnd"/>
-      <w:r>
-        <w:t xml:space="preserve"> Network</w:t>
+      <w:r>
+        <w:t>irma Google DeepMind zaprezentowała, jak głębokie konwolucyjne sieci neuronowe (</w:t>
+      </w:r>
+      <w:r>
+        <w:t>Convolutional Neural Network</w:t>
       </w:r>
       <w:r>
         <w:t xml:space="preserve">) mogą automatyzować ekstrakcję cech, umożliwiając RL radzenie sobie z zadaniami wymagającymi rozumienia </w:t>
@@ -12384,15 +11088,7 @@
         <w:t xml:space="preserve"> okazało się opracowanie </w:t>
       </w:r>
       <w:r>
-        <w:t xml:space="preserve">sieci </w:t>
-      </w:r>
-      <w:proofErr w:type="spellStart"/>
-      <w:r>
-        <w:t>Deep</w:t>
-      </w:r>
-      <w:proofErr w:type="spellEnd"/>
-      <w:r>
-        <w:t xml:space="preserve"> Q-Network (DQN), która łączyła Q-learning z głęboką CNN. Architektura ta pozw</w:t>
+        <w:t>sieci Deep Q-Network (DQN), która łączyła Q-learning z głęboką CNN. Architektura ta pozw</w:t>
       </w:r>
       <w:r>
         <w:t>oliła</w:t>
@@ -12406,12 +11102,10 @@
       <w:r>
         <w:t>Q(</w:t>
       </w:r>
-      <w:proofErr w:type="spellStart"/>
       <w:proofErr w:type="gramStart"/>
       <w:r>
         <w:t>s,a</w:t>
       </w:r>
-      <w:proofErr w:type="spellEnd"/>
       <w:proofErr w:type="gramEnd"/>
       <w:r>
         <w:t>)</w:t>
@@ -12576,71 +11270,19 @@
       <w:r>
         <w:t xml:space="preserve">  </w:t>
       </w:r>
-      <w:proofErr w:type="spellStart"/>
       <w:r>
         <w:t>Reinforcement</w:t>
       </w:r>
-      <w:proofErr w:type="spellEnd"/>
       <w:proofErr w:type="gramEnd"/>
       <w:r>
-        <w:t xml:space="preserve"> Learning with policy </w:t>
-      </w:r>
-      <w:proofErr w:type="spellStart"/>
-      <w:r>
-        <w:t>represented</w:t>
-      </w:r>
-      <w:proofErr w:type="spellEnd"/>
-      <w:r>
-        <w:t xml:space="preserve"> via DNN</w:t>
+        <w:t xml:space="preserve"> Learning with policy represented via DNN</w:t>
       </w:r>
       <w:r>
         <w:t xml:space="preserve">, </w:t>
       </w:r>
-      <w:proofErr w:type="spellStart"/>
-      <w:r>
-        <w:t>Hongzi</w:t>
-      </w:r>
-      <w:proofErr w:type="spellEnd"/>
-      <w:r>
-        <w:t xml:space="preserve"> Mao, Mohammad </w:t>
-      </w:r>
-      <w:proofErr w:type="spellStart"/>
-      <w:r>
-        <w:t>Alizadeh</w:t>
-      </w:r>
-      <w:proofErr w:type="spellEnd"/>
-      <w:r>
-        <w:t xml:space="preserve">, </w:t>
-      </w:r>
-      <w:proofErr w:type="spellStart"/>
-      <w:r>
-        <w:t>Ishai</w:t>
-      </w:r>
-      <w:proofErr w:type="spellEnd"/>
-      <w:r>
-        <w:t xml:space="preserve"> </w:t>
-      </w:r>
-      <w:proofErr w:type="spellStart"/>
-      <w:r>
-        <w:t>Menache</w:t>
-      </w:r>
-      <w:proofErr w:type="spellEnd"/>
-      <w:r>
-        <w:t xml:space="preserve">, </w:t>
-      </w:r>
-      <w:proofErr w:type="spellStart"/>
-      <w:r>
-        <w:t>Srikanth</w:t>
-      </w:r>
-      <w:proofErr w:type="spellEnd"/>
-      <w:r>
-        <w:t xml:space="preserve"> </w:t>
-      </w:r>
-      <w:proofErr w:type="spellStart"/>
-      <w:r>
-        <w:t>Kandula</w:t>
-      </w:r>
-      <w:proofErr w:type="spellEnd"/>
+      <w:r>
+        <w:t>Hongzi Mao, Mohammad Alizadeh, Ishai Menache, Srikanth Kandula</w:t>
+      </w:r>
       <w:r>
         <w:t xml:space="preserve">; </w:t>
       </w:r>
@@ -12714,329 +11356,279 @@
           <w:color w:val="000000"/>
         </w:rPr>
       </w:pPr>
-      <w:proofErr w:type="spellStart"/>
       <w:r>
         <w:rPr>
           <w:rFonts w:cs="Times New Roman"/>
           <w:color w:val="000000"/>
         </w:rPr>
-        <w:t>Eclipse</w:t>
-      </w:r>
-      <w:proofErr w:type="spellEnd"/>
+        <w:t xml:space="preserve">Eclipse SUMO to darmowy, otwartoźródłowy pakiet do </w:t>
+      </w:r>
       <w:r>
         <w:rPr>
           <w:rFonts w:cs="Times New Roman"/>
           <w:color w:val="000000"/>
         </w:rPr>
-        <w:t xml:space="preserve"> SUMO to darmowy, </w:t>
-      </w:r>
-      <w:proofErr w:type="spellStart"/>
+        <w:t>modelowani</w:t>
+      </w:r>
       <w:r>
         <w:rPr>
           <w:rFonts w:cs="Times New Roman"/>
           <w:color w:val="000000"/>
         </w:rPr>
-        <w:t>otwartoźródłowy</w:t>
-      </w:r>
-      <w:proofErr w:type="spellEnd"/>
+        <w:t>a</w:t>
+      </w:r>
       <w:r>
         <w:rPr>
           <w:rFonts w:cs="Times New Roman"/>
           <w:color w:val="000000"/>
         </w:rPr>
-        <w:t xml:space="preserve"> pakiet do </w:t>
+        <w:t xml:space="preserve"> systemów transportu intermodalnego, w tym pojazdów drogowych, transportu publicznego oraz </w:t>
       </w:r>
       <w:r>
         <w:rPr>
           <w:rFonts w:cs="Times New Roman"/>
           <w:color w:val="000000"/>
         </w:rPr>
-        <w:t>modelowani</w:t>
+        <w:t xml:space="preserve">ruchu </w:t>
       </w:r>
       <w:r>
         <w:rPr>
           <w:rFonts w:cs="Times New Roman"/>
           <w:color w:val="000000"/>
         </w:rPr>
-        <w:t>a</w:t>
+        <w:t>pieszych</w:t>
       </w:r>
       <w:r>
         <w:rPr>
           <w:rFonts w:cs="Times New Roman"/>
           <w:color w:val="000000"/>
         </w:rPr>
-        <w:t xml:space="preserve"> systemów transportu intermodalnego, w tym pojazdów drogowych, transportu publicznego oraz </w:t>
+        <w:t>.</w:t>
       </w:r>
       <w:r>
         <w:rPr>
           <w:rFonts w:cs="Times New Roman"/>
           <w:color w:val="000000"/>
         </w:rPr>
-        <w:t xml:space="preserve">ruchu </w:t>
+        <w:t xml:space="preserve"> </w:t>
       </w:r>
       <w:r>
         <w:rPr>
           <w:rFonts w:cs="Times New Roman"/>
           <w:color w:val="000000"/>
         </w:rPr>
-        <w:t>pieszych</w:t>
+        <w:t xml:space="preserve">Projekt został </w:t>
       </w:r>
       <w:r>
         <w:rPr>
           <w:rFonts w:cs="Times New Roman"/>
           <w:color w:val="000000"/>
         </w:rPr>
-        <w:t>.</w:t>
-      </w:r>
-      <w:r>
+        <w:t>zainicjowany w 2001 roku przez pracowników Instytutu Systemów Transportowych Niemieckiego Centrum Lotnictwa i Kosmonautyki (DLR).</w:t>
+      </w:r>
+    </w:p>
+    <w:p>
+      <w:pPr>
+        <w:ind w:firstLine="709"/>
         <w:rPr>
           <w:rFonts w:cs="Times New Roman"/>
           <w:color w:val="000000"/>
         </w:rPr>
+      </w:pPr>
+      <w:r>
+        <w:rPr>
+          <w:rFonts w:cs="Times New Roman"/>
+          <w:color w:val="000000"/>
+        </w:rPr>
+        <w:t xml:space="preserve">SUMO jest zestawem aplikacji oferując narzędzia do generowania i importowania sieci drogowych z różnych formatów, a także do tworzenia scenariuszy o dużej skali, takich jak symulacje ruchu w miastach. Symulacje w SUMO są mikroskalowe </w:t>
+      </w:r>
+      <w:r>
+        <w:rPr>
+          <w:rFonts w:cs="Times New Roman"/>
+          <w:color w:val="000000"/>
+        </w:rPr>
+        <w:t>co oznacza</w:t>
+      </w:r>
+      <w:r>
+        <w:rPr>
+          <w:rFonts w:cs="Times New Roman"/>
+          <w:color w:val="000000"/>
+        </w:rPr>
+        <w:t xml:space="preserve">, </w:t>
+      </w:r>
+      <w:r>
+        <w:rPr>
+          <w:rFonts w:cs="Times New Roman"/>
+          <w:color w:val="000000"/>
+        </w:rPr>
+        <w:t xml:space="preserve">że </w:t>
+      </w:r>
+      <w:r>
+        <w:rPr>
+          <w:rFonts w:cs="Times New Roman"/>
+          <w:color w:val="000000"/>
+        </w:rPr>
+        <w:t>każdy pojazd jest modelowany osobno, ma swoją własną trasę i porusza się indywidualnie</w:t>
+      </w:r>
+      <w:r>
+        <w:rPr>
+          <w:rFonts w:cs="Times New Roman"/>
+          <w:color w:val="000000"/>
+        </w:rPr>
+        <w:t>. S</w:t>
+      </w:r>
+      <w:r>
+        <w:rPr>
+          <w:rFonts w:cs="Times New Roman"/>
+          <w:color w:val="000000"/>
+        </w:rPr>
+        <w:t xml:space="preserve">cenariuszach </w:t>
+      </w:r>
+      <w:r>
+        <w:rPr>
+          <w:rFonts w:cs="Times New Roman"/>
+          <w:color w:val="000000"/>
+        </w:rPr>
+        <w:t xml:space="preserve">mają </w:t>
+      </w:r>
+      <w:r>
+        <w:rPr>
+          <w:rFonts w:cs="Times New Roman"/>
+          <w:color w:val="000000"/>
+        </w:rPr>
+        <w:t>możliwość wprowadzana losowości</w:t>
+      </w:r>
+      <w:r>
+        <w:rPr>
+          <w:rFonts w:cs="Times New Roman"/>
+          <w:color w:val="000000"/>
+        </w:rPr>
+        <w:t xml:space="preserve"> zdarzeń.</w:t>
+      </w:r>
+    </w:p>
+    <w:p>
+      <w:pPr>
+        <w:ind w:firstLine="709"/>
+        <w:rPr>
+          <w:rFonts w:cs="Times New Roman"/>
+          <w:color w:val="000000"/>
+        </w:rPr>
+      </w:pPr>
+      <w:r>
+        <w:rPr>
+          <w:rFonts w:cs="Times New Roman"/>
+          <w:color w:val="000000"/>
+        </w:rPr>
+        <w:t>SUMO znajduje zastosowanie w badaniach nad komunikacją V2X (pojazd-pojazd i pojazd-infrastruktura)</w:t>
+      </w:r>
+      <w:r>
+        <w:rPr>
+          <w:rFonts w:cs="Times New Roman"/>
+          <w:color w:val="000000"/>
+        </w:rPr>
+        <w:t xml:space="preserve">. Generowane scenariusze służą do oceniania </w:t>
+      </w:r>
+      <w:r>
+        <w:rPr>
+          <w:rFonts w:cs="Times New Roman"/>
+          <w:color w:val="000000"/>
+        </w:rPr>
+        <w:t>algorytmów wyboru tras, dynamicznej nawigacji i optymalizacji sygnalizacji świetlnej.</w:t>
+      </w:r>
+    </w:p>
+    <w:p>
+      <w:pPr>
+        <w:ind w:firstLine="709"/>
+        <w:rPr>
+          <w:rFonts w:cs="Times New Roman"/>
+          <w:color w:val="000000"/>
+        </w:rPr>
+      </w:pPr>
+      <w:r>
+        <w:rPr>
+          <w:rFonts w:cs="Times New Roman"/>
+          <w:color w:val="000000"/>
+        </w:rPr>
+        <w:t xml:space="preserve">Platforma </w:t>
+      </w:r>
+      <w:r>
+        <w:rPr>
+          <w:rFonts w:cs="Times New Roman"/>
+          <w:color w:val="000000"/>
+        </w:rPr>
+        <w:t xml:space="preserve">posiada </w:t>
+      </w:r>
+      <w:r>
+        <w:rPr>
+          <w:rFonts w:cs="Times New Roman"/>
+          <w:color w:val="000000"/>
+        </w:rPr>
+        <w:t>modele emisji hałasu oraz zanieczyszczeń powietrza, umożliwiając ocenę ekologicznych skutków</w:t>
+      </w:r>
+      <w:r>
+        <w:rPr>
+          <w:rFonts w:cs="Times New Roman"/>
+          <w:color w:val="000000"/>
+        </w:rPr>
+        <w:t xml:space="preserve"> transportu</w:t>
+      </w:r>
+      <w:r>
+        <w:rPr>
+          <w:rFonts w:cs="Times New Roman"/>
+          <w:color w:val="000000"/>
+        </w:rPr>
+        <w:t xml:space="preserve">. </w:t>
+      </w:r>
+      <w:r>
+        <w:rPr>
+          <w:rFonts w:cs="Times New Roman"/>
+          <w:color w:val="000000"/>
+        </w:rPr>
+        <w:t xml:space="preserve">Obsługuje </w:t>
+      </w:r>
+      <w:r>
+        <w:rPr>
+          <w:rFonts w:cs="Times New Roman"/>
+          <w:color w:val="000000"/>
+        </w:rPr>
+        <w:t>również wsparcie dla pojazdów autonomicznych.</w:t>
+      </w:r>
+      <w:r>
+        <w:rPr>
+          <w:rFonts w:cs="Times New Roman"/>
+          <w:color w:val="000000"/>
+        </w:rPr>
         <w:t xml:space="preserve"> </w:t>
       </w:r>
-      <w:r>
+    </w:p>
+    <w:p>
+      <w:pPr>
+        <w:ind w:firstLine="709"/>
         <w:rPr>
           <w:rFonts w:cs="Times New Roman"/>
           <w:color w:val="000000"/>
         </w:rPr>
-        <w:t xml:space="preserve">Projekt został </w:t>
-      </w:r>
+      </w:pPr>
       <w:r>
         <w:rPr>
           <w:rFonts w:cs="Times New Roman"/>
           <w:color w:val="000000"/>
         </w:rPr>
-        <w:t>zainicjowany w 2001 roku przez pracowników Instytutu Systemów Transportowych Niemieckiego Centrum Lotnictwa i Kosmonautyki (DLR).</w:t>
-      </w:r>
-    </w:p>
-    <w:p>
-      <w:pPr>
-        <w:ind w:firstLine="709"/>
+        <w:t xml:space="preserve">Do komunikacji z SUMO w czasie rzeczywistym najczęściej wykorzystuje się </w:t>
+      </w:r>
+      <w:r>
         <w:rPr>
           <w:rFonts w:cs="Times New Roman"/>
           <w:color w:val="000000"/>
         </w:rPr>
-      </w:pPr>
+        <w:t xml:space="preserve">interfejs </w:t>
+      </w:r>
       <w:r>
         <w:rPr>
           <w:rFonts w:cs="Times New Roman"/>
           <w:color w:val="000000"/>
         </w:rPr>
-        <w:t xml:space="preserve">SUMO jest zestawem aplikacji oferując narzędzia do generowania i importowania sieci drogowych z różnych formatów, a także do tworzenia scenariuszy o dużej skali, takich jak symulacje ruchu w miastach. Symulacje w SUMO są mikroskalowe </w:t>
-      </w:r>
-      <w:r>
-        <w:rPr>
-          <w:rFonts w:cs="Times New Roman"/>
-          <w:color w:val="000000"/>
-        </w:rPr>
-        <w:t>co oznacza</w:t>
-      </w:r>
-      <w:r>
-        <w:rPr>
-          <w:rFonts w:cs="Times New Roman"/>
-          <w:color w:val="000000"/>
-        </w:rPr>
-        <w:t xml:space="preserve">, </w:t>
-      </w:r>
-      <w:r>
-        <w:rPr>
-          <w:rFonts w:cs="Times New Roman"/>
-          <w:color w:val="000000"/>
-        </w:rPr>
-        <w:t xml:space="preserve">że </w:t>
-      </w:r>
-      <w:r>
-        <w:rPr>
-          <w:rFonts w:cs="Times New Roman"/>
-          <w:color w:val="000000"/>
-        </w:rPr>
-        <w:t>każdy pojazd jest modelowany osobno, ma swoją własną trasę i porusza się indywidualnie</w:t>
-      </w:r>
-      <w:r>
-        <w:rPr>
-          <w:rFonts w:cs="Times New Roman"/>
-          <w:color w:val="000000"/>
-        </w:rPr>
-        <w:t>. S</w:t>
-      </w:r>
-      <w:r>
-        <w:rPr>
-          <w:rFonts w:cs="Times New Roman"/>
-          <w:color w:val="000000"/>
-        </w:rPr>
-        <w:t xml:space="preserve">cenariuszach </w:t>
-      </w:r>
-      <w:r>
-        <w:rPr>
-          <w:rFonts w:cs="Times New Roman"/>
-          <w:color w:val="000000"/>
-        </w:rPr>
-        <w:t xml:space="preserve">mają </w:t>
-      </w:r>
-      <w:r>
-        <w:rPr>
-          <w:rFonts w:cs="Times New Roman"/>
-          <w:color w:val="000000"/>
-        </w:rPr>
-        <w:t>możliwość wprowadzana losowości</w:t>
-      </w:r>
-      <w:r>
-        <w:rPr>
-          <w:rFonts w:cs="Times New Roman"/>
-          <w:color w:val="000000"/>
-        </w:rPr>
-        <w:t xml:space="preserve"> zdarzeń.</w:t>
-      </w:r>
-    </w:p>
-    <w:p>
-      <w:pPr>
-        <w:ind w:firstLine="709"/>
-        <w:rPr>
-          <w:rFonts w:cs="Times New Roman"/>
-          <w:color w:val="000000"/>
-        </w:rPr>
-      </w:pPr>
-      <w:r>
-        <w:rPr>
-          <w:rFonts w:cs="Times New Roman"/>
-          <w:color w:val="000000"/>
-        </w:rPr>
-        <w:t>SUMO znajduje zastosowanie w badaniach nad komunikacją V2X (pojazd-pojazd i pojazd-infrastruktura)</w:t>
-      </w:r>
-      <w:r>
-        <w:rPr>
-          <w:rFonts w:cs="Times New Roman"/>
-          <w:color w:val="000000"/>
-        </w:rPr>
-        <w:t xml:space="preserve">. Generowane scenariusze służą do oceniania </w:t>
-      </w:r>
-      <w:r>
-        <w:rPr>
-          <w:rFonts w:cs="Times New Roman"/>
-          <w:color w:val="000000"/>
-        </w:rPr>
-        <w:t>algorytmów wyboru tras, dynamicznej nawigacji i optymalizacji sygnalizacji świetlnej.</w:t>
-      </w:r>
-    </w:p>
-    <w:p>
-      <w:pPr>
-        <w:ind w:firstLine="709"/>
-        <w:rPr>
-          <w:rFonts w:cs="Times New Roman"/>
-          <w:color w:val="000000"/>
-        </w:rPr>
-      </w:pPr>
-      <w:r>
-        <w:rPr>
-          <w:rFonts w:cs="Times New Roman"/>
-          <w:color w:val="000000"/>
-        </w:rPr>
-        <w:t xml:space="preserve">Platforma </w:t>
-      </w:r>
-      <w:r>
-        <w:rPr>
-          <w:rFonts w:cs="Times New Roman"/>
-          <w:color w:val="000000"/>
-        </w:rPr>
-        <w:t xml:space="preserve">posiada </w:t>
-      </w:r>
-      <w:r>
-        <w:rPr>
-          <w:rFonts w:cs="Times New Roman"/>
-          <w:color w:val="000000"/>
-        </w:rPr>
-        <w:t>modele emisji hałasu oraz zanieczyszczeń powietrza, umożliwiając ocenę ekologicznych skutków</w:t>
-      </w:r>
-      <w:r>
-        <w:rPr>
-          <w:rFonts w:cs="Times New Roman"/>
-          <w:color w:val="000000"/>
-        </w:rPr>
-        <w:t xml:space="preserve"> transportu</w:t>
-      </w:r>
-      <w:r>
-        <w:rPr>
-          <w:rFonts w:cs="Times New Roman"/>
-          <w:color w:val="000000"/>
-        </w:rPr>
-        <w:t xml:space="preserve">. </w:t>
-      </w:r>
-      <w:r>
-        <w:rPr>
-          <w:rFonts w:cs="Times New Roman"/>
-          <w:color w:val="000000"/>
-        </w:rPr>
-        <w:t xml:space="preserve">Obsługuje </w:t>
-      </w:r>
-      <w:r>
-        <w:rPr>
-          <w:rFonts w:cs="Times New Roman"/>
-          <w:color w:val="000000"/>
-        </w:rPr>
-        <w:t>również wsparcie dla pojazdów autonomicznych.</w:t>
-      </w:r>
-      <w:r>
-        <w:rPr>
-          <w:rFonts w:cs="Times New Roman"/>
-          <w:color w:val="000000"/>
-        </w:rPr>
-        <w:t xml:space="preserve"> </w:t>
-      </w:r>
-    </w:p>
-    <w:p>
-      <w:pPr>
-        <w:ind w:firstLine="709"/>
-        <w:rPr>
-          <w:rFonts w:cs="Times New Roman"/>
-          <w:color w:val="000000"/>
-        </w:rPr>
-      </w:pPr>
-      <w:r>
-        <w:rPr>
-          <w:rFonts w:cs="Times New Roman"/>
-          <w:color w:val="000000"/>
-        </w:rPr>
-        <w:t xml:space="preserve">Do komunikacji z SUMO w czasie rzeczywistym najczęściej wykorzystuje się </w:t>
-      </w:r>
-      <w:r>
-        <w:rPr>
-          <w:rFonts w:cs="Times New Roman"/>
-          <w:color w:val="000000"/>
-        </w:rPr>
-        <w:t xml:space="preserve">interfejs </w:t>
-      </w:r>
-      <w:proofErr w:type="spellStart"/>
-      <w:r>
-        <w:rPr>
-          <w:rFonts w:cs="Times New Roman"/>
-          <w:color w:val="000000"/>
-        </w:rPr>
-        <w:t>TraCI</w:t>
-      </w:r>
-      <w:proofErr w:type="spellEnd"/>
-      <w:r>
-        <w:rPr>
-          <w:rFonts w:cs="Times New Roman"/>
-          <w:color w:val="000000"/>
-        </w:rPr>
-        <w:t xml:space="preserve"> (</w:t>
-      </w:r>
-      <w:proofErr w:type="spellStart"/>
-      <w:r>
-        <w:rPr>
-          <w:rFonts w:cs="Times New Roman"/>
-          <w:color w:val="000000"/>
-        </w:rPr>
-        <w:t>Traffic</w:t>
-      </w:r>
-      <w:proofErr w:type="spellEnd"/>
-      <w:r>
-        <w:rPr>
-          <w:rFonts w:cs="Times New Roman"/>
-          <w:color w:val="000000"/>
-        </w:rPr>
-        <w:t xml:space="preserve"> Control Interface)</w:t>
+        <w:t>TraCI (Traffic Control Interface)</w:t>
       </w:r>
       <w:r>
         <w:rPr>
@@ -13061,123 +11653,126 @@
         </w:rPr>
         <w:t xml:space="preserve">,  działający jako usługo TCP/IP. </w:t>
       </w:r>
-      <w:proofErr w:type="spellStart"/>
       <w:r>
         <w:rPr>
           <w:rFonts w:cs="Times New Roman"/>
           <w:color w:val="000000"/>
         </w:rPr>
-        <w:t>TraCI</w:t>
-      </w:r>
-      <w:proofErr w:type="spellEnd"/>
+        <w:t>TraCI u</w:t>
+      </w:r>
       <w:r>
         <w:rPr>
           <w:rFonts w:cs="Times New Roman"/>
           <w:color w:val="000000"/>
         </w:rPr>
-        <w:t xml:space="preserve"> u</w:t>
+        <w:t>możliwia</w:t>
       </w:r>
       <w:r>
         <w:rPr>
           <w:rFonts w:cs="Times New Roman"/>
           <w:color w:val="000000"/>
         </w:rPr>
-        <w:t>możliwia</w:t>
+        <w:t xml:space="preserve">jący </w:t>
       </w:r>
       <w:r>
         <w:rPr>
           <w:rFonts w:cs="Times New Roman"/>
           <w:color w:val="000000"/>
         </w:rPr>
-        <w:t xml:space="preserve">jący </w:t>
+        <w:t xml:space="preserve">odczytywanie </w:t>
       </w:r>
       <w:r>
         <w:rPr>
           <w:rFonts w:cs="Times New Roman"/>
           <w:color w:val="000000"/>
         </w:rPr>
-        <w:t xml:space="preserve">odczytywanie </w:t>
-      </w:r>
-      <w:r>
+        <w:t xml:space="preserve">parametrów symulacji oraz inicjowanie zmieniających się parametrów środowiska. </w:t>
+      </w:r>
+    </w:p>
+    <w:p>
+      <w:pPr>
+        <w:ind w:firstLine="709"/>
         <w:rPr>
           <w:rFonts w:cs="Times New Roman"/>
           <w:color w:val="000000"/>
         </w:rPr>
-        <w:t xml:space="preserve">parametrów symulacji oraz inicjowanie zmieniających się parametrów środowiska. </w:t>
-      </w:r>
-    </w:p>
-    <w:p>
-      <w:pPr>
-        <w:ind w:firstLine="709"/>
+      </w:pPr>
+    </w:p>
+    <w:p>
+      <w:pPr>
         <w:rPr>
           <w:rFonts w:cs="Times New Roman"/>
           <w:color w:val="000000"/>
         </w:rPr>
       </w:pPr>
-    </w:p>
-    <w:p>
-      <w:pPr>
+      <w:r>
         <w:rPr>
           <w:rFonts w:cs="Times New Roman"/>
           <w:color w:val="000000"/>
         </w:rPr>
-      </w:pPr>
+        <w:t>SUMO jest popularny dzięki wszechstronności, otwartemu kodowi źródłowemu oraz wsparciu dla dużych symulacji.</w:t>
+      </w:r>
       <w:r>
         <w:rPr>
           <w:rFonts w:cs="Times New Roman"/>
           <w:color w:val="000000"/>
         </w:rPr>
-        <w:t>SUMO jest popularny dzięki wszechstronności, otwartemu kodowi źródłowemu oraz wsparciu dla dużych symulacji.</w:t>
+        <w:t xml:space="preserve"> Dzięki API platformę można </w:t>
       </w:r>
       <w:r>
         <w:rPr>
           <w:rFonts w:cs="Times New Roman"/>
           <w:color w:val="000000"/>
         </w:rPr>
-        <w:t xml:space="preserve"> Dzięki API platformę można </w:t>
+        <w:t>integ</w:t>
       </w:r>
       <w:r>
         <w:rPr>
           <w:rFonts w:cs="Times New Roman"/>
           <w:color w:val="000000"/>
         </w:rPr>
-        <w:t>integ</w:t>
+        <w:t>rować</w:t>
       </w:r>
       <w:r>
         <w:rPr>
           <w:rFonts w:cs="Times New Roman"/>
           <w:color w:val="000000"/>
         </w:rPr>
-        <w:t>rować</w:t>
+        <w:t xml:space="preserve"> z innymi narzędziami</w:t>
       </w:r>
       <w:r>
         <w:rPr>
           <w:rFonts w:cs="Times New Roman"/>
           <w:color w:val="000000"/>
         </w:rPr>
-        <w:t xml:space="preserve"> z innymi narzędziami</w:t>
+        <w:t xml:space="preserve"> poprzez biblioteki w języku </w:t>
       </w:r>
       <w:r>
         <w:rPr>
           <w:rFonts w:cs="Times New Roman"/>
           <w:color w:val="000000"/>
         </w:rPr>
-        <w:t xml:space="preserve"> poprzez biblioteki w języku </w:t>
-      </w:r>
-      <w:proofErr w:type="spellStart"/>
+        <w:t>Python</w:t>
+      </w:r>
       <w:r>
         <w:rPr>
           <w:rFonts w:cs="Times New Roman"/>
           <w:color w:val="000000"/>
         </w:rPr>
-        <w:t>Python</w:t>
-      </w:r>
-      <w:proofErr w:type="spellEnd"/>
+        <w:t xml:space="preserve">, </w:t>
+      </w:r>
       <w:r>
         <w:rPr>
           <w:rFonts w:cs="Times New Roman"/>
           <w:color w:val="000000"/>
         </w:rPr>
+        <w:t>C++</w:t>
+      </w:r>
+      <w:r>
+        <w:rPr>
+          <w:rFonts w:cs="Times New Roman"/>
+          <w:color w:val="000000"/>
+        </w:rPr>
         <w:t xml:space="preserve">, </w:t>
       </w:r>
       <w:r>
@@ -13185,24 +11780,8 @@
           <w:rFonts w:cs="Times New Roman"/>
           <w:color w:val="000000"/>
         </w:rPr>
-        <w:t>C++</w:t>
-      </w:r>
-      <w:r>
-        <w:rPr>
-          <w:rFonts w:cs="Times New Roman"/>
-          <w:color w:val="000000"/>
-        </w:rPr>
-        <w:t xml:space="preserve">, </w:t>
-      </w:r>
-      <w:proofErr w:type="spellStart"/>
-      <w:r>
-        <w:rPr>
-          <w:rFonts w:cs="Times New Roman"/>
-          <w:color w:val="000000"/>
-        </w:rPr>
         <w:t>JavaMATLAB</w:t>
       </w:r>
-      <w:proofErr w:type="spellEnd"/>
       <w:r>
         <w:rPr>
           <w:rFonts w:cs="Times New Roman"/>
@@ -13334,7 +11913,7 @@
           <w:color w:val="984806" w:themeColor="accent6" w:themeShade="80"/>
         </w:rPr>
         <w:drawing>
-          <wp:anchor distT="0" distB="0" distL="114300" distR="114300" simplePos="0" relativeHeight="251650560" behindDoc="0" locked="0" layoutInCell="1" allowOverlap="1" wp14:anchorId="366C7945" wp14:editId="4C6448F6">
+          <wp:anchor distT="0" distB="0" distL="114300" distR="114300" simplePos="0" relativeHeight="251649536" behindDoc="0" locked="0" layoutInCell="1" allowOverlap="1" wp14:anchorId="366C7945" wp14:editId="4C6448F6">
             <wp:simplePos x="0" y="0"/>
             <wp:positionH relativeFrom="column">
               <wp:posOffset>2498760</wp:posOffset>
@@ -13385,7 +11964,7 @@
           <w:color w:val="984806" w:themeColor="accent6" w:themeShade="80"/>
         </w:rPr>
         <w:drawing>
-          <wp:anchor distT="0" distB="0" distL="114300" distR="114300" simplePos="0" relativeHeight="251645440" behindDoc="0" locked="0" layoutInCell="1" allowOverlap="1" wp14:anchorId="78258A84" wp14:editId="48C7E65F">
+          <wp:anchor distT="0" distB="0" distL="114300" distR="114300" simplePos="0" relativeHeight="251644416" behindDoc="0" locked="0" layoutInCell="1" allowOverlap="1" wp14:anchorId="78258A84" wp14:editId="48C7E65F">
             <wp:simplePos x="0" y="0"/>
             <wp:positionH relativeFrom="column">
               <wp:posOffset>104040</wp:posOffset>
@@ -14065,13 +12644,8 @@
       <w:r>
         <w:t xml:space="preserve"> </w:t>
       </w:r>
-      <w:proofErr w:type="spellStart"/>
-      <w:r>
-        <w:t>National-geographic</w:t>
-      </w:r>
-      <w:proofErr w:type="spellEnd"/>
-      <w:r>
-        <w:t xml:space="preserve"> - https://www.national-geographic.pl/nauka/nagroda-nobla-2024/</w:t>
+      <w:r>
+        <w:t>National-geographic - https://www.national-geographic.pl/nauka/nagroda-nobla-2024/</w:t>
       </w:r>
     </w:p>
   </w:footnote>
@@ -14197,39 +12771,7 @@
         <w:t xml:space="preserve"> </w:t>
       </w:r>
       <w:r>
-        <w:t xml:space="preserve">SCOOT® Version </w:t>
-      </w:r>
-      <w:proofErr w:type="spellStart"/>
-      <w:r>
-        <w:t>History</w:t>
-      </w:r>
-      <w:proofErr w:type="spellEnd"/>
-      <w:r>
-        <w:t xml:space="preserve">, Split </w:t>
-      </w:r>
-      <w:proofErr w:type="spellStart"/>
-      <w:r>
-        <w:t>Cycle</w:t>
-      </w:r>
-      <w:proofErr w:type="spellEnd"/>
-      <w:r>
-        <w:t xml:space="preserve"> and Offset </w:t>
-      </w:r>
-      <w:proofErr w:type="spellStart"/>
-      <w:r>
-        <w:t>Optimisation</w:t>
-      </w:r>
-      <w:proofErr w:type="spellEnd"/>
-      <w:r>
-        <w:t xml:space="preserve"> </w:t>
-      </w:r>
-      <w:proofErr w:type="spellStart"/>
-      <w:r>
-        <w:t>Technique</w:t>
-      </w:r>
-      <w:proofErr w:type="spellEnd"/>
-      <w:r>
-        <w:t>, https://trlsoftware.com/software/intelligent-signal-control/scoot/scoot-version-history/</w:t>
+        <w:t>SCOOT® Version History, Split Cycle and Offset Optimisation Technique, https://trlsoftware.com/software/intelligent-signal-control/scoot/scoot-version-history/</w:t>
       </w:r>
     </w:p>
   </w:footnote>
@@ -14273,15 +12815,7 @@
         <w:t>ś</w:t>
       </w:r>
       <w:r>
-        <w:t xml:space="preserve">kiewicz M.: </w:t>
-      </w:r>
-      <w:proofErr w:type="spellStart"/>
-      <w:r>
-        <w:t>ViaPIACON</w:t>
-      </w:r>
-      <w:proofErr w:type="spellEnd"/>
-      <w:r>
-        <w:t xml:space="preserve"> – polska metoda sterowania ruchem drogowym. Przegląd ITS nr 4, Warszawa 2008.</w:t>
+        <w:t>kiewicz M.: ViaPIACON – polska metoda sterowania ruchem drogowym. Przegląd ITS nr 4, Warszawa 2008.</w:t>
       </w:r>
     </w:p>
   </w:footnote>
@@ -14299,30 +12833,12 @@
       <w:r>
         <w:t xml:space="preserve"> Arthur Samuel, </w:t>
       </w:r>
-      <w:proofErr w:type="spellStart"/>
-      <w:r>
-        <w:t>Some</w:t>
-      </w:r>
-      <w:proofErr w:type="spellEnd"/>
-      <w:r>
-        <w:t xml:space="preserve"> </w:t>
-      </w:r>
-      <w:proofErr w:type="spellStart"/>
-      <w:r>
-        <w:t>Studies</w:t>
-      </w:r>
-      <w:proofErr w:type="spellEnd"/>
-      <w:r>
-        <w:t xml:space="preserve"> in Machine Learning Using the Game of </w:t>
-      </w:r>
-      <w:proofErr w:type="spellStart"/>
+      <w:r>
+        <w:t xml:space="preserve">Some Studies in Machine Learning Using the Game of </w:t>
+      </w:r>
       <w:proofErr w:type="gramStart"/>
       <w:r>
-        <w:t>Checkers</w:t>
-      </w:r>
-      <w:proofErr w:type="spellEnd"/>
-      <w:r>
-        <w:t xml:space="preserve"> </w:t>
+        <w:t xml:space="preserve">Checkers </w:t>
       </w:r>
       <w:r>
         <w:t>,</w:t>
@@ -14393,31 +12909,7 @@
         <w:t xml:space="preserve"> </w:t>
       </w:r>
       <w:r>
-        <w:t xml:space="preserve">Steven L. </w:t>
-      </w:r>
-      <w:proofErr w:type="spellStart"/>
-      <w:r>
-        <w:t>Brunton</w:t>
-      </w:r>
-      <w:proofErr w:type="spellEnd"/>
-      <w:r>
-        <w:t xml:space="preserve">, J. Nathan Kutz, Data </w:t>
-      </w:r>
-      <w:proofErr w:type="spellStart"/>
-      <w:r>
-        <w:t>Driven</w:t>
-      </w:r>
-      <w:proofErr w:type="spellEnd"/>
-      <w:r>
-        <w:t xml:space="preserve"> Science &amp; Engineering Machine Learning, </w:t>
-      </w:r>
-      <w:proofErr w:type="spellStart"/>
-      <w:r>
-        <w:t>Dynamical</w:t>
-      </w:r>
-      <w:proofErr w:type="spellEnd"/>
-      <w:r>
-        <w:t xml:space="preserve"> Systems, and Control (databookRL.pdf)</w:t>
+        <w:t>Steven L. Brunton, J. Nathan Kutz, Data Driven Science &amp; Engineering Machine Learning, Dynamical Systems, and Control (databookRL.pdf)</w:t>
       </w:r>
     </w:p>
   </w:footnote>
@@ -14455,50 +12947,10 @@
         <w:t xml:space="preserve"> </w:t>
       </w:r>
       <w:r>
-        <w:t xml:space="preserve">Richard S. </w:t>
-      </w:r>
-      <w:proofErr w:type="spellStart"/>
-      <w:r>
-        <w:t>Sutton</w:t>
-      </w:r>
-      <w:proofErr w:type="spellEnd"/>
-      <w:r>
-        <w:t xml:space="preserve"> and Andrew G. Barto </w:t>
-      </w:r>
-      <w:r>
-        <w:t>„</w:t>
-      </w:r>
-      <w:proofErr w:type="spellStart"/>
-      <w:r>
-        <w:t>Reinforcement</w:t>
-      </w:r>
-      <w:proofErr w:type="spellEnd"/>
-      <w:r>
-        <w:t xml:space="preserve"> Learning: </w:t>
-      </w:r>
-      <w:proofErr w:type="spellStart"/>
-      <w:r>
-        <w:t>An</w:t>
-      </w:r>
-      <w:proofErr w:type="spellEnd"/>
-      <w:r>
-        <w:t xml:space="preserve"> </w:t>
-      </w:r>
-      <w:proofErr w:type="spellStart"/>
-      <w:r>
-        <w:t>Introduction</w:t>
-      </w:r>
-      <w:proofErr w:type="spellEnd"/>
-      <w:r>
-        <w:t xml:space="preserve">” - Second </w:t>
-      </w:r>
-      <w:proofErr w:type="spellStart"/>
-      <w:r>
-        <w:t>edition</w:t>
-      </w:r>
-      <w:proofErr w:type="spellEnd"/>
-      <w:r>
-        <w:t xml:space="preserve">, in </w:t>
+        <w:t xml:space="preserve">Richard S. Sutton and Andrew G. Barto </w:t>
+      </w:r>
+      <w:r>
+        <w:t xml:space="preserve">„Reinforcement Learning: An Introduction” - Second edition, in </w:t>
       </w:r>
       <w:proofErr w:type="gramStart"/>
       <w:r>
@@ -14509,15 +12961,7 @@
       </w:r>
       <w:proofErr w:type="gramEnd"/>
       <w:r>
-        <w:t xml:space="preserve"> Draft” </w:t>
-      </w:r>
-      <w:proofErr w:type="spellStart"/>
-      <w:r>
-        <w:t>November</w:t>
-      </w:r>
-      <w:proofErr w:type="spellEnd"/>
-      <w:r>
-        <w:t xml:space="preserve"> 5, 2017</w:t>
+        <w:t xml:space="preserve"> Draft” November 5, 2017</w:t>
       </w:r>
       <w:r>
         <w:t xml:space="preserve"> </w:t>
@@ -14541,68 +12985,34 @@
       <w:r>
         <w:t xml:space="preserve"> </w:t>
       </w:r>
-      <w:proofErr w:type="spellStart"/>
-      <w:r>
-        <w:t>Reinforcement</w:t>
-      </w:r>
-      <w:proofErr w:type="spellEnd"/>
-      <w:r>
-        <w:t xml:space="preserve"> Learning: </w:t>
-      </w:r>
-      <w:proofErr w:type="spellStart"/>
-      <w:r>
-        <w:t>An</w:t>
-      </w:r>
-      <w:proofErr w:type="spellEnd"/>
+      <w:r>
+        <w:t>Reinforcement Learning: An Introduction</w:t>
+      </w:r>
+      <w:r>
+        <w:t xml:space="preserve">, </w:t>
+      </w:r>
+      <w:r>
+        <w:t>Richard S. Sutton and Andrew G. Barto</w:t>
+      </w:r>
+      <w:r>
+        <w:t xml:space="preserve"> (wzór 3.8)</w:t>
+      </w:r>
+      <w:r>
+        <w:t xml:space="preserve">, </w:t>
+      </w:r>
+      <w:proofErr w:type="gramStart"/>
+      <w:r>
+        <w:t>http:</w:t>
+      </w:r>
+      <w:r>
+        <w:t>,</w:t>
+      </w:r>
+      <w:proofErr w:type="gramEnd"/>
       <w:r>
         <w:t xml:space="preserve"> </w:t>
       </w:r>
-      <w:proofErr w:type="spellStart"/>
-      <w:r>
-        <w:t>Introduction</w:t>
-      </w:r>
-      <w:proofErr w:type="spellEnd"/>
-      <w:r>
-        <w:t xml:space="preserve">, </w:t>
-      </w:r>
-      <w:r>
-        <w:t xml:space="preserve">Richard S. </w:t>
-      </w:r>
-      <w:proofErr w:type="spellStart"/>
-      <w:r>
-        <w:t>Sutton</w:t>
-      </w:r>
-      <w:proofErr w:type="spellEnd"/>
-      <w:r>
-        <w:t xml:space="preserve"> and Andrew G. Barto</w:t>
-      </w:r>
-      <w:r>
-        <w:t xml:space="preserve"> (wzór 3.8)</w:t>
-      </w:r>
-      <w:r>
-        <w:t xml:space="preserve">, </w:t>
-      </w:r>
-      <w:proofErr w:type="gramStart"/>
-      <w:r>
-        <w:t>http:</w:t>
-      </w:r>
-      <w:r>
-        <w:t>,</w:t>
-      </w:r>
-      <w:proofErr w:type="gramEnd"/>
-      <w:r>
-        <w:t xml:space="preserve"> </w:t>
-      </w:r>
-      <w:r>
-        <w:t>//incompleteideas.net/</w:t>
-      </w:r>
-      <w:proofErr w:type="spellStart"/>
-      <w:r>
-        <w:t>book</w:t>
-      </w:r>
-      <w:proofErr w:type="spellEnd"/>
-      <w:r>
-        <w:t>/RLbook2020.pdf</w:t>
+      <w:r>
+        <w:t>//incompleteideas.net/book/RLbook2020.pdf</w:t>
       </w:r>
     </w:p>
   </w:footnote>
@@ -14620,45 +13030,8 @@
       <w:r>
         <w:t xml:space="preserve"> </w:t>
       </w:r>
-      <w:proofErr w:type="spellStart"/>
-      <w:r>
-        <w:t>Reinforcement</w:t>
-      </w:r>
-      <w:proofErr w:type="spellEnd"/>
-      <w:r>
-        <w:t xml:space="preserve"> Learning: </w:t>
-      </w:r>
-      <w:proofErr w:type="spellStart"/>
-      <w:r>
-        <w:t>An</w:t>
-      </w:r>
-      <w:proofErr w:type="spellEnd"/>
-      <w:r>
-        <w:t xml:space="preserve"> </w:t>
-      </w:r>
-      <w:proofErr w:type="spellStart"/>
-      <w:r>
-        <w:t>Introduction</w:t>
-      </w:r>
-      <w:proofErr w:type="spellEnd"/>
-      <w:r>
-        <w:t xml:space="preserve"> Second </w:t>
-      </w:r>
-      <w:proofErr w:type="spellStart"/>
-      <w:r>
-        <w:t>edition</w:t>
-      </w:r>
-      <w:proofErr w:type="spellEnd"/>
-      <w:r>
-        <w:t xml:space="preserve"> ****Complete draft**** March 11, 2018 Richard S. </w:t>
-      </w:r>
-      <w:proofErr w:type="spellStart"/>
-      <w:r>
-        <w:t>Sutton</w:t>
-      </w:r>
-      <w:proofErr w:type="spellEnd"/>
-      <w:r>
-        <w:t xml:space="preserve"> and Andrew G. Barto</w:t>
+      <w:r>
+        <w:t>Reinforcement Learning: An Introduction Second edition ****Complete draft**** March 11, 2018 Richard S. Sutton and Andrew G. Barto</w:t>
       </w:r>
     </w:p>
   </w:footnote>
@@ -14677,47 +13050,7 @@
         <w:t xml:space="preserve"> </w:t>
       </w:r>
       <w:r>
-        <w:t>Nature, Human-</w:t>
-      </w:r>
-      <w:proofErr w:type="spellStart"/>
-      <w:r>
-        <w:t>level</w:t>
-      </w:r>
-      <w:proofErr w:type="spellEnd"/>
-      <w:r>
-        <w:t xml:space="preserve"> </w:t>
-      </w:r>
-      <w:proofErr w:type="spellStart"/>
-      <w:r>
-        <w:t>control</w:t>
-      </w:r>
-      <w:proofErr w:type="spellEnd"/>
-      <w:r>
-        <w:t xml:space="preserve"> </w:t>
-      </w:r>
-      <w:proofErr w:type="spellStart"/>
-      <w:r>
-        <w:t>through</w:t>
-      </w:r>
-      <w:proofErr w:type="spellEnd"/>
-      <w:r>
-        <w:t xml:space="preserve"> </w:t>
-      </w:r>
-      <w:proofErr w:type="spellStart"/>
-      <w:r>
-        <w:t>deep</w:t>
-      </w:r>
-      <w:proofErr w:type="spellEnd"/>
-      <w:r>
-        <w:t xml:space="preserve"> </w:t>
-      </w:r>
-      <w:proofErr w:type="spellStart"/>
-      <w:r>
-        <w:t>reinforcement</w:t>
-      </w:r>
-      <w:proofErr w:type="spellEnd"/>
-      <w:r>
-        <w:t xml:space="preserve"> learning, https://www.nature.com/articles/nature14236</w:t>
+        <w:t>Nature, Human-level control through deep reinforcement learning, https://www.nature.com/articles/nature14236</w:t>
       </w:r>
     </w:p>
     <w:p>
@@ -14741,23 +13074,7 @@
         <w:t xml:space="preserve"> </w:t>
       </w:r>
       <w:r>
-        <w:t xml:space="preserve">Copyright © 2001-2024 German </w:t>
-      </w:r>
-      <w:proofErr w:type="spellStart"/>
-      <w:r>
-        <w:t>Aerospace</w:t>
-      </w:r>
-      <w:proofErr w:type="spellEnd"/>
-      <w:r>
-        <w:t xml:space="preserve"> Center (DLR) and </w:t>
-      </w:r>
-      <w:proofErr w:type="spellStart"/>
-      <w:r>
-        <w:t>others</w:t>
-      </w:r>
-      <w:proofErr w:type="spellEnd"/>
-      <w:r>
-        <w:t>.</w:t>
+        <w:t>Copyright © 2001-2024 German Aerospace Center (DLR) and others.</w:t>
       </w:r>
       <w:r>
         <w:t xml:space="preserve">, </w:t>
@@ -14779,15 +13096,7 @@
         <w:footnoteRef/>
       </w:r>
       <w:r>
-        <w:t xml:space="preserve"> SUMO </w:t>
-      </w:r>
-      <w:proofErr w:type="spellStart"/>
-      <w:r>
-        <w:t>TraCI</w:t>
-      </w:r>
-      <w:proofErr w:type="spellEnd"/>
-      <w:r>
-        <w:t xml:space="preserve"> </w:t>
+        <w:t xml:space="preserve"> SUMO TraCI </w:t>
       </w:r>
       <w:r>
         <w:t>https://sumo.dlr.de/docs/TraCI/Protocol.html</w:t>

</xml_diff>